<commit_message>
half of the sprints written
</commit_message>
<xml_diff>
--- a/Documentation/Final-Report.docx
+++ b/Documentation/Final-Report.docx
@@ -3928,7 +3928,23 @@
           <w:sz w:val="20"/>
           <w:szCs w:val="20"/>
         </w:rPr>
-        <w:t>Sprint three was the first sprint that a roadblock was hit. The purpose of sprint three was to do the back-end of the fixtures feature. This feature would show the user the week’s upcoming fixtures which they could then click on to see their predicted starting elevens. The plan was to use the FPL API as one of the end point was to do with all the game’s fixtures. Unfortunate the end point seems to be broken. For the first attempt a simple request was done but no matter how it was tried the endpoint would not return a readable response. When this didn’t work a GitHub repo/library was tried. This library also didn’t work so it was concluded that the end was broken as myself or external libraries were unable to get a response. Since the API wouldn’t work another approach was attempted, web scraping.</w:t>
+        <w:t xml:space="preserve">Sprint three was the first sprint that a roadblock was hit. The purpose of sprint three was to do the back-end of the fixtures feature. This feature would show the user the week’s upcoming fixtures which they could then click on to see their predicted starting elevens. The plan was to use the FPL API as one of the end point was to do with all the game’s fixtures. </w:t>
+      </w:r>
+      <w:r>
+        <w:rPr>
+          <w:rFonts w:ascii="Times New Roman" w:hAnsi="Times New Roman" w:cs="Times New Roman"/>
+          <w:sz w:val="20"/>
+          <w:szCs w:val="20"/>
+        </w:rPr>
+        <w:t>Unfortunately</w:t>
+      </w:r>
+      <w:r>
+        <w:rPr>
+          <w:rFonts w:ascii="Times New Roman" w:hAnsi="Times New Roman" w:cs="Times New Roman"/>
+          <w:sz w:val="20"/>
+          <w:szCs w:val="20"/>
+        </w:rPr>
+        <w:t xml:space="preserve"> the end point seems to be broken. For the first attempt a simple request was done but no matter how it was tried the endpoint would not return a readable response. When this didn’t work a GitHub repo/library was tried. This library also didn’t work so it was concluded that the end was broken as myself or external libraries were unable to get a response. Since the API wouldn’t work another approach was attempted, web scraping.</w:t>
       </w:r>
       <w:r>
         <w:rPr>
@@ -4113,7 +4129,442 @@
           <w:sz w:val="20"/>
           <w:szCs w:val="20"/>
         </w:rPr>
-        <w:t>so I was able to get two features done in this sprint, front-end for the fixtures and predicted line ups fragments.</w:t>
+        <w:t>so I was able to get two features done in this sprint</w:t>
+      </w:r>
+      <w:r>
+        <w:rPr>
+          <w:rFonts w:ascii="Times New Roman" w:hAnsi="Times New Roman" w:cs="Times New Roman"/>
+          <w:sz w:val="20"/>
+          <w:szCs w:val="20"/>
+        </w:rPr>
+        <w:t>, opposed to just one</w:t>
+      </w:r>
+      <w:r>
+        <w:rPr>
+          <w:rFonts w:ascii="Times New Roman" w:hAnsi="Times New Roman" w:cs="Times New Roman"/>
+          <w:sz w:val="20"/>
+          <w:szCs w:val="20"/>
+        </w:rPr>
+        <w:t xml:space="preserve">, </w:t>
+      </w:r>
+      <w:r>
+        <w:rPr>
+          <w:rFonts w:ascii="Times New Roman" w:hAnsi="Times New Roman" w:cs="Times New Roman"/>
+          <w:sz w:val="20"/>
+          <w:szCs w:val="20"/>
+        </w:rPr>
+        <w:t xml:space="preserve">being the </w:t>
+      </w:r>
+      <w:r>
+        <w:rPr>
+          <w:rFonts w:ascii="Times New Roman" w:hAnsi="Times New Roman" w:cs="Times New Roman"/>
+          <w:sz w:val="20"/>
+          <w:szCs w:val="20"/>
+        </w:rPr>
+        <w:t>front-end for the fixtures and predicted line ups fragments.</w:t>
+      </w:r>
+    </w:p>
+    <w:p>
+      <w:pPr>
+        <w:rPr>
+          <w:rFonts w:ascii="Times New Roman" w:hAnsi="Times New Roman" w:cs="Times New Roman"/>
+          <w:sz w:val="20"/>
+          <w:szCs w:val="20"/>
+        </w:rPr>
+      </w:pPr>
+      <w:r>
+        <w:rPr>
+          <w:rFonts w:ascii="Times New Roman" w:hAnsi="Times New Roman" w:cs="Times New Roman"/>
+          <w:sz w:val="20"/>
+          <w:szCs w:val="20"/>
+        </w:rPr>
+        <w:t>With the back-end all set up all that had to be done on the front end was the UI, making database queries and presenting the data in the desired way. I set up my database in a way that may have not utilized normalisation but instead to make my queries as simple as possible, this was recommended in the Firebase documentation [#].</w:t>
+      </w:r>
+    </w:p>
+    <w:p>
+      <w:pPr>
+        <w:rPr>
+          <w:rFonts w:ascii="Times New Roman" w:hAnsi="Times New Roman" w:cs="Times New Roman"/>
+          <w:sz w:val="20"/>
+          <w:szCs w:val="20"/>
+        </w:rPr>
+      </w:pPr>
+      <w:r>
+        <w:rPr>
+          <w:noProof/>
+        </w:rPr>
+        <w:drawing>
+          <wp:anchor distT="0" distB="0" distL="114300" distR="114300" simplePos="0" relativeHeight="251675648" behindDoc="0" locked="0" layoutInCell="1" allowOverlap="1" wp14:anchorId="731CFA55" wp14:editId="1E11CF7A">
+            <wp:simplePos x="0" y="0"/>
+            <wp:positionH relativeFrom="margin">
+              <wp:posOffset>3103908</wp:posOffset>
+            </wp:positionH>
+            <wp:positionV relativeFrom="paragraph">
+              <wp:posOffset>1319047</wp:posOffset>
+            </wp:positionV>
+            <wp:extent cx="557530" cy="1207770"/>
+            <wp:effectExtent l="0" t="0" r="0" b="0"/>
+            <wp:wrapTopAndBottom/>
+            <wp:docPr id="15" name="Picture 15"/>
+            <wp:cNvGraphicFramePr>
+              <a:graphicFrameLocks xmlns:a="http://schemas.openxmlformats.org/drawingml/2006/main" noChangeAspect="1"/>
+            </wp:cNvGraphicFramePr>
+            <a:graphic xmlns:a="http://schemas.openxmlformats.org/drawingml/2006/main">
+              <a:graphicData uri="http://schemas.openxmlformats.org/drawingml/2006/picture">
+                <pic:pic xmlns:pic="http://schemas.openxmlformats.org/drawingml/2006/picture">
+                  <pic:nvPicPr>
+                    <pic:cNvPr id="0" name="Picture 1"/>
+                    <pic:cNvPicPr>
+                      <a:picLocks noChangeAspect="1" noChangeArrowheads="1"/>
+                    </pic:cNvPicPr>
+                  </pic:nvPicPr>
+                  <pic:blipFill>
+                    <a:blip r:embed="rId26" cstate="print">
+                      <a:extLst>
+                        <a:ext uri="{28A0092B-C50C-407E-A947-70E740481C1C}">
+                          <a14:useLocalDpi xmlns:a14="http://schemas.microsoft.com/office/drawing/2010/main" val="0"/>
+                        </a:ext>
+                      </a:extLst>
+                    </a:blip>
+                    <a:srcRect/>
+                    <a:stretch>
+                      <a:fillRect/>
+                    </a:stretch>
+                  </pic:blipFill>
+                  <pic:spPr bwMode="auto">
+                    <a:xfrm>
+                      <a:off x="0" y="0"/>
+                      <a:ext cx="557530" cy="1207770"/>
+                    </a:xfrm>
+                    <a:prstGeom prst="rect">
+                      <a:avLst/>
+                    </a:prstGeom>
+                    <a:noFill/>
+                    <a:ln>
+                      <a:noFill/>
+                    </a:ln>
+                  </pic:spPr>
+                </pic:pic>
+              </a:graphicData>
+            </a:graphic>
+            <wp14:sizeRelH relativeFrom="margin">
+              <wp14:pctWidth>0</wp14:pctWidth>
+            </wp14:sizeRelH>
+            <wp14:sizeRelV relativeFrom="margin">
+              <wp14:pctHeight>0</wp14:pctHeight>
+            </wp14:sizeRelV>
+          </wp:anchor>
+        </w:drawing>
+      </w:r>
+      <w:r>
+        <w:rPr>
+          <w:rFonts w:ascii="Times New Roman" w:hAnsi="Times New Roman" w:cs="Times New Roman"/>
+          <w:sz w:val="20"/>
+          <w:szCs w:val="20"/>
+        </w:rPr>
+        <w:t>To display the fixtures recyclerView was used. This allowed the fixtures to be displayed dynamically as it only made it as large as the number of fixtures received. Each fixture was set to a button title and when it was pressed it brought the user to a new activity which shows the home and away team predicted line-ups. These can be seen in Figure #.</w:t>
+      </w:r>
+      <w:r>
+        <w:rPr>
+          <w:rFonts w:ascii="Times New Roman" w:hAnsi="Times New Roman" w:cs="Times New Roman"/>
+          <w:sz w:val="20"/>
+          <w:szCs w:val="20"/>
+        </w:rPr>
+        <w:t xml:space="preserve"> When the activity is loaded up the two </w:t>
+      </w:r>
+      <w:r>
+        <w:rPr>
+          <w:rFonts w:ascii="Times New Roman" w:hAnsi="Times New Roman" w:cs="Times New Roman"/>
+          <w:sz w:val="20"/>
+          <w:szCs w:val="20"/>
+        </w:rPr>
+        <w:lastRenderedPageBreak/>
+        <w:t xml:space="preserve">teams from the fixture which was clicked is passed through using intents. With the team names they are then used to query the database to get their predicted line-ups. In Figure # you can see the database so to query it the path </w:t>
+      </w:r>
+      <w:r>
+        <w:rPr>
+          <w:noProof/>
+        </w:rPr>
+        <w:drawing>
+          <wp:anchor distT="0" distB="0" distL="114300" distR="114300" simplePos="0" relativeHeight="251677696" behindDoc="0" locked="0" layoutInCell="1" allowOverlap="1" wp14:anchorId="4EE54AA0" wp14:editId="31A3ECE9">
+            <wp:simplePos x="0" y="0"/>
+            <wp:positionH relativeFrom="column">
+              <wp:posOffset>4461306</wp:posOffset>
+            </wp:positionH>
+            <wp:positionV relativeFrom="paragraph">
+              <wp:posOffset>1016610</wp:posOffset>
+            </wp:positionV>
+            <wp:extent cx="1645920" cy="3112770"/>
+            <wp:effectExtent l="0" t="0" r="0" b="0"/>
+            <wp:wrapTopAndBottom/>
+            <wp:docPr id="17" name="Picture 17" descr="JSON structure of elements (part 2)"/>
+            <wp:cNvGraphicFramePr>
+              <a:graphicFrameLocks xmlns:a="http://schemas.openxmlformats.org/drawingml/2006/main" noChangeAspect="1"/>
+            </wp:cNvGraphicFramePr>
+            <a:graphic xmlns:a="http://schemas.openxmlformats.org/drawingml/2006/main">
+              <a:graphicData uri="http://schemas.openxmlformats.org/drawingml/2006/picture">
+                <pic:pic xmlns:pic="http://schemas.openxmlformats.org/drawingml/2006/picture">
+                  <pic:nvPicPr>
+                    <pic:cNvPr id="0" name="Picture 2" descr="JSON structure of elements (part 2)"/>
+                    <pic:cNvPicPr>
+                      <a:picLocks noChangeAspect="1" noChangeArrowheads="1"/>
+                    </pic:cNvPicPr>
+                  </pic:nvPicPr>
+                  <pic:blipFill>
+                    <a:blip r:embed="rId27">
+                      <a:extLst>
+                        <a:ext uri="{28A0092B-C50C-407E-A947-70E740481C1C}">
+                          <a14:useLocalDpi xmlns:a14="http://schemas.microsoft.com/office/drawing/2010/main" val="0"/>
+                        </a:ext>
+                      </a:extLst>
+                    </a:blip>
+                    <a:srcRect/>
+                    <a:stretch>
+                      <a:fillRect/>
+                    </a:stretch>
+                  </pic:blipFill>
+                  <pic:spPr bwMode="auto">
+                    <a:xfrm>
+                      <a:off x="0" y="0"/>
+                      <a:ext cx="1645920" cy="3112770"/>
+                    </a:xfrm>
+                    <a:prstGeom prst="rect">
+                      <a:avLst/>
+                    </a:prstGeom>
+                    <a:noFill/>
+                    <a:ln>
+                      <a:noFill/>
+                    </a:ln>
+                  </pic:spPr>
+                </pic:pic>
+              </a:graphicData>
+            </a:graphic>
+            <wp14:sizeRelH relativeFrom="margin">
+              <wp14:pctWidth>0</wp14:pctWidth>
+            </wp14:sizeRelH>
+            <wp14:sizeRelV relativeFrom="margin">
+              <wp14:pctHeight>0</wp14:pctHeight>
+            </wp14:sizeRelV>
+          </wp:anchor>
+        </w:drawing>
+      </w:r>
+      <w:r>
+        <w:rPr>
+          <w:noProof/>
+        </w:rPr>
+        <w:drawing>
+          <wp:anchor distT="0" distB="0" distL="114300" distR="114300" simplePos="0" relativeHeight="251676672" behindDoc="0" locked="0" layoutInCell="1" allowOverlap="1" wp14:anchorId="40BA80D4" wp14:editId="41A24D82">
+            <wp:simplePos x="0" y="0"/>
+            <wp:positionH relativeFrom="column">
+              <wp:posOffset>3086735</wp:posOffset>
+            </wp:positionH>
+            <wp:positionV relativeFrom="paragraph">
+              <wp:posOffset>943610</wp:posOffset>
+            </wp:positionV>
+            <wp:extent cx="1374775" cy="3144520"/>
+            <wp:effectExtent l="0" t="0" r="0" b="0"/>
+            <wp:wrapTopAndBottom/>
+            <wp:docPr id="16" name="Picture 16" descr="JSON structure of elements (part 1)"/>
+            <wp:cNvGraphicFramePr>
+              <a:graphicFrameLocks xmlns:a="http://schemas.openxmlformats.org/drawingml/2006/main" noChangeAspect="1"/>
+            </wp:cNvGraphicFramePr>
+            <a:graphic xmlns:a="http://schemas.openxmlformats.org/drawingml/2006/main">
+              <a:graphicData uri="http://schemas.openxmlformats.org/drawingml/2006/picture">
+                <pic:pic xmlns:pic="http://schemas.openxmlformats.org/drawingml/2006/picture">
+                  <pic:nvPicPr>
+                    <pic:cNvPr id="0" name="Picture 5" descr="JSON structure of elements (part 1)"/>
+                    <pic:cNvPicPr>
+                      <a:picLocks noChangeAspect="1" noChangeArrowheads="1"/>
+                    </pic:cNvPicPr>
+                  </pic:nvPicPr>
+                  <pic:blipFill>
+                    <a:blip r:embed="rId28">
+                      <a:extLst>
+                        <a:ext uri="{28A0092B-C50C-407E-A947-70E740481C1C}">
+                          <a14:useLocalDpi xmlns:a14="http://schemas.microsoft.com/office/drawing/2010/main" val="0"/>
+                        </a:ext>
+                      </a:extLst>
+                    </a:blip>
+                    <a:srcRect/>
+                    <a:stretch>
+                      <a:fillRect/>
+                    </a:stretch>
+                  </pic:blipFill>
+                  <pic:spPr bwMode="auto">
+                    <a:xfrm>
+                      <a:off x="0" y="0"/>
+                      <a:ext cx="1374775" cy="3144520"/>
+                    </a:xfrm>
+                    <a:prstGeom prst="rect">
+                      <a:avLst/>
+                    </a:prstGeom>
+                    <a:noFill/>
+                    <a:ln>
+                      <a:noFill/>
+                    </a:ln>
+                  </pic:spPr>
+                </pic:pic>
+              </a:graphicData>
+            </a:graphic>
+            <wp14:sizeRelH relativeFrom="margin">
+              <wp14:pctWidth>0</wp14:pctWidth>
+            </wp14:sizeRelH>
+            <wp14:sizeRelV relativeFrom="margin">
+              <wp14:pctHeight>0</wp14:pctHeight>
+            </wp14:sizeRelV>
+          </wp:anchor>
+        </w:drawing>
+      </w:r>
+      <w:r>
+        <w:rPr>
+          <w:rFonts w:ascii="Times New Roman" w:hAnsi="Times New Roman" w:cs="Times New Roman"/>
+          <w:sz w:val="20"/>
+          <w:szCs w:val="20"/>
+        </w:rPr>
+        <w:t>‘predictedTeams/team-name/’</w:t>
+      </w:r>
+      <w:r>
+        <w:rPr>
+          <w:rFonts w:ascii="Times New Roman" w:hAnsi="Times New Roman" w:cs="Times New Roman"/>
+          <w:sz w:val="20"/>
+          <w:szCs w:val="20"/>
+        </w:rPr>
+        <w:t xml:space="preserve"> is used where the team names from the fixture is just passed in to get the home and away team players. After this a tab layout was made to switch between the home and away fragments and a back button was added to users could go back to the fixtures fragment.</w:t>
+      </w:r>
+    </w:p>
+    <w:p>
+      <w:pPr>
+        <w:rPr>
+          <w:rFonts w:ascii="Times New Roman" w:hAnsi="Times New Roman" w:cs="Times New Roman"/>
+          <w:sz w:val="20"/>
+          <w:szCs w:val="20"/>
+        </w:rPr>
+      </w:pPr>
+      <w:r>
+        <w:rPr>
+          <w:rFonts w:ascii="Times New Roman" w:hAnsi="Times New Roman" w:cs="Times New Roman"/>
+          <w:sz w:val="20"/>
+          <w:szCs w:val="20"/>
+        </w:rPr>
+        <w:drawing>
+          <wp:anchor distT="0" distB="0" distL="114300" distR="114300" simplePos="0" relativeHeight="251674624" behindDoc="0" locked="0" layoutInCell="1" allowOverlap="1" wp14:anchorId="5AE23C92" wp14:editId="3E042469">
+            <wp:simplePos x="0" y="0"/>
+            <wp:positionH relativeFrom="margin">
+              <wp:posOffset>-834</wp:posOffset>
+            </wp:positionH>
+            <wp:positionV relativeFrom="paragraph">
+              <wp:posOffset>3962807</wp:posOffset>
+            </wp:positionV>
+            <wp:extent cx="2640330" cy="1648460"/>
+            <wp:effectExtent l="0" t="0" r="7620" b="8890"/>
+            <wp:wrapTopAndBottom/>
+            <wp:docPr id="13" name="Picture 13"/>
+            <wp:cNvGraphicFramePr>
+              <a:graphicFrameLocks xmlns:a="http://schemas.openxmlformats.org/drawingml/2006/main" noChangeAspect="1"/>
+            </wp:cNvGraphicFramePr>
+            <a:graphic xmlns:a="http://schemas.openxmlformats.org/drawingml/2006/main">
+              <a:graphicData uri="http://schemas.openxmlformats.org/drawingml/2006/picture">
+                <pic:pic xmlns:pic="http://schemas.openxmlformats.org/drawingml/2006/picture">
+                  <pic:nvPicPr>
+                    <pic:cNvPr id="1" name=""/>
+                    <pic:cNvPicPr/>
+                  </pic:nvPicPr>
+                  <pic:blipFill>
+                    <a:blip r:embed="rId29" cstate="print">
+                      <a:extLst>
+                        <a:ext uri="{28A0092B-C50C-407E-A947-70E740481C1C}">
+                          <a14:useLocalDpi xmlns:a14="http://schemas.microsoft.com/office/drawing/2010/main" val="0"/>
+                        </a:ext>
+                      </a:extLst>
+                    </a:blip>
+                    <a:stretch>
+                      <a:fillRect/>
+                    </a:stretch>
+                  </pic:blipFill>
+                  <pic:spPr>
+                    <a:xfrm>
+                      <a:off x="0" y="0"/>
+                      <a:ext cx="2640330" cy="1648460"/>
+                    </a:xfrm>
+                    <a:prstGeom prst="rect">
+                      <a:avLst/>
+                    </a:prstGeom>
+                  </pic:spPr>
+                </pic:pic>
+              </a:graphicData>
+            </a:graphic>
+          </wp:anchor>
+        </w:drawing>
+      </w:r>
+      <w:r>
+        <w:rPr>
+          <w:rFonts w:ascii="Times New Roman" w:hAnsi="Times New Roman" w:cs="Times New Roman"/>
+          <w:sz w:val="20"/>
+          <w:szCs w:val="20"/>
+        </w:rPr>
+        <w:t>From my user feedback on my high fidelity prototypes</w:t>
+      </w:r>
+      <w:r>
+        <w:rPr>
+          <w:rFonts w:ascii="Times New Roman" w:hAnsi="Times New Roman" w:cs="Times New Roman"/>
+          <w:sz w:val="20"/>
+          <w:szCs w:val="20"/>
+        </w:rPr>
+        <w:t xml:space="preserve"> it was brought up that the screen would look better to have the player images above their names instead of just having a circle. To avoid having the app being larger than need the player images were saved to Firebase storage where the images could be requested when needed. To get these a python script was written to scrape the English Premier League website </w:t>
+      </w:r>
+      <w:r>
+        <w:rPr>
+          <w:rFonts w:ascii="Times New Roman" w:hAnsi="Times New Roman" w:cs="Times New Roman"/>
+          <w:sz w:val="20"/>
+          <w:szCs w:val="20"/>
+        </w:rPr>
+        <w:t>where it would load a chrome window and keep scrolling to the bottom to load all the players. Once it had done this all the hyperlinks to the player pages were saved to an array where it then looped through them to get the players images from them. A problem was noticed here as the images were just saved as the players name .png but when there were repeats of names they would just override each other, for example there are multiple players called Fernandez who play for different teams. To avoid this the images were then saved as ‘playernameTEAMNAME’ so the Fernandez from Manchester United and Newcastle would not override each other. These images were then requested from storage and displayed above their names.</w:t>
+      </w:r>
+    </w:p>
+    <w:p>
+      <w:pPr>
+        <w:rPr>
+          <w:rFonts w:ascii="Times New Roman" w:hAnsi="Times New Roman" w:cs="Times New Roman"/>
+          <w:color w:val="7F7F7F"/>
+          <w:sz w:val="18"/>
+          <w:szCs w:val="18"/>
+        </w:rPr>
+      </w:pPr>
+      <w:r>
+        <w:rPr>
+          <w:rFonts w:ascii="Times New Roman" w:hAnsi="Times New Roman" w:cs="Times New Roman"/>
+          <w:color w:val="7F7F7F"/>
+          <w:sz w:val="18"/>
+          <w:szCs w:val="18"/>
+        </w:rPr>
+        <w:t xml:space="preserve">Figure </w:t>
+      </w:r>
+      <w:r>
+        <w:rPr>
+          <w:rFonts w:ascii="Times New Roman" w:hAnsi="Times New Roman" w:cs="Times New Roman"/>
+          <w:color w:val="7F7F7F"/>
+          <w:sz w:val="18"/>
+          <w:szCs w:val="18"/>
+        </w:rPr>
+        <w:t>#</w:t>
+      </w:r>
+      <w:r>
+        <w:rPr>
+          <w:rFonts w:ascii="Times New Roman" w:hAnsi="Times New Roman" w:cs="Times New Roman"/>
+          <w:color w:val="7F7F7F"/>
+          <w:sz w:val="18"/>
+          <w:szCs w:val="18"/>
+        </w:rPr>
+        <w:t xml:space="preserve"> : </w:t>
+      </w:r>
+      <w:r>
+        <w:rPr>
+          <w:rFonts w:ascii="Times New Roman" w:hAnsi="Times New Roman" w:cs="Times New Roman"/>
+          <w:color w:val="7F7F7F"/>
+          <w:sz w:val="18"/>
+          <w:szCs w:val="18"/>
+        </w:rPr>
+        <w:t>Code</w:t>
       </w:r>
     </w:p>
     <w:p>
@@ -4186,6 +4637,356 @@
         </w:rPr>
         <w:t>5</w:t>
       </w:r>
+      <w:r>
+        <w:rPr>
+          <w:rFonts w:ascii="Times New Roman" w:hAnsi="Times New Roman" w:cs="Times New Roman"/>
+          <w:b/>
+          <w:bCs/>
+          <w:sz w:val="24"/>
+          <w:szCs w:val="24"/>
+        </w:rPr>
+        <w:tab/>
+        <w:t>08/02 – 14/02</w:t>
+      </w:r>
+    </w:p>
+    <w:p>
+      <w:pPr>
+        <w:rPr>
+          <w:rFonts w:ascii="Times New Roman" w:hAnsi="Times New Roman" w:cs="Times New Roman"/>
+          <w:sz w:val="20"/>
+          <w:szCs w:val="20"/>
+        </w:rPr>
+      </w:pPr>
+      <w:r>
+        <w:rPr>
+          <w:rFonts w:ascii="Times New Roman" w:hAnsi="Times New Roman" w:cs="Times New Roman"/>
+          <w:sz w:val="20"/>
+          <w:szCs w:val="20"/>
+        </w:rPr>
+        <w:t>Sprint fives’s main focus was to develop the back-end for the player</w:t>
+      </w:r>
+      <w:r>
+        <w:rPr>
+          <w:rFonts w:ascii="Times New Roman" w:hAnsi="Times New Roman" w:cs="Times New Roman"/>
+          <w:sz w:val="20"/>
+          <w:szCs w:val="20"/>
+        </w:rPr>
+        <w:t xml:space="preserve"> </w:t>
+      </w:r>
+      <w:r>
+        <w:rPr>
+          <w:rFonts w:ascii="Times New Roman" w:hAnsi="Times New Roman" w:cs="Times New Roman"/>
+          <w:sz w:val="20"/>
+          <w:szCs w:val="20"/>
+        </w:rPr>
+        <w:t xml:space="preserve">comparison screen. There were multiple things to be done in this sprint such as getting the data from the FPL API, manipulating the data into a more readable or beneficial form and </w:t>
+      </w:r>
+      <w:r>
+        <w:rPr>
+          <w:rFonts w:ascii="Times New Roman" w:hAnsi="Times New Roman" w:cs="Times New Roman"/>
+          <w:sz w:val="20"/>
+          <w:szCs w:val="20"/>
+        </w:rPr>
+        <w:t>populating the database.</w:t>
+      </w:r>
+      <w:r>
+        <w:rPr>
+          <w:rFonts w:ascii="Times New Roman" w:hAnsi="Times New Roman" w:cs="Times New Roman"/>
+          <w:sz w:val="20"/>
+          <w:szCs w:val="20"/>
+        </w:rPr>
+        <w:t xml:space="preserve"> Thankfully the FPL API end point</w:t>
+      </w:r>
+      <w:r>
+        <w:rPr>
+          <w:rFonts w:ascii="Times New Roman" w:hAnsi="Times New Roman" w:cs="Times New Roman"/>
+          <w:sz w:val="20"/>
+          <w:szCs w:val="20"/>
+        </w:rPr>
+        <w:t>s</w:t>
+      </w:r>
+      <w:r>
+        <w:rPr>
+          <w:rFonts w:ascii="Times New Roman" w:hAnsi="Times New Roman" w:cs="Times New Roman"/>
+          <w:sz w:val="20"/>
+          <w:szCs w:val="20"/>
+        </w:rPr>
+        <w:t xml:space="preserve"> for player data </w:t>
+      </w:r>
+      <w:r>
+        <w:rPr>
+          <w:rFonts w:ascii="Times New Roman" w:hAnsi="Times New Roman" w:cs="Times New Roman"/>
+          <w:sz w:val="20"/>
+          <w:szCs w:val="20"/>
+        </w:rPr>
+        <w:t>was working to I was able to request</w:t>
+      </w:r>
+      <w:r>
+        <w:rPr>
+          <w:rFonts w:ascii="Times New Roman" w:hAnsi="Times New Roman" w:cs="Times New Roman"/>
+          <w:sz w:val="20"/>
+          <w:szCs w:val="20"/>
+        </w:rPr>
+        <w:t xml:space="preserve"> the players data I needed. For gathering the data the first thing was done was requesting the bootstrap endpoint that return every player’s basic data as seen in figure #.</w:t>
+      </w:r>
+      <w:r>
+        <w:rPr>
+          <w:noProof/>
+        </w:rPr>
+        <w:t xml:space="preserve"> </w:t>
+      </w:r>
+    </w:p>
+    <w:p>
+      <w:pPr>
+        <w:rPr>
+          <w:rFonts w:ascii="Times New Roman" w:hAnsi="Times New Roman" w:cs="Times New Roman"/>
+          <w:color w:val="7F7F7F"/>
+          <w:sz w:val="18"/>
+          <w:szCs w:val="18"/>
+        </w:rPr>
+      </w:pPr>
+      <w:r>
+        <w:rPr>
+          <w:rFonts w:ascii="Times New Roman" w:hAnsi="Times New Roman" w:cs="Times New Roman"/>
+          <w:color w:val="7F7F7F"/>
+          <w:sz w:val="18"/>
+          <w:szCs w:val="18"/>
+        </w:rPr>
+        <w:t xml:space="preserve">Figure </w:t>
+      </w:r>
+      <w:r>
+        <w:rPr>
+          <w:rFonts w:ascii="Times New Roman" w:hAnsi="Times New Roman" w:cs="Times New Roman"/>
+          <w:color w:val="7F7F7F"/>
+          <w:sz w:val="18"/>
+          <w:szCs w:val="18"/>
+        </w:rPr>
+        <w:t>#</w:t>
+      </w:r>
+      <w:r>
+        <w:rPr>
+          <w:rFonts w:ascii="Times New Roman" w:hAnsi="Times New Roman" w:cs="Times New Roman"/>
+          <w:color w:val="7F7F7F"/>
+          <w:sz w:val="18"/>
+          <w:szCs w:val="18"/>
+        </w:rPr>
+        <w:t xml:space="preserve"> : </w:t>
+      </w:r>
+      <w:r>
+        <w:rPr>
+          <w:rFonts w:ascii="Times New Roman" w:hAnsi="Times New Roman" w:cs="Times New Roman"/>
+          <w:color w:val="7F7F7F"/>
+          <w:sz w:val="18"/>
+          <w:szCs w:val="18"/>
+        </w:rPr>
+        <w:t>Salah’s seasons stats</w:t>
+      </w:r>
+    </w:p>
+    <w:p>
+      <w:pPr>
+        <w:rPr>
+          <w:rFonts w:ascii="Times New Roman" w:hAnsi="Times New Roman" w:cs="Times New Roman"/>
+          <w:sz w:val="20"/>
+          <w:szCs w:val="20"/>
+        </w:rPr>
+      </w:pPr>
+      <w:r>
+        <w:rPr>
+          <w:rFonts w:ascii="Times New Roman" w:hAnsi="Times New Roman" w:cs="Times New Roman"/>
+          <w:sz w:val="20"/>
+          <w:szCs w:val="20"/>
+        </w:rPr>
+        <w:t xml:space="preserve">Once this is requested the function would then iterate through each player that was received through this request. First the second name is set to just be the last word </w:t>
+      </w:r>
+      <w:r>
+        <w:rPr>
+          <w:rFonts w:ascii="Times New Roman" w:hAnsi="Times New Roman" w:cs="Times New Roman"/>
+          <w:sz w:val="20"/>
+          <w:szCs w:val="20"/>
+        </w:rPr>
+        <w:t xml:space="preserve">as if a player has many names it sets their last to just be whatever the last one is, as footballers are always referred to by their last names. This due to consistency across the app and for when the app requests the image for the player it has to match the image name. For example </w:t>
+      </w:r>
+      <w:r>
+        <w:rPr>
+          <w:rFonts w:ascii="Times New Roman" w:hAnsi="Times New Roman" w:cs="Times New Roman"/>
+          <w:sz w:val="20"/>
+          <w:szCs w:val="20"/>
+        </w:rPr>
+        <w:t>João Pedro Cavaco Cancelo</w:t>
+      </w:r>
+      <w:r>
+        <w:rPr>
+          <w:rFonts w:ascii="Times New Roman" w:hAnsi="Times New Roman" w:cs="Times New Roman"/>
+          <w:sz w:val="20"/>
+          <w:szCs w:val="20"/>
+        </w:rPr>
+        <w:t xml:space="preserve">. The second name from the API is </w:t>
+      </w:r>
+      <w:r>
+        <w:rPr>
+          <w:rFonts w:ascii="Times New Roman" w:hAnsi="Times New Roman" w:cs="Times New Roman"/>
+          <w:sz w:val="20"/>
+          <w:szCs w:val="20"/>
+        </w:rPr>
+        <w:t>Pedro Cavaco Cancelo</w:t>
+      </w:r>
+      <w:r>
+        <w:rPr>
+          <w:rFonts w:ascii="Times New Roman" w:hAnsi="Times New Roman" w:cs="Times New Roman"/>
+          <w:sz w:val="20"/>
+          <w:szCs w:val="20"/>
+        </w:rPr>
+        <w:t xml:space="preserve"> but in the predicted line-ups and images his second name is just Cancelo so all the words previous have to be removed. After this all accent</w:t>
+      </w:r>
+      <w:r>
+        <w:rPr>
+          <w:rFonts w:ascii="Times New Roman" w:hAnsi="Times New Roman" w:cs="Times New Roman"/>
+          <w:sz w:val="20"/>
+          <w:szCs w:val="20"/>
+        </w:rPr>
+        <w:t>s</w:t>
+      </w:r>
+      <w:r>
+        <w:rPr>
+          <w:rFonts w:ascii="Times New Roman" w:hAnsi="Times New Roman" w:cs="Times New Roman"/>
+          <w:sz w:val="20"/>
+          <w:szCs w:val="20"/>
+        </w:rPr>
+        <w:t xml:space="preserve"> are removed for the same reasons as the image names don’t have accents. This had to be done across many parts of the project. In the predicted </w:t>
+      </w:r>
+      <w:r>
+        <w:rPr>
+          <w:rFonts w:ascii="Times New Roman" w:hAnsi="Times New Roman" w:cs="Times New Roman"/>
+          <w:sz w:val="20"/>
+          <w:szCs w:val="20"/>
+        </w:rPr>
+        <w:t>eleven</w:t>
+      </w:r>
+      <w:r>
+        <w:rPr>
+          <w:rFonts w:ascii="Times New Roman" w:hAnsi="Times New Roman" w:cs="Times New Roman"/>
+          <w:sz w:val="20"/>
+          <w:szCs w:val="20"/>
+        </w:rPr>
+        <w:t xml:space="preserve"> function sometimes it would not get eleven</w:t>
+      </w:r>
+      <w:r>
+        <w:rPr>
+          <w:rFonts w:ascii="Times New Roman" w:hAnsi="Times New Roman" w:cs="Times New Roman"/>
+          <w:sz w:val="20"/>
+          <w:szCs w:val="20"/>
+        </w:rPr>
+        <w:t xml:space="preserve"> as some sites would use accents and others wouldn’t. This meant when comparing it sometimes wouldn’t work as id one site had </w:t>
+      </w:r>
+      <w:r>
+        <w:rPr>
+          <w:rFonts w:ascii="Times New Roman" w:hAnsi="Times New Roman" w:cs="Times New Roman"/>
+          <w:sz w:val="20"/>
+          <w:szCs w:val="20"/>
+        </w:rPr>
+        <w:t>Ag</w:t>
+      </w:r>
+      <w:r>
+        <w:rPr>
+          <w:rFonts w:ascii="Times New Roman" w:hAnsi="Times New Roman" w:cs="Times New Roman"/>
+          <w:b/>
+          <w:bCs/>
+          <w:sz w:val="20"/>
+          <w:szCs w:val="20"/>
+        </w:rPr>
+        <w:t>ü</w:t>
+      </w:r>
+      <w:r>
+        <w:rPr>
+          <w:rFonts w:ascii="Times New Roman" w:hAnsi="Times New Roman" w:cs="Times New Roman"/>
+          <w:sz w:val="20"/>
+          <w:szCs w:val="20"/>
+        </w:rPr>
+        <w:t>ero</w:t>
+      </w:r>
+      <w:r>
+        <w:rPr>
+          <w:rFonts w:ascii="Times New Roman" w:hAnsi="Times New Roman" w:cs="Times New Roman"/>
+          <w:sz w:val="20"/>
+          <w:szCs w:val="20"/>
+        </w:rPr>
+        <w:t xml:space="preserve"> and another had </w:t>
+      </w:r>
+      <w:r>
+        <w:rPr>
+          <w:rFonts w:ascii="Times New Roman" w:hAnsi="Times New Roman" w:cs="Times New Roman"/>
+          <w:sz w:val="20"/>
+          <w:szCs w:val="20"/>
+        </w:rPr>
+        <w:t>Ag</w:t>
+      </w:r>
+      <w:r>
+        <w:rPr>
+          <w:rFonts w:ascii="Times New Roman" w:hAnsi="Times New Roman" w:cs="Times New Roman"/>
+          <w:b/>
+          <w:bCs/>
+          <w:sz w:val="20"/>
+          <w:szCs w:val="20"/>
+        </w:rPr>
+        <w:t>u</w:t>
+      </w:r>
+      <w:r>
+        <w:rPr>
+          <w:rFonts w:ascii="Times New Roman" w:hAnsi="Times New Roman" w:cs="Times New Roman"/>
+          <w:sz w:val="20"/>
+          <w:szCs w:val="20"/>
+        </w:rPr>
+        <w:t>ero</w:t>
+      </w:r>
+      <w:r>
+        <w:rPr>
+          <w:rFonts w:ascii="Times New Roman" w:hAnsi="Times New Roman" w:cs="Times New Roman"/>
+          <w:sz w:val="20"/>
+          <w:szCs w:val="20"/>
+        </w:rPr>
+        <w:t xml:space="preserve"> it wouldn’t say it was a match meaning he wouldn’t be added to the prediction. So to avoid this when all the names were scraped all accents were removed so the error would not occur.</w:t>
+      </w:r>
+      <w:r>
+        <w:rPr>
+          <w:rFonts w:ascii="Times New Roman" w:hAnsi="Times New Roman" w:cs="Times New Roman"/>
+          <w:sz w:val="20"/>
+          <w:szCs w:val="20"/>
+        </w:rPr>
+        <w:t xml:space="preserve"> Now that that had all been done the ellementSummary endpoint can be used. This requires the players id which can be found in the bootstap return, e.g </w:t>
+      </w:r>
+      <w:r>
+        <w:rPr>
+          <w:rFonts w:ascii="Times New Roman" w:hAnsi="Times New Roman" w:cs="Times New Roman"/>
+          <w:sz w:val="20"/>
+          <w:szCs w:val="20"/>
+        </w:rPr>
+        <w:lastRenderedPageBreak/>
+        <w:t>elementSummary/id. This returns all the players data how they did in each previous game week and who they still have to play.</w:t>
+      </w:r>
+      <w:r>
+        <w:rPr>
+          <w:rFonts w:ascii="Times New Roman" w:hAnsi="Times New Roman" w:cs="Times New Roman"/>
+          <w:sz w:val="20"/>
+          <w:szCs w:val="20"/>
+        </w:rPr>
+        <w:t xml:space="preserve"> Lots of the data collected at this stage has to be changed to be more readable. In the API teams and player positions are always referred to by an ID so these have to be changed, score lines are saved as 2 variables with it being the home team score and the away team score so these have to be written clearer and figure out if the player plays for the home or away team. </w:t>
+      </w:r>
+      <w:r>
+        <w:rPr>
+          <w:rFonts w:ascii="Times New Roman" w:hAnsi="Times New Roman" w:cs="Times New Roman"/>
+          <w:sz w:val="20"/>
+          <w:szCs w:val="20"/>
+        </w:rPr>
+        <w:t xml:space="preserve"> All of this data is saved to an object with the same structure </w:t>
+      </w:r>
+      <w:r>
+        <w:rPr>
+          <w:rFonts w:ascii="Times New Roman" w:hAnsi="Times New Roman" w:cs="Times New Roman"/>
+          <w:sz w:val="20"/>
+          <w:szCs w:val="20"/>
+        </w:rPr>
+        <w:t>as the predicted eleven one mentioned previously, then set to the database. The team data is also set here, being the team strength, home and away attack and the home and away defence.</w:t>
+      </w:r>
     </w:p>
     <w:p>
       <w:pPr>
@@ -4256,6 +5057,74 @@
           <w:szCs w:val="24"/>
         </w:rPr>
         <w:t>6</w:t>
+      </w:r>
+      <w:r>
+        <w:rPr>
+          <w:rFonts w:ascii="Times New Roman" w:hAnsi="Times New Roman" w:cs="Times New Roman"/>
+          <w:b/>
+          <w:bCs/>
+          <w:sz w:val="24"/>
+          <w:szCs w:val="24"/>
+        </w:rPr>
+        <w:tab/>
+        <w:t>15/02 – 21/02</w:t>
+      </w:r>
+    </w:p>
+    <w:p>
+      <w:pPr>
+        <w:rPr>
+          <w:rFonts w:ascii="Times New Roman" w:hAnsi="Times New Roman" w:cs="Times New Roman"/>
+          <w:sz w:val="20"/>
+          <w:szCs w:val="20"/>
+        </w:rPr>
+      </w:pPr>
+      <w:r>
+        <w:rPr>
+          <w:rFonts w:ascii="Times New Roman" w:hAnsi="Times New Roman" w:cs="Times New Roman"/>
+          <w:sz w:val="20"/>
+          <w:szCs w:val="20"/>
+        </w:rPr>
+        <w:t xml:space="preserve">Sprint fives’s main focus was to develop the </w:t>
+      </w:r>
+      <w:r>
+        <w:rPr>
+          <w:rFonts w:ascii="Times New Roman" w:hAnsi="Times New Roman" w:cs="Times New Roman"/>
+          <w:sz w:val="20"/>
+          <w:szCs w:val="20"/>
+        </w:rPr>
+        <w:t>front</w:t>
+      </w:r>
+      <w:r>
+        <w:rPr>
+          <w:rFonts w:ascii="Times New Roman" w:hAnsi="Times New Roman" w:cs="Times New Roman"/>
+          <w:sz w:val="20"/>
+          <w:szCs w:val="20"/>
+        </w:rPr>
+        <w:t>-end for the player comparison screen</w:t>
+      </w:r>
+      <w:r>
+        <w:rPr>
+          <w:rFonts w:ascii="Times New Roman" w:hAnsi="Times New Roman" w:cs="Times New Roman"/>
+          <w:sz w:val="20"/>
+          <w:szCs w:val="20"/>
+        </w:rPr>
+        <w:t>. Having the experience of getting data from the database</w:t>
+      </w:r>
+      <w:r>
+        <w:rPr>
+          <w:rFonts w:ascii="Times New Roman" w:hAnsi="Times New Roman" w:cs="Times New Roman"/>
+          <w:sz w:val="20"/>
+          <w:szCs w:val="20"/>
+        </w:rPr>
+        <w:t xml:space="preserve"> in the previous two features made it faster to implement at this stage. The biggest challenge was filtering the data.</w:t>
+      </w:r>
+      <w:r>
+        <w:rPr>
+          <w:rFonts w:ascii="Times New Roman" w:hAnsi="Times New Roman" w:cs="Times New Roman"/>
+          <w:sz w:val="20"/>
+          <w:szCs w:val="20"/>
+        </w:rPr>
+        <w:t xml:space="preserve"> The player comparison screen was split in half for the two players to be seen side-by-side as you can see in Figure #.</w:t>
       </w:r>
     </w:p>
     <w:p>
@@ -6187,7 +7056,6 @@
   <w:style w:type="character" w:default="1" w:styleId="DefaultParagraphFont">
     <w:name w:val="Default Paragraph Font"/>
     <w:uiPriority w:val="1"/>
-    <w:semiHidden/>
     <w:unhideWhenUsed/>
   </w:style>
   <w:style w:type="table" w:default="1" w:styleId="TableNormal">
@@ -6435,6 +7303,28 @@
       <w:color w:val="605E5C"/>
       <w:shd w:val="clear" w:color="auto" w:fill="E1DFDD"/>
     </w:rPr>
+  </w:style>
+  <w:style w:type="paragraph" w:styleId="Header">
+    <w:name w:val="header"/>
+    <w:basedOn w:val="Normal"/>
+    <w:link w:val="HeaderChar"/>
+    <w:uiPriority w:val="99"/>
+    <w:unhideWhenUsed/>
+    <w:rsid w:val="00820882"/>
+    <w:pPr>
+      <w:tabs>
+        <w:tab w:val="center" w:pos="4513"/>
+        <w:tab w:val="right" w:pos="9026"/>
+      </w:tabs>
+      <w:spacing w:after="0" w:line="240" w:lineRule="auto"/>
+    </w:pPr>
+  </w:style>
+  <w:style w:type="character" w:customStyle="1" w:styleId="HeaderChar">
+    <w:name w:val="Header Char"/>
+    <w:basedOn w:val="DefaultParagraphFont"/>
+    <w:link w:val="Header"/>
+    <w:uiPriority w:val="99"/>
+    <w:rsid w:val="00820882"/>
   </w:style>
 </w:styles>
 </file>

</xml_diff>

<commit_message>
up to final product
</commit_message>
<xml_diff>
--- a/Documentation/Final-Report.docx
+++ b/Documentation/Final-Report.docx
@@ -1964,27 +1964,7 @@
           <w:sz w:val="18"/>
           <w:szCs w:val="18"/>
         </w:rPr>
-        <w:t xml:space="preserve">Figure </w:t>
-      </w:r>
-      <w:proofErr w:type="gramStart"/>
-      <w:r>
-        <w:rPr>
-          <w:rFonts w:ascii="Times New Roman" w:hAnsi="Times New Roman" w:cs="Times New Roman"/>
-          <w:color w:val="7F7F7F"/>
-          <w:sz w:val="18"/>
-          <w:szCs w:val="18"/>
-        </w:rPr>
-        <w:t>5 :</w:t>
-      </w:r>
-      <w:proofErr w:type="gramEnd"/>
-      <w:r>
-        <w:rPr>
-          <w:rFonts w:ascii="Times New Roman" w:hAnsi="Times New Roman" w:cs="Times New Roman"/>
-          <w:color w:val="7F7F7F"/>
-          <w:sz w:val="18"/>
-          <w:szCs w:val="18"/>
-        </w:rPr>
-        <w:t xml:space="preserve"> Robertson vs Van Dijk season stats [FPL website, in transfers]</w:t>
+        <w:t>Figure 5 : Robertson vs Van Dijk season stats [FPL website, in transfers]</w:t>
       </w:r>
     </w:p>
     <w:p>
@@ -2239,33 +2219,33 @@
           <w:sz w:val="20"/>
           <w:szCs w:val="20"/>
         </w:rPr>
-        <w:t xml:space="preserve"> it made the most sense to go with it. After my requirements were created </w:t>
-      </w:r>
-      <w:r>
-        <w:rPr>
-          <w:rFonts w:ascii="Times New Roman" w:hAnsi="Times New Roman" w:cs="Times New Roman"/>
-          <w:sz w:val="20"/>
-          <w:szCs w:val="20"/>
-        </w:rPr>
-        <w:t xml:space="preserve">I turned them into user stories and held all of them in my sprint </w:t>
-      </w:r>
-      <w:proofErr w:type="gramStart"/>
-      <w:r>
-        <w:rPr>
-          <w:rFonts w:ascii="Times New Roman" w:hAnsi="Times New Roman" w:cs="Times New Roman"/>
-          <w:sz w:val="20"/>
-          <w:szCs w:val="20"/>
-        </w:rPr>
-        <w:t>backlog[</w:t>
-      </w:r>
-      <w:proofErr w:type="gramEnd"/>
-      <w:r>
-        <w:rPr>
-          <w:rFonts w:ascii="Times New Roman" w:hAnsi="Times New Roman" w:cs="Times New Roman"/>
-          <w:sz w:val="20"/>
-          <w:szCs w:val="20"/>
-        </w:rPr>
-        <w:t>#]. These could then be split up into individual sprints which would focus on different features. T</w:t>
+        <w:t xml:space="preserve"> it made the most sense to go with it. After my requirements were </w:t>
+      </w:r>
+      <w:proofErr w:type="gramStart"/>
+      <w:r>
+        <w:rPr>
+          <w:rFonts w:ascii="Times New Roman" w:hAnsi="Times New Roman" w:cs="Times New Roman"/>
+          <w:sz w:val="20"/>
+          <w:szCs w:val="20"/>
+        </w:rPr>
+        <w:t>created</w:t>
+      </w:r>
+      <w:proofErr w:type="gramEnd"/>
+      <w:r>
+        <w:rPr>
+          <w:rFonts w:ascii="Times New Roman" w:hAnsi="Times New Roman" w:cs="Times New Roman"/>
+          <w:sz w:val="20"/>
+          <w:szCs w:val="20"/>
+        </w:rPr>
+        <w:t xml:space="preserve"> </w:t>
+      </w:r>
+      <w:r>
+        <w:rPr>
+          <w:rFonts w:ascii="Times New Roman" w:hAnsi="Times New Roman" w:cs="Times New Roman"/>
+          <w:sz w:val="20"/>
+          <w:szCs w:val="20"/>
+        </w:rPr>
+        <w:t>I turned them into user stories and held all of them in my sprint backlog[#]. These could then be split up into individual sprints which would focus on different features. T</w:t>
       </w:r>
       <w:r>
         <w:rPr>
@@ -2540,33 +2520,15 @@
           <w:sz w:val="20"/>
           <w:szCs w:val="20"/>
         </w:rPr>
-        <w:t xml:space="preserve"> to break while editing them. Having these stored remotely was also useful to know if my PC was to lose files in anyway there was a backup of all of them on GitHub. Being able to split all the different features into different branches helped keep </w:t>
-      </w:r>
-      <w:proofErr w:type="gramStart"/>
-      <w:r>
-        <w:rPr>
-          <w:rFonts w:ascii="Times New Roman" w:hAnsi="Times New Roman" w:cs="Times New Roman"/>
-          <w:sz w:val="20"/>
-          <w:szCs w:val="20"/>
-        </w:rPr>
-        <w:t xml:space="preserve">thing  </w:t>
-      </w:r>
-      <w:r>
-        <w:rPr>
-          <w:rFonts w:ascii="Times New Roman" w:hAnsi="Times New Roman" w:cs="Times New Roman"/>
-          <w:sz w:val="20"/>
-          <w:szCs w:val="20"/>
-        </w:rPr>
-        <w:t>encapsulated</w:t>
-      </w:r>
-      <w:proofErr w:type="gramEnd"/>
-      <w:r>
-        <w:rPr>
-          <w:rFonts w:ascii="Times New Roman" w:hAnsi="Times New Roman" w:cs="Times New Roman"/>
-          <w:sz w:val="20"/>
-          <w:szCs w:val="20"/>
-        </w:rPr>
-        <w:t xml:space="preserve"> and made into smaller more manageable chunks. After a feature was created and </w:t>
+        <w:t xml:space="preserve"> to break while editing them. Having these stored remotely was also useful to know if my PC was to lose files in anyway there was a backup of all of them on GitHub. Being able to split all the different features into different branches helped keep thing  </w:t>
+      </w:r>
+      <w:r>
+        <w:rPr>
+          <w:rFonts w:ascii="Times New Roman" w:hAnsi="Times New Roman" w:cs="Times New Roman"/>
+          <w:sz w:val="20"/>
+          <w:szCs w:val="20"/>
+        </w:rPr>
+        <w:t xml:space="preserve">encapsulated and made into smaller more manageable chunks. After a feature was created and </w:t>
       </w:r>
       <w:r>
         <w:rPr>
@@ -4232,25 +4194,25 @@
           <w:sz w:val="20"/>
           <w:szCs w:val="20"/>
         </w:rPr>
-        <w:t xml:space="preserve">For the first sprint it was a bit shorter than the preceding sprints. This sprint lasted four days and the main focus way getting myself familiar with </w:t>
-      </w:r>
-      <w:proofErr w:type="gramStart"/>
-      <w:r>
-        <w:rPr>
-          <w:rFonts w:ascii="Times New Roman" w:hAnsi="Times New Roman" w:cs="Times New Roman"/>
-          <w:sz w:val="20"/>
-          <w:szCs w:val="20"/>
-        </w:rPr>
-        <w:t>the  technologies</w:t>
-      </w:r>
-      <w:proofErr w:type="gramEnd"/>
-      <w:r>
-        <w:rPr>
-          <w:rFonts w:ascii="Times New Roman" w:hAnsi="Times New Roman" w:cs="Times New Roman"/>
-          <w:sz w:val="20"/>
-          <w:szCs w:val="20"/>
-        </w:rPr>
-        <w:t xml:space="preserve"> I was using and setting myself up for the rest of </w:t>
+        <w:t xml:space="preserve">For the first sprint it was a bit shorter than the preceding sprints. This sprint lasted four days and the </w:t>
+      </w:r>
+      <w:proofErr w:type="gramStart"/>
+      <w:r>
+        <w:rPr>
+          <w:rFonts w:ascii="Times New Roman" w:hAnsi="Times New Roman" w:cs="Times New Roman"/>
+          <w:sz w:val="20"/>
+          <w:szCs w:val="20"/>
+        </w:rPr>
+        <w:t>main focus</w:t>
+      </w:r>
+      <w:proofErr w:type="gramEnd"/>
+      <w:r>
+        <w:rPr>
+          <w:rFonts w:ascii="Times New Roman" w:hAnsi="Times New Roman" w:cs="Times New Roman"/>
+          <w:sz w:val="20"/>
+          <w:szCs w:val="20"/>
+        </w:rPr>
+        <w:t xml:space="preserve"> way getting myself familiar with the  technologies I was using and setting myself up for the rest of </w:t>
       </w:r>
       <w:r>
         <w:rPr>
@@ -4646,7 +4608,6 @@
         </w:rPr>
         <w:t xml:space="preserve">Figure </w:t>
       </w:r>
-      <w:proofErr w:type="gramStart"/>
       <w:r>
         <w:rPr>
           <w:rFonts w:ascii="Times New Roman" w:hAnsi="Times New Roman" w:cs="Times New Roman"/>
@@ -4663,17 +4624,7 @@
           <w:sz w:val="18"/>
           <w:szCs w:val="18"/>
         </w:rPr>
-        <w:t xml:space="preserve"> :</w:t>
-      </w:r>
-      <w:proofErr w:type="gramEnd"/>
-      <w:r>
-        <w:rPr>
-          <w:rFonts w:ascii="Times New Roman" w:hAnsi="Times New Roman" w:cs="Times New Roman"/>
-          <w:color w:val="7F7F7F"/>
-          <w:sz w:val="18"/>
-          <w:szCs w:val="18"/>
-        </w:rPr>
-        <w:t xml:space="preserve"> </w:t>
+        <w:t xml:space="preserve"> : </w:t>
       </w:r>
       <w:r>
         <w:rPr>
@@ -4807,7 +4758,6 @@
         </w:rPr>
         <w:t xml:space="preserve">Figure </w:t>
       </w:r>
-      <w:proofErr w:type="gramStart"/>
       <w:r>
         <w:rPr>
           <w:rFonts w:ascii="Times New Roman" w:hAnsi="Times New Roman" w:cs="Times New Roman"/>
@@ -4824,9 +4774,8 @@
           <w:sz w:val="18"/>
           <w:szCs w:val="18"/>
         </w:rPr>
-        <w:t xml:space="preserve"> :</w:t>
-      </w:r>
-      <w:proofErr w:type="gramEnd"/>
+        <w:t xml:space="preserve"> : </w:t>
+      </w:r>
       <w:r>
         <w:rPr>
           <w:rFonts w:ascii="Times New Roman" w:hAnsi="Times New Roman" w:cs="Times New Roman"/>
@@ -4834,78 +4783,69 @@
           <w:sz w:val="18"/>
           <w:szCs w:val="18"/>
         </w:rPr>
+        <w:t>FPL Scout</w:t>
+      </w:r>
+    </w:p>
+    <w:p>
+      <w:pPr>
+        <w:rPr>
+          <w:rFonts w:ascii="Times New Roman" w:hAnsi="Times New Roman" w:cs="Times New Roman"/>
+          <w:sz w:val="20"/>
+          <w:szCs w:val="20"/>
+        </w:rPr>
+      </w:pPr>
+      <w:r>
+        <w:rPr>
+          <w:rFonts w:ascii="Times New Roman" w:hAnsi="Times New Roman" w:cs="Times New Roman"/>
+          <w:sz w:val="20"/>
+          <w:szCs w:val="20"/>
+        </w:rPr>
+        <w:t>What the function does is it requests the webpage that contains all the team line-ups</w:t>
+      </w:r>
+      <w:r>
+        <w:rPr>
+          <w:rFonts w:ascii="Times New Roman" w:hAnsi="Times New Roman" w:cs="Times New Roman"/>
+          <w:sz w:val="20"/>
+          <w:szCs w:val="20"/>
+        </w:rPr>
+        <w:t xml:space="preserve"> and loads the HTML. With the HTML it then goes through each player name under the “.player-name” tag, gets their last name and then adds it to a player array. Once it has done this it then sets a JavaScript object to have a nested object which is the first team’s name, this object is then set to hold the </w:t>
+      </w:r>
+      <w:proofErr w:type="gramStart"/>
+      <w:r>
+        <w:rPr>
+          <w:rFonts w:ascii="Times New Roman" w:hAnsi="Times New Roman" w:cs="Times New Roman"/>
+          <w:sz w:val="20"/>
+          <w:szCs w:val="20"/>
+        </w:rPr>
+        <w:t>eleven player</w:t>
+      </w:r>
+      <w:proofErr w:type="gramEnd"/>
+      <w:r>
+        <w:rPr>
+          <w:rFonts w:ascii="Times New Roman" w:hAnsi="Times New Roman" w:cs="Times New Roman"/>
+          <w:sz w:val="20"/>
+          <w:szCs w:val="20"/>
+        </w:rPr>
+        <w:t xml:space="preserve"> predicted to start. This loops until all 20 teams have been added with their predicted elevens. </w:t>
+      </w:r>
+      <w:proofErr w:type="spellStart"/>
+      <w:r>
+        <w:rPr>
+          <w:rFonts w:ascii="Times New Roman" w:hAnsi="Times New Roman" w:cs="Times New Roman"/>
+          <w:sz w:val="20"/>
+          <w:szCs w:val="20"/>
+        </w:rPr>
+        <w:t>E.g</w:t>
+      </w:r>
+      <w:proofErr w:type="spellEnd"/>
+      <w:r>
+        <w:rPr>
+          <w:rFonts w:ascii="Times New Roman" w:hAnsi="Times New Roman" w:cs="Times New Roman"/>
+          <w:sz w:val="20"/>
+          <w:szCs w:val="20"/>
+        </w:rPr>
         <w:t xml:space="preserve"> </w:t>
       </w:r>
-      <w:r>
-        <w:rPr>
-          <w:rFonts w:ascii="Times New Roman" w:hAnsi="Times New Roman" w:cs="Times New Roman"/>
-          <w:color w:val="7F7F7F"/>
-          <w:sz w:val="18"/>
-          <w:szCs w:val="18"/>
-        </w:rPr>
-        <w:t>FPL Scout</w:t>
-      </w:r>
-    </w:p>
-    <w:p>
-      <w:pPr>
-        <w:rPr>
-          <w:rFonts w:ascii="Times New Roman" w:hAnsi="Times New Roman" w:cs="Times New Roman"/>
-          <w:sz w:val="20"/>
-          <w:szCs w:val="20"/>
-        </w:rPr>
-      </w:pPr>
-      <w:r>
-        <w:rPr>
-          <w:rFonts w:ascii="Times New Roman" w:hAnsi="Times New Roman" w:cs="Times New Roman"/>
-          <w:sz w:val="20"/>
-          <w:szCs w:val="20"/>
-        </w:rPr>
-        <w:t>What the function does is it requests the webpage that contains all the team line-ups</w:t>
-      </w:r>
-      <w:r>
-        <w:rPr>
-          <w:rFonts w:ascii="Times New Roman" w:hAnsi="Times New Roman" w:cs="Times New Roman"/>
-          <w:sz w:val="20"/>
-          <w:szCs w:val="20"/>
-        </w:rPr>
-        <w:t xml:space="preserve"> and loads the HTML. With the HTML it then goes through each player name under the </w:t>
-      </w:r>
-      <w:proofErr w:type="gramStart"/>
-      <w:r>
-        <w:rPr>
-          <w:rFonts w:ascii="Times New Roman" w:hAnsi="Times New Roman" w:cs="Times New Roman"/>
-          <w:sz w:val="20"/>
-          <w:szCs w:val="20"/>
-        </w:rPr>
-        <w:t>“.player</w:t>
-      </w:r>
-      <w:proofErr w:type="gramEnd"/>
-      <w:r>
-        <w:rPr>
-          <w:rFonts w:ascii="Times New Roman" w:hAnsi="Times New Roman" w:cs="Times New Roman"/>
-          <w:sz w:val="20"/>
-          <w:szCs w:val="20"/>
-        </w:rPr>
-        <w:t xml:space="preserve">-name” tag, gets their last name and then adds it to a player array. Once it has done this it then sets a JavaScript object to have a nested object which is the first team’s name, this object is then set to hold the </w:t>
-      </w:r>
-      <w:proofErr w:type="gramStart"/>
-      <w:r>
-        <w:rPr>
-          <w:rFonts w:ascii="Times New Roman" w:hAnsi="Times New Roman" w:cs="Times New Roman"/>
-          <w:sz w:val="20"/>
-          <w:szCs w:val="20"/>
-        </w:rPr>
-        <w:t>eleven player</w:t>
-      </w:r>
-      <w:proofErr w:type="gramEnd"/>
-      <w:r>
-        <w:rPr>
-          <w:rFonts w:ascii="Times New Roman" w:hAnsi="Times New Roman" w:cs="Times New Roman"/>
-          <w:sz w:val="20"/>
-          <w:szCs w:val="20"/>
-        </w:rPr>
-        <w:t xml:space="preserve"> predicted to start. This loops until all 20 teams have been added with their predicted elevens. </w:t>
-      </w:r>
       <w:proofErr w:type="spellStart"/>
       <w:r>
         <w:rPr>
@@ -4913,7 +4853,7 @@
           <w:sz w:val="20"/>
           <w:szCs w:val="20"/>
         </w:rPr>
-        <w:t>E.g</w:t>
+        <w:t>teamANDpalyers</w:t>
       </w:r>
       <w:proofErr w:type="spellEnd"/>
       <w:r>
@@ -4922,61 +4862,7 @@
           <w:sz w:val="20"/>
           <w:szCs w:val="20"/>
         </w:rPr>
-        <w:t xml:space="preserve"> </w:t>
-      </w:r>
-      <w:proofErr w:type="spellStart"/>
-      <w:r>
-        <w:rPr>
-          <w:rFonts w:ascii="Times New Roman" w:hAnsi="Times New Roman" w:cs="Times New Roman"/>
-          <w:sz w:val="20"/>
-          <w:szCs w:val="20"/>
-        </w:rPr>
-        <w:t>teamANDpalyers</w:t>
-      </w:r>
-      <w:proofErr w:type="spellEnd"/>
-      <w:r>
-        <w:rPr>
-          <w:rFonts w:ascii="Times New Roman" w:hAnsi="Times New Roman" w:cs="Times New Roman"/>
-          <w:sz w:val="20"/>
-          <w:szCs w:val="20"/>
-        </w:rPr>
-        <w:t xml:space="preserve"> {Arsenal </w:t>
-      </w:r>
-      <w:proofErr w:type="gramStart"/>
-      <w:r>
-        <w:rPr>
-          <w:rFonts w:ascii="Times New Roman" w:hAnsi="Times New Roman" w:cs="Times New Roman"/>
-          <w:sz w:val="20"/>
-          <w:szCs w:val="20"/>
-        </w:rPr>
-        <w:t>{ 1</w:t>
-      </w:r>
-      <w:proofErr w:type="gramEnd"/>
-      <w:r>
-        <w:rPr>
-          <w:rFonts w:ascii="Times New Roman" w:hAnsi="Times New Roman" w:cs="Times New Roman"/>
-          <w:sz w:val="20"/>
-          <w:szCs w:val="20"/>
-        </w:rPr>
-        <w:t>:Leno, 2:Holding ….} Aston Villa {</w:t>
-      </w:r>
-      <w:proofErr w:type="gramStart"/>
-      <w:r>
-        <w:rPr>
-          <w:rFonts w:ascii="Times New Roman" w:hAnsi="Times New Roman" w:cs="Times New Roman"/>
-          <w:sz w:val="20"/>
-          <w:szCs w:val="20"/>
-        </w:rPr>
-        <w:t>1.Martinez</w:t>
-      </w:r>
-      <w:proofErr w:type="gramEnd"/>
-      <w:r>
-        <w:rPr>
-          <w:rFonts w:ascii="Times New Roman" w:hAnsi="Times New Roman" w:cs="Times New Roman"/>
-          <w:sz w:val="20"/>
-          <w:szCs w:val="20"/>
-        </w:rPr>
-        <w:t xml:space="preserve">… This nested JavaScript object is then returned to method which is </w:t>
+        <w:t xml:space="preserve"> {Arsenal { 1:Leno, 2:Holding ….} Aston Villa {1.Martinez… This nested JavaScript object is then returned to method which is </w:t>
       </w:r>
       <w:r>
         <w:rPr>
@@ -5196,7 +5082,6 @@
         </w:rPr>
         <w:t xml:space="preserve">Figure </w:t>
       </w:r>
-      <w:proofErr w:type="gramStart"/>
       <w:r>
         <w:rPr>
           <w:rFonts w:ascii="Times New Roman" w:hAnsi="Times New Roman" w:cs="Times New Roman"/>
@@ -5213,9 +5098,8 @@
           <w:sz w:val="18"/>
           <w:szCs w:val="18"/>
         </w:rPr>
-        <w:t xml:space="preserve"> :</w:t>
-      </w:r>
-      <w:proofErr w:type="gramEnd"/>
+        <w:t xml:space="preserve"> : </w:t>
+      </w:r>
       <w:r>
         <w:rPr>
           <w:rFonts w:ascii="Times New Roman" w:hAnsi="Times New Roman" w:cs="Times New Roman"/>
@@ -5223,446 +5107,446 @@
           <w:sz w:val="18"/>
           <w:szCs w:val="18"/>
         </w:rPr>
+        <w:t>Code</w:t>
+      </w:r>
+    </w:p>
+    <w:p>
+      <w:pPr>
+        <w:rPr>
+          <w:rFonts w:ascii="Times New Roman" w:hAnsi="Times New Roman" w:cs="Times New Roman"/>
+          <w:sz w:val="20"/>
+          <w:szCs w:val="20"/>
+        </w:rPr>
+      </w:pPr>
+      <w:r>
+        <w:rPr>
+          <w:rFonts w:ascii="Times New Roman" w:hAnsi="Times New Roman" w:cs="Times New Roman"/>
+          <w:sz w:val="20"/>
+          <w:szCs w:val="20"/>
+        </w:rPr>
+        <w:t>This data is then written to the database with a path of ‘</w:t>
+      </w:r>
+      <w:proofErr w:type="spellStart"/>
+      <w:r>
+        <w:rPr>
+          <w:rFonts w:ascii="Times New Roman" w:hAnsi="Times New Roman" w:cs="Times New Roman"/>
+          <w:sz w:val="20"/>
+          <w:szCs w:val="20"/>
+        </w:rPr>
+        <w:t>predictedTeams</w:t>
+      </w:r>
+      <w:proofErr w:type="spellEnd"/>
+      <w:r>
+        <w:rPr>
+          <w:rFonts w:ascii="Times New Roman" w:hAnsi="Times New Roman" w:cs="Times New Roman"/>
+          <w:sz w:val="20"/>
+          <w:szCs w:val="20"/>
+        </w:rPr>
+        <w:t>/</w:t>
+      </w:r>
+      <w:proofErr w:type="spellStart"/>
+      <w:r>
+        <w:rPr>
+          <w:rFonts w:ascii="Times New Roman" w:hAnsi="Times New Roman" w:cs="Times New Roman"/>
+          <w:sz w:val="20"/>
+          <w:szCs w:val="20"/>
+        </w:rPr>
+        <w:t>TeamName</w:t>
+      </w:r>
+      <w:proofErr w:type="spellEnd"/>
+      <w:r>
+        <w:rPr>
+          <w:rFonts w:ascii="Times New Roman" w:hAnsi="Times New Roman" w:cs="Times New Roman"/>
+          <w:sz w:val="20"/>
+          <w:szCs w:val="20"/>
+        </w:rPr>
+        <w:t xml:space="preserve">’ where </w:t>
+      </w:r>
+      <w:proofErr w:type="spellStart"/>
+      <w:r>
+        <w:rPr>
+          <w:rFonts w:ascii="Times New Roman" w:hAnsi="Times New Roman" w:cs="Times New Roman"/>
+          <w:sz w:val="20"/>
+          <w:szCs w:val="20"/>
+        </w:rPr>
+        <w:t>predictedTeams</w:t>
+      </w:r>
+      <w:proofErr w:type="spellEnd"/>
+      <w:r>
+        <w:rPr>
+          <w:rFonts w:ascii="Times New Roman" w:hAnsi="Times New Roman" w:cs="Times New Roman"/>
+          <w:sz w:val="20"/>
+          <w:szCs w:val="20"/>
+        </w:rPr>
+        <w:t xml:space="preserve"> is the collection, </w:t>
+      </w:r>
+      <w:proofErr w:type="spellStart"/>
+      <w:r>
+        <w:rPr>
+          <w:rFonts w:ascii="Times New Roman" w:hAnsi="Times New Roman" w:cs="Times New Roman"/>
+          <w:sz w:val="20"/>
+          <w:szCs w:val="20"/>
+        </w:rPr>
+        <w:t>TeamName</w:t>
+      </w:r>
+      <w:proofErr w:type="spellEnd"/>
+      <w:r>
+        <w:rPr>
+          <w:rFonts w:ascii="Times New Roman" w:hAnsi="Times New Roman" w:cs="Times New Roman"/>
+          <w:sz w:val="20"/>
+          <w:szCs w:val="20"/>
+        </w:rPr>
+        <w:t xml:space="preserve"> is the document and then all the player names are set to the documents fields.</w:t>
+      </w:r>
+    </w:p>
+    <w:p>
+      <w:pPr>
+        <w:rPr>
+          <w:rFonts w:ascii="Times New Roman" w:hAnsi="Times New Roman" w:cs="Times New Roman"/>
+          <w:b/>
+          <w:bCs/>
+          <w:sz w:val="24"/>
+          <w:szCs w:val="24"/>
+        </w:rPr>
+      </w:pPr>
+      <w:r>
+        <w:rPr>
+          <w:rFonts w:ascii="Times New Roman" w:hAnsi="Times New Roman" w:cs="Times New Roman"/>
+          <w:b/>
+          <w:bCs/>
+          <w:sz w:val="24"/>
+          <w:szCs w:val="24"/>
+        </w:rPr>
+        <w:t>5.</w:t>
+      </w:r>
+      <w:r>
+        <w:rPr>
+          <w:rFonts w:ascii="Times New Roman" w:hAnsi="Times New Roman" w:cs="Times New Roman"/>
+          <w:b/>
+          <w:bCs/>
+          <w:sz w:val="24"/>
+          <w:szCs w:val="24"/>
+        </w:rPr>
+        <w:t>3</w:t>
+      </w:r>
+      <w:r>
+        <w:rPr>
+          <w:rFonts w:ascii="Times New Roman" w:hAnsi="Times New Roman" w:cs="Times New Roman"/>
+          <w:b/>
+          <w:bCs/>
+          <w:sz w:val="24"/>
+          <w:szCs w:val="24"/>
+        </w:rPr>
         <w:t xml:space="preserve"> </w:t>
       </w:r>
       <w:r>
+        <w:rPr>
+          <w:rFonts w:ascii="Times New Roman" w:hAnsi="Times New Roman" w:cs="Times New Roman"/>
+          <w:b/>
+          <w:bCs/>
+          <w:sz w:val="24"/>
+          <w:szCs w:val="24"/>
+        </w:rPr>
+        <w:t>S</w:t>
+      </w:r>
+      <w:r>
+        <w:rPr>
+          <w:rFonts w:ascii="Times New Roman" w:hAnsi="Times New Roman" w:cs="Times New Roman"/>
+          <w:b/>
+          <w:bCs/>
+          <w:sz w:val="24"/>
+          <w:szCs w:val="24"/>
+        </w:rPr>
+        <w:t xml:space="preserve">print </w:t>
+      </w:r>
+      <w:r>
+        <w:rPr>
+          <w:rFonts w:ascii="Times New Roman" w:hAnsi="Times New Roman" w:cs="Times New Roman"/>
+          <w:b/>
+          <w:bCs/>
+          <w:sz w:val="24"/>
+          <w:szCs w:val="24"/>
+        </w:rPr>
+        <w:t>3</w:t>
+      </w:r>
+      <w:r>
+        <w:rPr>
+          <w:rFonts w:ascii="Times New Roman" w:hAnsi="Times New Roman" w:cs="Times New Roman"/>
+          <w:b/>
+          <w:bCs/>
+          <w:sz w:val="24"/>
+          <w:szCs w:val="24"/>
+        </w:rPr>
+        <w:tab/>
+        <w:t>25/01 – 31/01</w:t>
+      </w:r>
+    </w:p>
+    <w:p>
+      <w:pPr>
+        <w:rPr>
+          <w:rFonts w:ascii="Times New Roman" w:hAnsi="Times New Roman" w:cs="Times New Roman"/>
+          <w:sz w:val="20"/>
+          <w:szCs w:val="20"/>
+        </w:rPr>
+      </w:pPr>
+      <w:r>
+        <w:rPr>
+          <w:rFonts w:ascii="Times New Roman" w:hAnsi="Times New Roman" w:cs="Times New Roman"/>
+          <w:sz w:val="20"/>
+          <w:szCs w:val="20"/>
+        </w:rPr>
+        <w:t xml:space="preserve">Sprint three was the first sprint that a roadblock was hit. The purpose of sprint three was to do the </w:t>
+      </w:r>
+      <w:proofErr w:type="gramStart"/>
+      <w:r>
+        <w:rPr>
+          <w:rFonts w:ascii="Times New Roman" w:hAnsi="Times New Roman" w:cs="Times New Roman"/>
+          <w:sz w:val="20"/>
+          <w:szCs w:val="20"/>
+        </w:rPr>
+        <w:t>back-end</w:t>
+      </w:r>
+      <w:proofErr w:type="gramEnd"/>
+      <w:r>
+        <w:rPr>
+          <w:rFonts w:ascii="Times New Roman" w:hAnsi="Times New Roman" w:cs="Times New Roman"/>
+          <w:sz w:val="20"/>
+          <w:szCs w:val="20"/>
+        </w:rPr>
+        <w:t xml:space="preserve"> of the fixtures feature. This feature would show the user the week’s upcoming fixtures which they could then click on to see their predicted starting elevens. The plan was to use the FPL API as one of the end </w:t>
+      </w:r>
+      <w:proofErr w:type="gramStart"/>
+      <w:r>
+        <w:rPr>
+          <w:rFonts w:ascii="Times New Roman" w:hAnsi="Times New Roman" w:cs="Times New Roman"/>
+          <w:sz w:val="20"/>
+          <w:szCs w:val="20"/>
+        </w:rPr>
+        <w:t>point</w:t>
+      </w:r>
+      <w:proofErr w:type="gramEnd"/>
+      <w:r>
+        <w:rPr>
+          <w:rFonts w:ascii="Times New Roman" w:hAnsi="Times New Roman" w:cs="Times New Roman"/>
+          <w:sz w:val="20"/>
+          <w:szCs w:val="20"/>
+        </w:rPr>
+        <w:t xml:space="preserve"> was to do with all the game’s fixtures. </w:t>
+      </w:r>
+      <w:proofErr w:type="gramStart"/>
+      <w:r>
+        <w:rPr>
+          <w:rFonts w:ascii="Times New Roman" w:hAnsi="Times New Roman" w:cs="Times New Roman"/>
+          <w:sz w:val="20"/>
+          <w:szCs w:val="20"/>
+        </w:rPr>
+        <w:t>Unfortunately</w:t>
+      </w:r>
+      <w:proofErr w:type="gramEnd"/>
+      <w:r>
+        <w:rPr>
+          <w:rFonts w:ascii="Times New Roman" w:hAnsi="Times New Roman" w:cs="Times New Roman"/>
+          <w:sz w:val="20"/>
+          <w:szCs w:val="20"/>
+        </w:rPr>
+        <w:t xml:space="preserve"> the end point seems to be broken. For the first attempt a simple request was done but no matter how it was tried the endpoint would not return a readable response. When this </w:t>
+      </w:r>
+      <w:proofErr w:type="gramStart"/>
+      <w:r>
+        <w:rPr>
+          <w:rFonts w:ascii="Times New Roman" w:hAnsi="Times New Roman" w:cs="Times New Roman"/>
+          <w:sz w:val="20"/>
+          <w:szCs w:val="20"/>
+        </w:rPr>
+        <w:t>didn’t</w:t>
+      </w:r>
+      <w:proofErr w:type="gramEnd"/>
+      <w:r>
+        <w:rPr>
+          <w:rFonts w:ascii="Times New Roman" w:hAnsi="Times New Roman" w:cs="Times New Roman"/>
+          <w:sz w:val="20"/>
+          <w:szCs w:val="20"/>
+        </w:rPr>
+        <w:t xml:space="preserve"> work a GitHub repo/library was tried. This library also didn’t work so it was concluded that the end was broken as </w:t>
+      </w:r>
+      <w:proofErr w:type="gramStart"/>
+      <w:r>
+        <w:rPr>
+          <w:rFonts w:ascii="Times New Roman" w:hAnsi="Times New Roman" w:cs="Times New Roman"/>
+          <w:sz w:val="20"/>
+          <w:szCs w:val="20"/>
+        </w:rPr>
+        <w:t>myself</w:t>
+      </w:r>
+      <w:proofErr w:type="gramEnd"/>
+      <w:r>
+        <w:rPr>
+          <w:rFonts w:ascii="Times New Roman" w:hAnsi="Times New Roman" w:cs="Times New Roman"/>
+          <w:sz w:val="20"/>
+          <w:szCs w:val="20"/>
+        </w:rPr>
+        <w:t xml:space="preserve"> or external libraries were unable to get a response. Since the API </w:t>
+      </w:r>
+      <w:proofErr w:type="gramStart"/>
+      <w:r>
+        <w:rPr>
+          <w:rFonts w:ascii="Times New Roman" w:hAnsi="Times New Roman" w:cs="Times New Roman"/>
+          <w:sz w:val="20"/>
+          <w:szCs w:val="20"/>
+        </w:rPr>
+        <w:t>wouldn’t</w:t>
+      </w:r>
+      <w:proofErr w:type="gramEnd"/>
+      <w:r>
+        <w:rPr>
+          <w:rFonts w:ascii="Times New Roman" w:hAnsi="Times New Roman" w:cs="Times New Roman"/>
+          <w:sz w:val="20"/>
+          <w:szCs w:val="20"/>
+        </w:rPr>
+        <w:t xml:space="preserve"> work another approach was attempted, web scraping.</w:t>
+      </w:r>
+      <w:r>
+        <w:rPr>
+          <w:rFonts w:ascii="Times New Roman" w:hAnsi="Times New Roman" w:cs="Times New Roman"/>
+          <w:sz w:val="20"/>
+          <w:szCs w:val="20"/>
+        </w:rPr>
+        <w:t xml:space="preserve"> I was going to use the same approach as last time using cheerio to get the </w:t>
+      </w:r>
+      <w:proofErr w:type="gramStart"/>
+      <w:r>
+        <w:rPr>
+          <w:rFonts w:ascii="Times New Roman" w:hAnsi="Times New Roman" w:cs="Times New Roman"/>
+          <w:sz w:val="20"/>
+          <w:szCs w:val="20"/>
+        </w:rPr>
+        <w:t>HTML</w:t>
+      </w:r>
+      <w:proofErr w:type="gramEnd"/>
+      <w:r>
+        <w:rPr>
+          <w:rFonts w:ascii="Times New Roman" w:hAnsi="Times New Roman" w:cs="Times New Roman"/>
+          <w:sz w:val="20"/>
+          <w:szCs w:val="20"/>
+        </w:rPr>
+        <w:t xml:space="preserve"> but it was noticed early this wasn’t possible. This was due to the page using JavaScript to load the fixtures so when cheerio loaded the HTML the JavaScript </w:t>
+      </w:r>
+      <w:proofErr w:type="gramStart"/>
+      <w:r>
+        <w:rPr>
+          <w:rFonts w:ascii="Times New Roman" w:hAnsi="Times New Roman" w:cs="Times New Roman"/>
+          <w:sz w:val="20"/>
+          <w:szCs w:val="20"/>
+        </w:rPr>
+        <w:t>wouldn’t</w:t>
+      </w:r>
+      <w:proofErr w:type="gramEnd"/>
+      <w:r>
+        <w:rPr>
+          <w:rFonts w:ascii="Times New Roman" w:hAnsi="Times New Roman" w:cs="Times New Roman"/>
+          <w:sz w:val="20"/>
+          <w:szCs w:val="20"/>
+        </w:rPr>
+        <w:t xml:space="preserve"> run to show the fixtures. </w:t>
+      </w:r>
+      <w:proofErr w:type="gramStart"/>
+      <w:r>
+        <w:rPr>
+          <w:rFonts w:ascii="Times New Roman" w:hAnsi="Times New Roman" w:cs="Times New Roman"/>
+          <w:sz w:val="20"/>
+          <w:szCs w:val="20"/>
+        </w:rPr>
+        <w:t>So</w:t>
+      </w:r>
+      <w:proofErr w:type="gramEnd"/>
+      <w:r>
+        <w:rPr>
+          <w:rFonts w:ascii="Times New Roman" w:hAnsi="Times New Roman" w:cs="Times New Roman"/>
+          <w:sz w:val="20"/>
+          <w:szCs w:val="20"/>
+        </w:rPr>
+        <w:t xml:space="preserve"> to get around this problem </w:t>
+      </w:r>
+      <w:r>
+        <w:rPr>
+          <w:rFonts w:ascii="Times New Roman" w:hAnsi="Times New Roman" w:cs="Times New Roman"/>
+          <w:sz w:val="20"/>
+          <w:szCs w:val="20"/>
+        </w:rPr>
+        <w:t xml:space="preserve">puppeteer was used instead. Puppeteer simulates a chrome window instead of just getting the HTML, this lets the JavaScript run and the teams then are in the HTML code. Normally this isn’t available if using an external server as you </w:t>
+      </w:r>
+      <w:proofErr w:type="spellStart"/>
+      <w:proofErr w:type="gramStart"/>
+      <w:r>
+        <w:rPr>
+          <w:rFonts w:ascii="Times New Roman" w:hAnsi="Times New Roman" w:cs="Times New Roman"/>
+          <w:sz w:val="20"/>
+          <w:szCs w:val="20"/>
+        </w:rPr>
+        <w:t>cant</w:t>
+      </w:r>
+      <w:proofErr w:type="spellEnd"/>
+      <w:proofErr w:type="gramEnd"/>
+      <w:r>
+        <w:rPr>
+          <w:rFonts w:ascii="Times New Roman" w:hAnsi="Times New Roman" w:cs="Times New Roman"/>
+          <w:sz w:val="20"/>
+          <w:szCs w:val="20"/>
+        </w:rPr>
+        <w:t xml:space="preserve"> make them open chrome tabs but with </w:t>
+      </w:r>
+      <w:proofErr w:type="spellStart"/>
+      <w:r>
+        <w:rPr>
+          <w:rFonts w:ascii="Times New Roman" w:hAnsi="Times New Roman" w:cs="Times New Roman"/>
+          <w:sz w:val="20"/>
+          <w:szCs w:val="20"/>
+        </w:rPr>
+        <w:t>Firestore</w:t>
+      </w:r>
+      <w:proofErr w:type="spellEnd"/>
+      <w:r>
+        <w:rPr>
+          <w:rFonts w:ascii="Times New Roman" w:hAnsi="Times New Roman" w:cs="Times New Roman"/>
+          <w:sz w:val="20"/>
+          <w:szCs w:val="20"/>
+        </w:rPr>
+        <w:t xml:space="preserve"> they have something called ‘headless chrome’ which allows you to do this with puppeteer, Once it was loaded the teams </w:t>
+      </w:r>
+      <w:r>
+        <w:rPr>
+          <w:rFonts w:ascii="Times New Roman" w:hAnsi="Times New Roman" w:cs="Times New Roman"/>
+          <w:sz w:val="20"/>
+          <w:szCs w:val="20"/>
+        </w:rPr>
+        <w:t>were found in the html under a tag and put into an array where I could then build the fixtures in another array which is returned at the end of the function.</w:t>
+      </w:r>
+    </w:p>
+    <w:p>
+      <w:pPr>
         <w:rPr>
           <w:rFonts w:ascii="Times New Roman" w:hAnsi="Times New Roman" w:cs="Times New Roman"/>
           <w:color w:val="7F7F7F"/>
           <w:sz w:val="18"/>
           <w:szCs w:val="18"/>
         </w:rPr>
-        <w:t>Code</w:t>
-      </w:r>
-    </w:p>
-    <w:p>
-      <w:pPr>
-        <w:rPr>
-          <w:rFonts w:ascii="Times New Roman" w:hAnsi="Times New Roman" w:cs="Times New Roman"/>
-          <w:sz w:val="20"/>
-          <w:szCs w:val="20"/>
-        </w:rPr>
-      </w:pPr>
-      <w:r>
-        <w:rPr>
-          <w:rFonts w:ascii="Times New Roman" w:hAnsi="Times New Roman" w:cs="Times New Roman"/>
-          <w:sz w:val="20"/>
-          <w:szCs w:val="20"/>
-        </w:rPr>
-        <w:t>This data is then written to the database with a path of ‘</w:t>
-      </w:r>
-      <w:proofErr w:type="spellStart"/>
-      <w:r>
-        <w:rPr>
-          <w:rFonts w:ascii="Times New Roman" w:hAnsi="Times New Roman" w:cs="Times New Roman"/>
-          <w:sz w:val="20"/>
-          <w:szCs w:val="20"/>
-        </w:rPr>
-        <w:t>predictedTeams</w:t>
-      </w:r>
-      <w:proofErr w:type="spellEnd"/>
-      <w:r>
-        <w:rPr>
-          <w:rFonts w:ascii="Times New Roman" w:hAnsi="Times New Roman" w:cs="Times New Roman"/>
-          <w:sz w:val="20"/>
-          <w:szCs w:val="20"/>
-        </w:rPr>
-        <w:t>/</w:t>
-      </w:r>
-      <w:proofErr w:type="spellStart"/>
-      <w:r>
-        <w:rPr>
-          <w:rFonts w:ascii="Times New Roman" w:hAnsi="Times New Roman" w:cs="Times New Roman"/>
-          <w:sz w:val="20"/>
-          <w:szCs w:val="20"/>
-        </w:rPr>
-        <w:t>TeamName</w:t>
-      </w:r>
-      <w:proofErr w:type="spellEnd"/>
-      <w:r>
-        <w:rPr>
-          <w:rFonts w:ascii="Times New Roman" w:hAnsi="Times New Roman" w:cs="Times New Roman"/>
-          <w:sz w:val="20"/>
-          <w:szCs w:val="20"/>
-        </w:rPr>
-        <w:t xml:space="preserve">’ where </w:t>
-      </w:r>
-      <w:proofErr w:type="spellStart"/>
-      <w:r>
-        <w:rPr>
-          <w:rFonts w:ascii="Times New Roman" w:hAnsi="Times New Roman" w:cs="Times New Roman"/>
-          <w:sz w:val="20"/>
-          <w:szCs w:val="20"/>
-        </w:rPr>
-        <w:t>predictedTeams</w:t>
-      </w:r>
-      <w:proofErr w:type="spellEnd"/>
-      <w:r>
-        <w:rPr>
-          <w:rFonts w:ascii="Times New Roman" w:hAnsi="Times New Roman" w:cs="Times New Roman"/>
-          <w:sz w:val="20"/>
-          <w:szCs w:val="20"/>
-        </w:rPr>
-        <w:t xml:space="preserve"> is the collection, </w:t>
-      </w:r>
-      <w:proofErr w:type="spellStart"/>
-      <w:r>
-        <w:rPr>
-          <w:rFonts w:ascii="Times New Roman" w:hAnsi="Times New Roman" w:cs="Times New Roman"/>
-          <w:sz w:val="20"/>
-          <w:szCs w:val="20"/>
-        </w:rPr>
-        <w:t>TeamName</w:t>
-      </w:r>
-      <w:proofErr w:type="spellEnd"/>
-      <w:r>
-        <w:rPr>
-          <w:rFonts w:ascii="Times New Roman" w:hAnsi="Times New Roman" w:cs="Times New Roman"/>
-          <w:sz w:val="20"/>
-          <w:szCs w:val="20"/>
-        </w:rPr>
-        <w:t xml:space="preserve"> is the document and then all the player names are set to the documents fields.</w:t>
-      </w:r>
-    </w:p>
-    <w:p>
-      <w:pPr>
-        <w:rPr>
-          <w:rFonts w:ascii="Times New Roman" w:hAnsi="Times New Roman" w:cs="Times New Roman"/>
-          <w:b/>
-          <w:bCs/>
-          <w:sz w:val="24"/>
-          <w:szCs w:val="24"/>
-        </w:rPr>
-      </w:pPr>
-      <w:r>
-        <w:rPr>
-          <w:rFonts w:ascii="Times New Roman" w:hAnsi="Times New Roman" w:cs="Times New Roman"/>
-          <w:b/>
-          <w:bCs/>
-          <w:sz w:val="24"/>
-          <w:szCs w:val="24"/>
-        </w:rPr>
-        <w:t>5.</w:t>
-      </w:r>
-      <w:r>
-        <w:rPr>
-          <w:rFonts w:ascii="Times New Roman" w:hAnsi="Times New Roman" w:cs="Times New Roman"/>
-          <w:b/>
-          <w:bCs/>
-          <w:sz w:val="24"/>
-          <w:szCs w:val="24"/>
-        </w:rPr>
-        <w:t>3</w:t>
-      </w:r>
-      <w:r>
-        <w:rPr>
-          <w:rFonts w:ascii="Times New Roman" w:hAnsi="Times New Roman" w:cs="Times New Roman"/>
-          <w:b/>
-          <w:bCs/>
-          <w:sz w:val="24"/>
-          <w:szCs w:val="24"/>
+      </w:pPr>
+      <w:r>
+        <w:rPr>
+          <w:rFonts w:ascii="Times New Roman" w:hAnsi="Times New Roman" w:cs="Times New Roman"/>
+          <w:sz w:val="20"/>
+          <w:szCs w:val="20"/>
         </w:rPr>
         <w:t xml:space="preserve"> </w:t>
       </w:r>
       <w:r>
-        <w:rPr>
-          <w:rFonts w:ascii="Times New Roman" w:hAnsi="Times New Roman" w:cs="Times New Roman"/>
-          <w:b/>
-          <w:bCs/>
-          <w:sz w:val="24"/>
-          <w:szCs w:val="24"/>
-        </w:rPr>
-        <w:t>S</w:t>
-      </w:r>
-      <w:r>
-        <w:rPr>
-          <w:rFonts w:ascii="Times New Roman" w:hAnsi="Times New Roman" w:cs="Times New Roman"/>
-          <w:b/>
-          <w:bCs/>
-          <w:sz w:val="24"/>
-          <w:szCs w:val="24"/>
-        </w:rPr>
-        <w:t xml:space="preserve">print </w:t>
-      </w:r>
-      <w:r>
-        <w:rPr>
-          <w:rFonts w:ascii="Times New Roman" w:hAnsi="Times New Roman" w:cs="Times New Roman"/>
-          <w:b/>
-          <w:bCs/>
-          <w:sz w:val="24"/>
-          <w:szCs w:val="24"/>
-        </w:rPr>
-        <w:t>3</w:t>
-      </w:r>
-      <w:r>
-        <w:rPr>
-          <w:rFonts w:ascii="Times New Roman" w:hAnsi="Times New Roman" w:cs="Times New Roman"/>
-          <w:b/>
-          <w:bCs/>
-          <w:sz w:val="24"/>
-          <w:szCs w:val="24"/>
-        </w:rPr>
-        <w:tab/>
-        <w:t>25/01 – 31/01</w:t>
-      </w:r>
-    </w:p>
-    <w:p>
-      <w:pPr>
-        <w:rPr>
-          <w:rFonts w:ascii="Times New Roman" w:hAnsi="Times New Roman" w:cs="Times New Roman"/>
-          <w:sz w:val="20"/>
-          <w:szCs w:val="20"/>
-        </w:rPr>
-      </w:pPr>
-      <w:r>
-        <w:rPr>
-          <w:rFonts w:ascii="Times New Roman" w:hAnsi="Times New Roman" w:cs="Times New Roman"/>
-          <w:sz w:val="20"/>
-          <w:szCs w:val="20"/>
-        </w:rPr>
-        <w:t xml:space="preserve">Sprint three was the first sprint that a roadblock was hit. The purpose of sprint three was to do the </w:t>
-      </w:r>
-      <w:proofErr w:type="gramStart"/>
-      <w:r>
-        <w:rPr>
-          <w:rFonts w:ascii="Times New Roman" w:hAnsi="Times New Roman" w:cs="Times New Roman"/>
-          <w:sz w:val="20"/>
-          <w:szCs w:val="20"/>
-        </w:rPr>
-        <w:t>back-end</w:t>
-      </w:r>
-      <w:proofErr w:type="gramEnd"/>
-      <w:r>
-        <w:rPr>
-          <w:rFonts w:ascii="Times New Roman" w:hAnsi="Times New Roman" w:cs="Times New Roman"/>
-          <w:sz w:val="20"/>
-          <w:szCs w:val="20"/>
-        </w:rPr>
-        <w:t xml:space="preserve"> of the fixtures feature. This feature would show the user the week’s upcoming fixtures which they could then click on to see their predicted starting elevens. The plan was to use the FPL API as one of the end </w:t>
-      </w:r>
-      <w:proofErr w:type="gramStart"/>
-      <w:r>
-        <w:rPr>
-          <w:rFonts w:ascii="Times New Roman" w:hAnsi="Times New Roman" w:cs="Times New Roman"/>
-          <w:sz w:val="20"/>
-          <w:szCs w:val="20"/>
-        </w:rPr>
-        <w:t>point</w:t>
-      </w:r>
-      <w:proofErr w:type="gramEnd"/>
-      <w:r>
-        <w:rPr>
-          <w:rFonts w:ascii="Times New Roman" w:hAnsi="Times New Roman" w:cs="Times New Roman"/>
-          <w:sz w:val="20"/>
-          <w:szCs w:val="20"/>
-        </w:rPr>
-        <w:t xml:space="preserve"> was to do with all the game’s fixtures. </w:t>
-      </w:r>
-      <w:proofErr w:type="gramStart"/>
-      <w:r>
-        <w:rPr>
-          <w:rFonts w:ascii="Times New Roman" w:hAnsi="Times New Roman" w:cs="Times New Roman"/>
-          <w:sz w:val="20"/>
-          <w:szCs w:val="20"/>
-        </w:rPr>
-        <w:t>Unfortunately</w:t>
-      </w:r>
-      <w:proofErr w:type="gramEnd"/>
-      <w:r>
-        <w:rPr>
-          <w:rFonts w:ascii="Times New Roman" w:hAnsi="Times New Roman" w:cs="Times New Roman"/>
-          <w:sz w:val="20"/>
-          <w:szCs w:val="20"/>
-        </w:rPr>
-        <w:t xml:space="preserve"> the end point seems to be broken. For the first attempt a simple request was done but no matter how it was tried the endpoint would not return a readable response. When this </w:t>
-      </w:r>
-      <w:proofErr w:type="gramStart"/>
-      <w:r>
-        <w:rPr>
-          <w:rFonts w:ascii="Times New Roman" w:hAnsi="Times New Roman" w:cs="Times New Roman"/>
-          <w:sz w:val="20"/>
-          <w:szCs w:val="20"/>
-        </w:rPr>
-        <w:t>didn’t</w:t>
-      </w:r>
-      <w:proofErr w:type="gramEnd"/>
-      <w:r>
-        <w:rPr>
-          <w:rFonts w:ascii="Times New Roman" w:hAnsi="Times New Roman" w:cs="Times New Roman"/>
-          <w:sz w:val="20"/>
-          <w:szCs w:val="20"/>
-        </w:rPr>
-        <w:t xml:space="preserve"> work a GitHub repo/library was tried. This library also didn’t work so it was concluded that the end was broken as </w:t>
-      </w:r>
-      <w:proofErr w:type="gramStart"/>
-      <w:r>
-        <w:rPr>
-          <w:rFonts w:ascii="Times New Roman" w:hAnsi="Times New Roman" w:cs="Times New Roman"/>
-          <w:sz w:val="20"/>
-          <w:szCs w:val="20"/>
-        </w:rPr>
-        <w:t>myself</w:t>
-      </w:r>
-      <w:proofErr w:type="gramEnd"/>
-      <w:r>
-        <w:rPr>
-          <w:rFonts w:ascii="Times New Roman" w:hAnsi="Times New Roman" w:cs="Times New Roman"/>
-          <w:sz w:val="20"/>
-          <w:szCs w:val="20"/>
-        </w:rPr>
-        <w:t xml:space="preserve"> or external libraries were unable to get a response. Since the API </w:t>
-      </w:r>
-      <w:proofErr w:type="gramStart"/>
-      <w:r>
-        <w:rPr>
-          <w:rFonts w:ascii="Times New Roman" w:hAnsi="Times New Roman" w:cs="Times New Roman"/>
-          <w:sz w:val="20"/>
-          <w:szCs w:val="20"/>
-        </w:rPr>
-        <w:t>wouldn’t</w:t>
-      </w:r>
-      <w:proofErr w:type="gramEnd"/>
-      <w:r>
-        <w:rPr>
-          <w:rFonts w:ascii="Times New Roman" w:hAnsi="Times New Roman" w:cs="Times New Roman"/>
-          <w:sz w:val="20"/>
-          <w:szCs w:val="20"/>
-        </w:rPr>
-        <w:t xml:space="preserve"> work another approach was attempted, web scraping.</w:t>
-      </w:r>
-      <w:r>
-        <w:rPr>
-          <w:rFonts w:ascii="Times New Roman" w:hAnsi="Times New Roman" w:cs="Times New Roman"/>
-          <w:sz w:val="20"/>
-          <w:szCs w:val="20"/>
-        </w:rPr>
-        <w:t xml:space="preserve"> I was going to use the same approach as last time using cheerio to get the </w:t>
-      </w:r>
-      <w:proofErr w:type="gramStart"/>
-      <w:r>
-        <w:rPr>
-          <w:rFonts w:ascii="Times New Roman" w:hAnsi="Times New Roman" w:cs="Times New Roman"/>
-          <w:sz w:val="20"/>
-          <w:szCs w:val="20"/>
-        </w:rPr>
-        <w:t>HTML</w:t>
-      </w:r>
-      <w:proofErr w:type="gramEnd"/>
-      <w:r>
-        <w:rPr>
-          <w:rFonts w:ascii="Times New Roman" w:hAnsi="Times New Roman" w:cs="Times New Roman"/>
-          <w:sz w:val="20"/>
-          <w:szCs w:val="20"/>
-        </w:rPr>
-        <w:t xml:space="preserve"> but it was noticed early this wasn’t possible. This was due to the page using JavaScript to load the fixtures so when cheerio loaded the HTML the JavaScript </w:t>
-      </w:r>
-      <w:proofErr w:type="gramStart"/>
-      <w:r>
-        <w:rPr>
-          <w:rFonts w:ascii="Times New Roman" w:hAnsi="Times New Roman" w:cs="Times New Roman"/>
-          <w:sz w:val="20"/>
-          <w:szCs w:val="20"/>
-        </w:rPr>
-        <w:t>wouldn’t</w:t>
-      </w:r>
-      <w:proofErr w:type="gramEnd"/>
-      <w:r>
-        <w:rPr>
-          <w:rFonts w:ascii="Times New Roman" w:hAnsi="Times New Roman" w:cs="Times New Roman"/>
-          <w:sz w:val="20"/>
-          <w:szCs w:val="20"/>
-        </w:rPr>
-        <w:t xml:space="preserve"> run to show the fixtures. </w:t>
-      </w:r>
-      <w:proofErr w:type="gramStart"/>
-      <w:r>
-        <w:rPr>
-          <w:rFonts w:ascii="Times New Roman" w:hAnsi="Times New Roman" w:cs="Times New Roman"/>
-          <w:sz w:val="20"/>
-          <w:szCs w:val="20"/>
-        </w:rPr>
-        <w:t>So</w:t>
-      </w:r>
-      <w:proofErr w:type="gramEnd"/>
-      <w:r>
-        <w:rPr>
-          <w:rFonts w:ascii="Times New Roman" w:hAnsi="Times New Roman" w:cs="Times New Roman"/>
-          <w:sz w:val="20"/>
-          <w:szCs w:val="20"/>
-        </w:rPr>
-        <w:t xml:space="preserve"> to get around this problem </w:t>
-      </w:r>
-      <w:r>
-        <w:rPr>
-          <w:rFonts w:ascii="Times New Roman" w:hAnsi="Times New Roman" w:cs="Times New Roman"/>
-          <w:sz w:val="20"/>
-          <w:szCs w:val="20"/>
-        </w:rPr>
-        <w:t xml:space="preserve">puppeteer was used instead. Puppeteer simulates a chrome window instead of just getting the HTML, this lets the JavaScript run and the teams then are in the HTML code. Normally this isn’t available if using an external server as you </w:t>
-      </w:r>
-      <w:proofErr w:type="spellStart"/>
-      <w:proofErr w:type="gramStart"/>
-      <w:r>
-        <w:rPr>
-          <w:rFonts w:ascii="Times New Roman" w:hAnsi="Times New Roman" w:cs="Times New Roman"/>
-          <w:sz w:val="20"/>
-          <w:szCs w:val="20"/>
-        </w:rPr>
-        <w:t>cant</w:t>
-      </w:r>
-      <w:proofErr w:type="spellEnd"/>
-      <w:proofErr w:type="gramEnd"/>
-      <w:r>
-        <w:rPr>
-          <w:rFonts w:ascii="Times New Roman" w:hAnsi="Times New Roman" w:cs="Times New Roman"/>
-          <w:sz w:val="20"/>
-          <w:szCs w:val="20"/>
-        </w:rPr>
-        <w:t xml:space="preserve"> make them open chrome tabs but with </w:t>
-      </w:r>
-      <w:proofErr w:type="spellStart"/>
-      <w:r>
-        <w:rPr>
-          <w:rFonts w:ascii="Times New Roman" w:hAnsi="Times New Roman" w:cs="Times New Roman"/>
-          <w:sz w:val="20"/>
-          <w:szCs w:val="20"/>
-        </w:rPr>
-        <w:t>Firestore</w:t>
-      </w:r>
-      <w:proofErr w:type="spellEnd"/>
-      <w:r>
-        <w:rPr>
-          <w:rFonts w:ascii="Times New Roman" w:hAnsi="Times New Roman" w:cs="Times New Roman"/>
-          <w:sz w:val="20"/>
-          <w:szCs w:val="20"/>
-        </w:rPr>
-        <w:t xml:space="preserve"> they have something called ‘headless chrome’ which allows you to do this with puppeteer, Once it was loaded the teams </w:t>
-      </w:r>
-      <w:r>
-        <w:rPr>
-          <w:rFonts w:ascii="Times New Roman" w:hAnsi="Times New Roman" w:cs="Times New Roman"/>
-          <w:sz w:val="20"/>
-          <w:szCs w:val="20"/>
-        </w:rPr>
-        <w:t>were found in the html under a tag and put into an array where I could then build the fixtures in another array which is returned at the end of the function.</w:t>
-      </w:r>
-    </w:p>
-    <w:p>
-      <w:pPr>
         <w:rPr>
           <w:rFonts w:ascii="Times New Roman" w:hAnsi="Times New Roman" w:cs="Times New Roman"/>
           <w:color w:val="7F7F7F"/>
           <w:sz w:val="18"/>
           <w:szCs w:val="18"/>
         </w:rPr>
-      </w:pPr>
-      <w:r>
-        <w:rPr>
-          <w:rFonts w:ascii="Times New Roman" w:hAnsi="Times New Roman" w:cs="Times New Roman"/>
-          <w:sz w:val="20"/>
-          <w:szCs w:val="20"/>
-        </w:rPr>
-        <w:t xml:space="preserve"> </w:t>
+        <w:t xml:space="preserve">Figure </w:t>
       </w:r>
       <w:r>
         <w:rPr>
@@ -5671,9 +5555,8 @@
           <w:sz w:val="18"/>
           <w:szCs w:val="18"/>
         </w:rPr>
-        <w:t xml:space="preserve">Figure </w:t>
-      </w:r>
-      <w:proofErr w:type="gramStart"/>
+        <w:t>#</w:t>
+      </w:r>
       <w:r>
         <w:rPr>
           <w:rFonts w:ascii="Times New Roman" w:hAnsi="Times New Roman" w:cs="Times New Roman"/>
@@ -5681,26 +5564,7 @@
           <w:sz w:val="18"/>
           <w:szCs w:val="18"/>
         </w:rPr>
-        <w:t>#</w:t>
-      </w:r>
-      <w:r>
-        <w:rPr>
-          <w:rFonts w:ascii="Times New Roman" w:hAnsi="Times New Roman" w:cs="Times New Roman"/>
-          <w:color w:val="7F7F7F"/>
-          <w:sz w:val="18"/>
-          <w:szCs w:val="18"/>
-        </w:rPr>
-        <w:t xml:space="preserve"> :</w:t>
-      </w:r>
-      <w:proofErr w:type="gramEnd"/>
-      <w:r>
-        <w:rPr>
-          <w:rFonts w:ascii="Times New Roman" w:hAnsi="Times New Roman" w:cs="Times New Roman"/>
-          <w:color w:val="7F7F7F"/>
-          <w:sz w:val="18"/>
-          <w:szCs w:val="18"/>
-        </w:rPr>
-        <w:t xml:space="preserve"> </w:t>
+        <w:t xml:space="preserve"> : </w:t>
       </w:r>
       <w:r>
         <w:rPr>
@@ -6363,7 +6227,6 @@
         </w:rPr>
         <w:t xml:space="preserve">Figure </w:t>
       </w:r>
-      <w:proofErr w:type="gramStart"/>
       <w:r>
         <w:rPr>
           <w:rFonts w:ascii="Times New Roman" w:hAnsi="Times New Roman" w:cs="Times New Roman"/>
@@ -6380,9 +6243,8 @@
           <w:sz w:val="18"/>
           <w:szCs w:val="18"/>
         </w:rPr>
-        <w:t xml:space="preserve"> :</w:t>
-      </w:r>
-      <w:proofErr w:type="gramEnd"/>
+        <w:t xml:space="preserve"> : </w:t>
+      </w:r>
       <w:r>
         <w:rPr>
           <w:rFonts w:ascii="Times New Roman" w:hAnsi="Times New Roman" w:cs="Times New Roman"/>
@@ -6390,250 +6252,250 @@
           <w:sz w:val="18"/>
           <w:szCs w:val="18"/>
         </w:rPr>
+        <w:t>Code</w:t>
+      </w:r>
+    </w:p>
+    <w:p>
+      <w:pPr>
+        <w:rPr>
+          <w:rFonts w:ascii="Times New Roman" w:hAnsi="Times New Roman" w:cs="Times New Roman"/>
+          <w:b/>
+          <w:bCs/>
+          <w:sz w:val="24"/>
+          <w:szCs w:val="24"/>
+        </w:rPr>
+      </w:pPr>
+      <w:r>
+        <w:rPr>
+          <w:rFonts w:ascii="Times New Roman" w:hAnsi="Times New Roman" w:cs="Times New Roman"/>
+          <w:b/>
+          <w:bCs/>
+          <w:sz w:val="24"/>
+          <w:szCs w:val="24"/>
+        </w:rPr>
+        <w:t>5.</w:t>
+      </w:r>
+      <w:r>
+        <w:rPr>
+          <w:rFonts w:ascii="Times New Roman" w:hAnsi="Times New Roman" w:cs="Times New Roman"/>
+          <w:b/>
+          <w:bCs/>
+          <w:sz w:val="24"/>
+          <w:szCs w:val="24"/>
+        </w:rPr>
+        <w:t>5</w:t>
+      </w:r>
+      <w:r>
+        <w:rPr>
+          <w:rFonts w:ascii="Times New Roman" w:hAnsi="Times New Roman" w:cs="Times New Roman"/>
+          <w:b/>
+          <w:bCs/>
+          <w:sz w:val="24"/>
+          <w:szCs w:val="24"/>
+        </w:rPr>
         <w:t xml:space="preserve"> </w:t>
       </w:r>
       <w:r>
+        <w:rPr>
+          <w:rFonts w:ascii="Times New Roman" w:hAnsi="Times New Roman" w:cs="Times New Roman"/>
+          <w:b/>
+          <w:bCs/>
+          <w:sz w:val="24"/>
+          <w:szCs w:val="24"/>
+        </w:rPr>
+        <w:t>S</w:t>
+      </w:r>
+      <w:r>
+        <w:rPr>
+          <w:rFonts w:ascii="Times New Roman" w:hAnsi="Times New Roman" w:cs="Times New Roman"/>
+          <w:b/>
+          <w:bCs/>
+          <w:sz w:val="24"/>
+          <w:szCs w:val="24"/>
+        </w:rPr>
+        <w:t xml:space="preserve">print </w:t>
+      </w:r>
+      <w:r>
+        <w:rPr>
+          <w:rFonts w:ascii="Times New Roman" w:hAnsi="Times New Roman" w:cs="Times New Roman"/>
+          <w:b/>
+          <w:bCs/>
+          <w:sz w:val="24"/>
+          <w:szCs w:val="24"/>
+        </w:rPr>
+        <w:t>5</w:t>
+      </w:r>
+      <w:r>
+        <w:rPr>
+          <w:rFonts w:ascii="Times New Roman" w:hAnsi="Times New Roman" w:cs="Times New Roman"/>
+          <w:b/>
+          <w:bCs/>
+          <w:sz w:val="24"/>
+          <w:szCs w:val="24"/>
+        </w:rPr>
+        <w:tab/>
+        <w:t>08/02 – 14/02</w:t>
+      </w:r>
+    </w:p>
+    <w:p>
+      <w:pPr>
+        <w:rPr>
+          <w:rFonts w:ascii="Times New Roman" w:hAnsi="Times New Roman" w:cs="Times New Roman"/>
+          <w:sz w:val="20"/>
+          <w:szCs w:val="20"/>
+        </w:rPr>
+      </w:pPr>
+      <w:r>
+        <w:rPr>
+          <w:rFonts w:ascii="Times New Roman" w:hAnsi="Times New Roman" w:cs="Times New Roman"/>
+          <w:sz w:val="20"/>
+          <w:szCs w:val="20"/>
+        </w:rPr>
+        <w:t xml:space="preserve">Sprint fives’s main focus was to develop the </w:t>
+      </w:r>
+      <w:proofErr w:type="gramStart"/>
+      <w:r>
+        <w:rPr>
+          <w:rFonts w:ascii="Times New Roman" w:hAnsi="Times New Roman" w:cs="Times New Roman"/>
+          <w:sz w:val="20"/>
+          <w:szCs w:val="20"/>
+        </w:rPr>
+        <w:t>back-end</w:t>
+      </w:r>
+      <w:proofErr w:type="gramEnd"/>
+      <w:r>
+        <w:rPr>
+          <w:rFonts w:ascii="Times New Roman" w:hAnsi="Times New Roman" w:cs="Times New Roman"/>
+          <w:sz w:val="20"/>
+          <w:szCs w:val="20"/>
+        </w:rPr>
+        <w:t xml:space="preserve"> for the player</w:t>
+      </w:r>
+      <w:r>
+        <w:rPr>
+          <w:rFonts w:ascii="Times New Roman" w:hAnsi="Times New Roman" w:cs="Times New Roman"/>
+          <w:sz w:val="20"/>
+          <w:szCs w:val="20"/>
+        </w:rPr>
+        <w:t xml:space="preserve"> </w:t>
+      </w:r>
+      <w:r>
+        <w:rPr>
+          <w:rFonts w:ascii="Times New Roman" w:hAnsi="Times New Roman" w:cs="Times New Roman"/>
+          <w:sz w:val="20"/>
+          <w:szCs w:val="20"/>
+        </w:rPr>
+        <w:t xml:space="preserve">comparison screen. There were multiple things to be done in this sprint such as getting the data from the FPL API, manipulating the data into a more readable or beneficial form and </w:t>
+      </w:r>
+      <w:r>
+        <w:rPr>
+          <w:rFonts w:ascii="Times New Roman" w:hAnsi="Times New Roman" w:cs="Times New Roman"/>
+          <w:sz w:val="20"/>
+          <w:szCs w:val="20"/>
+        </w:rPr>
+        <w:t>populating the database.</w:t>
+      </w:r>
+      <w:r>
+        <w:rPr>
+          <w:rFonts w:ascii="Times New Roman" w:hAnsi="Times New Roman" w:cs="Times New Roman"/>
+          <w:sz w:val="20"/>
+          <w:szCs w:val="20"/>
+        </w:rPr>
+        <w:t xml:space="preserve"> </w:t>
+      </w:r>
+      <w:proofErr w:type="gramStart"/>
+      <w:r>
+        <w:rPr>
+          <w:rFonts w:ascii="Times New Roman" w:hAnsi="Times New Roman" w:cs="Times New Roman"/>
+          <w:sz w:val="20"/>
+          <w:szCs w:val="20"/>
+        </w:rPr>
+        <w:t>Thankfully</w:t>
+      </w:r>
+      <w:proofErr w:type="gramEnd"/>
+      <w:r>
+        <w:rPr>
+          <w:rFonts w:ascii="Times New Roman" w:hAnsi="Times New Roman" w:cs="Times New Roman"/>
+          <w:sz w:val="20"/>
+          <w:szCs w:val="20"/>
+        </w:rPr>
+        <w:t xml:space="preserve"> the FPL API end point</w:t>
+      </w:r>
+      <w:r>
+        <w:rPr>
+          <w:rFonts w:ascii="Times New Roman" w:hAnsi="Times New Roman" w:cs="Times New Roman"/>
+          <w:sz w:val="20"/>
+          <w:szCs w:val="20"/>
+        </w:rPr>
+        <w:t>s</w:t>
+      </w:r>
+      <w:r>
+        <w:rPr>
+          <w:rFonts w:ascii="Times New Roman" w:hAnsi="Times New Roman" w:cs="Times New Roman"/>
+          <w:sz w:val="20"/>
+          <w:szCs w:val="20"/>
+        </w:rPr>
+        <w:t xml:space="preserve"> for player data </w:t>
+      </w:r>
+      <w:r>
+        <w:rPr>
+          <w:rFonts w:ascii="Times New Roman" w:hAnsi="Times New Roman" w:cs="Times New Roman"/>
+          <w:sz w:val="20"/>
+          <w:szCs w:val="20"/>
+        </w:rPr>
+        <w:t>was working to I was able to request</w:t>
+      </w:r>
+      <w:r>
+        <w:rPr>
+          <w:rFonts w:ascii="Times New Roman" w:hAnsi="Times New Roman" w:cs="Times New Roman"/>
+          <w:sz w:val="20"/>
+          <w:szCs w:val="20"/>
+        </w:rPr>
+        <w:t xml:space="preserve"> the players data I needed. For gathering the </w:t>
+      </w:r>
+      <w:proofErr w:type="gramStart"/>
+      <w:r>
+        <w:rPr>
+          <w:rFonts w:ascii="Times New Roman" w:hAnsi="Times New Roman" w:cs="Times New Roman"/>
+          <w:sz w:val="20"/>
+          <w:szCs w:val="20"/>
+        </w:rPr>
+        <w:t>data</w:t>
+      </w:r>
+      <w:proofErr w:type="gramEnd"/>
+      <w:r>
+        <w:rPr>
+          <w:rFonts w:ascii="Times New Roman" w:hAnsi="Times New Roman" w:cs="Times New Roman"/>
+          <w:sz w:val="20"/>
+          <w:szCs w:val="20"/>
+        </w:rPr>
+        <w:t xml:space="preserve"> the first thing was done was requesting the bootstrap endpoint that return every player’s basic data as seen in figure #.</w:t>
+      </w:r>
+      <w:r>
+        <w:rPr>
+          <w:noProof/>
+        </w:rPr>
+        <w:t xml:space="preserve"> </w:t>
+      </w:r>
+    </w:p>
+    <w:p>
+      <w:pPr>
         <w:rPr>
           <w:rFonts w:ascii="Times New Roman" w:hAnsi="Times New Roman" w:cs="Times New Roman"/>
           <w:color w:val="7F7F7F"/>
           <w:sz w:val="18"/>
           <w:szCs w:val="18"/>
         </w:rPr>
-        <w:t>Code</w:t>
-      </w:r>
-    </w:p>
-    <w:p>
-      <w:pPr>
-        <w:rPr>
-          <w:rFonts w:ascii="Times New Roman" w:hAnsi="Times New Roman" w:cs="Times New Roman"/>
-          <w:b/>
-          <w:bCs/>
-          <w:sz w:val="24"/>
-          <w:szCs w:val="24"/>
-        </w:rPr>
-      </w:pPr>
-      <w:r>
-        <w:rPr>
-          <w:rFonts w:ascii="Times New Roman" w:hAnsi="Times New Roman" w:cs="Times New Roman"/>
-          <w:b/>
-          <w:bCs/>
-          <w:sz w:val="24"/>
-          <w:szCs w:val="24"/>
-        </w:rPr>
-        <w:t>5.</w:t>
-      </w:r>
-      <w:r>
-        <w:rPr>
-          <w:rFonts w:ascii="Times New Roman" w:hAnsi="Times New Roman" w:cs="Times New Roman"/>
-          <w:b/>
-          <w:bCs/>
-          <w:sz w:val="24"/>
-          <w:szCs w:val="24"/>
-        </w:rPr>
-        <w:t>5</w:t>
-      </w:r>
-      <w:r>
-        <w:rPr>
-          <w:rFonts w:ascii="Times New Roman" w:hAnsi="Times New Roman" w:cs="Times New Roman"/>
-          <w:b/>
-          <w:bCs/>
-          <w:sz w:val="24"/>
-          <w:szCs w:val="24"/>
-        </w:rPr>
-        <w:t xml:space="preserve"> </w:t>
-      </w:r>
-      <w:r>
-        <w:rPr>
-          <w:rFonts w:ascii="Times New Roman" w:hAnsi="Times New Roman" w:cs="Times New Roman"/>
-          <w:b/>
-          <w:bCs/>
-          <w:sz w:val="24"/>
-          <w:szCs w:val="24"/>
-        </w:rPr>
-        <w:t>S</w:t>
-      </w:r>
-      <w:r>
-        <w:rPr>
-          <w:rFonts w:ascii="Times New Roman" w:hAnsi="Times New Roman" w:cs="Times New Roman"/>
-          <w:b/>
-          <w:bCs/>
-          <w:sz w:val="24"/>
-          <w:szCs w:val="24"/>
-        </w:rPr>
-        <w:t xml:space="preserve">print </w:t>
-      </w:r>
-      <w:r>
-        <w:rPr>
-          <w:rFonts w:ascii="Times New Roman" w:hAnsi="Times New Roman" w:cs="Times New Roman"/>
-          <w:b/>
-          <w:bCs/>
-          <w:sz w:val="24"/>
-          <w:szCs w:val="24"/>
-        </w:rPr>
-        <w:t>5</w:t>
-      </w:r>
-      <w:r>
-        <w:rPr>
-          <w:rFonts w:ascii="Times New Roman" w:hAnsi="Times New Roman" w:cs="Times New Roman"/>
-          <w:b/>
-          <w:bCs/>
-          <w:sz w:val="24"/>
-          <w:szCs w:val="24"/>
-        </w:rPr>
-        <w:tab/>
-        <w:t>08/02 – 14/02</w:t>
-      </w:r>
-    </w:p>
-    <w:p>
-      <w:pPr>
-        <w:rPr>
-          <w:rFonts w:ascii="Times New Roman" w:hAnsi="Times New Roman" w:cs="Times New Roman"/>
-          <w:sz w:val="20"/>
-          <w:szCs w:val="20"/>
-        </w:rPr>
-      </w:pPr>
-      <w:r>
-        <w:rPr>
-          <w:rFonts w:ascii="Times New Roman" w:hAnsi="Times New Roman" w:cs="Times New Roman"/>
-          <w:sz w:val="20"/>
-          <w:szCs w:val="20"/>
-        </w:rPr>
-        <w:t xml:space="preserve">Sprint fives’s main focus was to develop the </w:t>
-      </w:r>
-      <w:proofErr w:type="gramStart"/>
-      <w:r>
-        <w:rPr>
-          <w:rFonts w:ascii="Times New Roman" w:hAnsi="Times New Roman" w:cs="Times New Roman"/>
-          <w:sz w:val="20"/>
-          <w:szCs w:val="20"/>
-        </w:rPr>
-        <w:t>back-end</w:t>
-      </w:r>
-      <w:proofErr w:type="gramEnd"/>
-      <w:r>
-        <w:rPr>
-          <w:rFonts w:ascii="Times New Roman" w:hAnsi="Times New Roman" w:cs="Times New Roman"/>
-          <w:sz w:val="20"/>
-          <w:szCs w:val="20"/>
-        </w:rPr>
-        <w:t xml:space="preserve"> for the player</w:t>
-      </w:r>
-      <w:r>
-        <w:rPr>
-          <w:rFonts w:ascii="Times New Roman" w:hAnsi="Times New Roman" w:cs="Times New Roman"/>
-          <w:sz w:val="20"/>
-          <w:szCs w:val="20"/>
-        </w:rPr>
-        <w:t xml:space="preserve"> </w:t>
-      </w:r>
-      <w:r>
-        <w:rPr>
-          <w:rFonts w:ascii="Times New Roman" w:hAnsi="Times New Roman" w:cs="Times New Roman"/>
-          <w:sz w:val="20"/>
-          <w:szCs w:val="20"/>
-        </w:rPr>
-        <w:t xml:space="preserve">comparison screen. There were multiple things to be done in this sprint such as getting the data from the FPL API, manipulating the data into a more readable or beneficial form and </w:t>
-      </w:r>
-      <w:r>
-        <w:rPr>
-          <w:rFonts w:ascii="Times New Roman" w:hAnsi="Times New Roman" w:cs="Times New Roman"/>
-          <w:sz w:val="20"/>
-          <w:szCs w:val="20"/>
-        </w:rPr>
-        <w:t>populating the database.</w:t>
-      </w:r>
-      <w:r>
-        <w:rPr>
-          <w:rFonts w:ascii="Times New Roman" w:hAnsi="Times New Roman" w:cs="Times New Roman"/>
-          <w:sz w:val="20"/>
-          <w:szCs w:val="20"/>
-        </w:rPr>
-        <w:t xml:space="preserve"> </w:t>
-      </w:r>
-      <w:proofErr w:type="gramStart"/>
-      <w:r>
-        <w:rPr>
-          <w:rFonts w:ascii="Times New Roman" w:hAnsi="Times New Roman" w:cs="Times New Roman"/>
-          <w:sz w:val="20"/>
-          <w:szCs w:val="20"/>
-        </w:rPr>
-        <w:t>Thankfully</w:t>
-      </w:r>
-      <w:proofErr w:type="gramEnd"/>
-      <w:r>
-        <w:rPr>
-          <w:rFonts w:ascii="Times New Roman" w:hAnsi="Times New Roman" w:cs="Times New Roman"/>
-          <w:sz w:val="20"/>
-          <w:szCs w:val="20"/>
-        </w:rPr>
-        <w:t xml:space="preserve"> the FPL API end point</w:t>
-      </w:r>
-      <w:r>
-        <w:rPr>
-          <w:rFonts w:ascii="Times New Roman" w:hAnsi="Times New Roman" w:cs="Times New Roman"/>
-          <w:sz w:val="20"/>
-          <w:szCs w:val="20"/>
-        </w:rPr>
-        <w:t>s</w:t>
-      </w:r>
-      <w:r>
-        <w:rPr>
-          <w:rFonts w:ascii="Times New Roman" w:hAnsi="Times New Roman" w:cs="Times New Roman"/>
-          <w:sz w:val="20"/>
-          <w:szCs w:val="20"/>
-        </w:rPr>
-        <w:t xml:space="preserve"> for player data </w:t>
-      </w:r>
-      <w:r>
-        <w:rPr>
-          <w:rFonts w:ascii="Times New Roman" w:hAnsi="Times New Roman" w:cs="Times New Roman"/>
-          <w:sz w:val="20"/>
-          <w:szCs w:val="20"/>
-        </w:rPr>
-        <w:t>was working to I was able to request</w:t>
-      </w:r>
-      <w:r>
-        <w:rPr>
-          <w:rFonts w:ascii="Times New Roman" w:hAnsi="Times New Roman" w:cs="Times New Roman"/>
-          <w:sz w:val="20"/>
-          <w:szCs w:val="20"/>
-        </w:rPr>
-        <w:t xml:space="preserve"> the players data I needed. For gathering the </w:t>
-      </w:r>
-      <w:proofErr w:type="gramStart"/>
-      <w:r>
-        <w:rPr>
-          <w:rFonts w:ascii="Times New Roman" w:hAnsi="Times New Roman" w:cs="Times New Roman"/>
-          <w:sz w:val="20"/>
-          <w:szCs w:val="20"/>
-        </w:rPr>
-        <w:t>data</w:t>
-      </w:r>
-      <w:proofErr w:type="gramEnd"/>
-      <w:r>
-        <w:rPr>
-          <w:rFonts w:ascii="Times New Roman" w:hAnsi="Times New Roman" w:cs="Times New Roman"/>
-          <w:sz w:val="20"/>
-          <w:szCs w:val="20"/>
-        </w:rPr>
-        <w:t xml:space="preserve"> the first thing was done was requesting the bootstrap endpoint that return every player’s basic data as seen in figure #.</w:t>
-      </w:r>
-      <w:r>
-        <w:rPr>
-          <w:noProof/>
-        </w:rPr>
-        <w:t xml:space="preserve"> </w:t>
-      </w:r>
-    </w:p>
-    <w:p>
-      <w:pPr>
+      </w:pPr>
+      <w:r>
         <w:rPr>
           <w:rFonts w:ascii="Times New Roman" w:hAnsi="Times New Roman" w:cs="Times New Roman"/>
           <w:color w:val="7F7F7F"/>
           <w:sz w:val="18"/>
           <w:szCs w:val="18"/>
         </w:rPr>
-      </w:pPr>
+        <w:t xml:space="preserve">Figure </w:t>
+      </w:r>
       <w:r>
         <w:rPr>
           <w:rFonts w:ascii="Times New Roman" w:hAnsi="Times New Roman" w:cs="Times New Roman"/>
@@ -6641,9 +6503,8 @@
           <w:sz w:val="18"/>
           <w:szCs w:val="18"/>
         </w:rPr>
-        <w:t xml:space="preserve">Figure </w:t>
-      </w:r>
-      <w:proofErr w:type="gramStart"/>
+        <w:t>#</w:t>
+      </w:r>
       <w:r>
         <w:rPr>
           <w:rFonts w:ascii="Times New Roman" w:hAnsi="Times New Roman" w:cs="Times New Roman"/>
@@ -6651,26 +6512,7 @@
           <w:sz w:val="18"/>
           <w:szCs w:val="18"/>
         </w:rPr>
-        <w:t>#</w:t>
-      </w:r>
-      <w:r>
-        <w:rPr>
-          <w:rFonts w:ascii="Times New Roman" w:hAnsi="Times New Roman" w:cs="Times New Roman"/>
-          <w:color w:val="7F7F7F"/>
-          <w:sz w:val="18"/>
-          <w:szCs w:val="18"/>
-        </w:rPr>
-        <w:t xml:space="preserve"> :</w:t>
-      </w:r>
-      <w:proofErr w:type="gramEnd"/>
-      <w:r>
-        <w:rPr>
-          <w:rFonts w:ascii="Times New Roman" w:hAnsi="Times New Roman" w:cs="Times New Roman"/>
-          <w:color w:val="7F7F7F"/>
-          <w:sz w:val="18"/>
-          <w:szCs w:val="18"/>
-        </w:rPr>
-        <w:t xml:space="preserve"> </w:t>
+        <w:t xml:space="preserve"> : </w:t>
       </w:r>
       <w:r>
         <w:rPr>
@@ -7559,7 +7401,6 @@
         </w:rPr>
         <w:t xml:space="preserve">Figure </w:t>
       </w:r>
-      <w:proofErr w:type="gramStart"/>
       <w:r>
         <w:rPr>
           <w:rFonts w:ascii="Times New Roman" w:hAnsi="Times New Roman" w:cs="Times New Roman"/>
@@ -7578,7 +7419,6 @@
         </w:rPr>
         <w:t xml:space="preserve"> :</w:t>
       </w:r>
-      <w:proofErr w:type="gramEnd"/>
       <w:r>
         <w:rPr>
           <w:rFonts w:ascii="Times New Roman" w:hAnsi="Times New Roman" w:cs="Times New Roman"/>
@@ -7903,7 +7743,6 @@
         </w:rPr>
         <w:t xml:space="preserve">Figure </w:t>
       </w:r>
-      <w:proofErr w:type="gramStart"/>
       <w:r>
         <w:rPr>
           <w:rFonts w:ascii="Times New Roman" w:hAnsi="Times New Roman" w:cs="Times New Roman"/>
@@ -7922,7 +7761,6 @@
         </w:rPr>
         <w:t xml:space="preserve"> :</w:t>
       </w:r>
-      <w:proofErr w:type="gramEnd"/>
       <w:r>
         <w:rPr>
           <w:rFonts w:ascii="Times New Roman" w:hAnsi="Times New Roman" w:cs="Times New Roman"/>
@@ -8128,6 +7966,7 @@
       <w:r>
         <w:rPr>
           <w:rFonts w:ascii="Times New Roman" w:hAnsi="Times New Roman" w:cs="Times New Roman"/>
+          <w:noProof/>
           <w:sz w:val="20"/>
           <w:szCs w:val="20"/>
         </w:rPr>
@@ -8197,6 +8036,7 @@
       <w:r>
         <w:rPr>
           <w:rFonts w:ascii="Times New Roman" w:hAnsi="Times New Roman" w:cs="Times New Roman"/>
+          <w:noProof/>
           <w:sz w:val="20"/>
           <w:szCs w:val="20"/>
         </w:rPr>
@@ -8263,6 +8103,7 @@
       <w:r>
         <w:rPr>
           <w:rFonts w:ascii="Times New Roman" w:hAnsi="Times New Roman" w:cs="Times New Roman"/>
+          <w:noProof/>
           <w:sz w:val="20"/>
           <w:szCs w:val="20"/>
         </w:rPr>
@@ -8440,7 +8281,6 @@
         </w:rPr>
         <w:t xml:space="preserve">Figure </w:t>
       </w:r>
-      <w:proofErr w:type="gramStart"/>
       <w:r>
         <w:rPr>
           <w:rFonts w:ascii="Times New Roman" w:hAnsi="Times New Roman" w:cs="Times New Roman"/>
@@ -8459,7 +8299,6 @@
         </w:rPr>
         <w:t xml:space="preserve"> :</w:t>
       </w:r>
-      <w:proofErr w:type="gramEnd"/>
       <w:r>
         <w:rPr>
           <w:rFonts w:ascii="Times New Roman" w:hAnsi="Times New Roman" w:cs="Times New Roman"/>
@@ -8712,7 +8551,6 @@
         </w:rPr>
         <w:t xml:space="preserve">Figure </w:t>
       </w:r>
-      <w:proofErr w:type="gramStart"/>
       <w:r>
         <w:rPr>
           <w:rFonts w:ascii="Times New Roman" w:hAnsi="Times New Roman" w:cs="Times New Roman"/>
@@ -8731,7 +8569,6 @@
         </w:rPr>
         <w:t xml:space="preserve"> :</w:t>
       </w:r>
-      <w:proofErr w:type="gramEnd"/>
       <w:r>
         <w:rPr>
           <w:rFonts w:ascii="Times New Roman" w:hAnsi="Times New Roman" w:cs="Times New Roman"/>
@@ -9068,47 +8905,7 @@
           <w:sz w:val="24"/>
           <w:szCs w:val="24"/>
         </w:rPr>
-        <w:t>0</w:t>
-      </w:r>
-      <w:r>
-        <w:rPr>
-          <w:rFonts w:ascii="Times New Roman" w:hAnsi="Times New Roman" w:cs="Times New Roman"/>
-          <w:b/>
-          <w:bCs/>
-          <w:sz w:val="24"/>
-          <w:szCs w:val="24"/>
-        </w:rPr>
-        <w:t>8</w:t>
-      </w:r>
-      <w:r>
-        <w:rPr>
-          <w:rFonts w:ascii="Times New Roman" w:hAnsi="Times New Roman" w:cs="Times New Roman"/>
-          <w:b/>
-          <w:bCs/>
-          <w:sz w:val="24"/>
-          <w:szCs w:val="24"/>
-        </w:rPr>
-        <w:t xml:space="preserve">/03 – </w:t>
-      </w:r>
-      <w:r>
-        <w:rPr>
-          <w:rFonts w:ascii="Times New Roman" w:hAnsi="Times New Roman" w:cs="Times New Roman"/>
-          <w:b/>
-          <w:bCs/>
-          <w:sz w:val="24"/>
-          <w:szCs w:val="24"/>
-        </w:rPr>
-        <w:t>14</w:t>
-      </w:r>
-      <w:r>
-        <w:rPr>
-          <w:rFonts w:ascii="Times New Roman" w:hAnsi="Times New Roman" w:cs="Times New Roman"/>
-          <w:b/>
-          <w:bCs/>
-          <w:sz w:val="24"/>
-          <w:szCs w:val="24"/>
-        </w:rPr>
-        <w:t>/03</w:t>
+        <w:t>08/03 – 14/03</w:t>
       </w:r>
     </w:p>
     <w:p>
@@ -9215,15 +9012,7 @@
           <w:sz w:val="20"/>
           <w:szCs w:val="20"/>
         </w:rPr>
-        <w:t xml:space="preserve">The idea of the </w:t>
-      </w:r>
-      <w:r>
-        <w:rPr>
-          <w:rFonts w:ascii="Times New Roman" w:hAnsi="Times New Roman" w:cs="Times New Roman"/>
-          <w:sz w:val="20"/>
-          <w:szCs w:val="20"/>
-        </w:rPr>
-        <w:t>K</w:t>
+        <w:t>The idea of the K</w:t>
       </w:r>
       <w:r>
         <w:rPr>
@@ -9451,42 +9240,6 @@
           <w:szCs w:val="20"/>
         </w:rPr>
         <w:t>team</w:t>
-      </w:r>
-      <w:proofErr w:type="gramEnd"/>
-    </w:p>
-    <w:p>
-      <w:pPr>
-        <w:ind w:left="720"/>
-        <w:rPr>
-          <w:rFonts w:ascii="Times New Roman" w:hAnsi="Times New Roman" w:cs="Times New Roman"/>
-          <w:sz w:val="20"/>
-          <w:szCs w:val="20"/>
-        </w:rPr>
-      </w:pPr>
-      <w:r>
-        <w:rPr>
-          <w:rFonts w:ascii="Times New Roman" w:hAnsi="Times New Roman" w:cs="Times New Roman"/>
-          <w:sz w:val="20"/>
-          <w:szCs w:val="20"/>
-        </w:rPr>
-        <w:t>5.</w:t>
-      </w:r>
-      <w:r>
-        <w:rPr>
-          <w:rFonts w:ascii="Times New Roman" w:hAnsi="Times New Roman" w:cs="Times New Roman"/>
-          <w:sz w:val="20"/>
-          <w:szCs w:val="20"/>
-        </w:rPr>
-        <w:t xml:space="preserve"> budget of one hundred million to create the </w:t>
-      </w:r>
-      <w:proofErr w:type="gramStart"/>
-      <w:r>
-        <w:rPr>
-          <w:rFonts w:ascii="Times New Roman" w:hAnsi="Times New Roman" w:cs="Times New Roman"/>
-          <w:sz w:val="20"/>
-          <w:szCs w:val="20"/>
-        </w:rPr>
-        <w:t>eleven</w:t>
       </w:r>
       <w:proofErr w:type="gramEnd"/>
     </w:p>
@@ -9696,7 +9449,6 @@
         </w:rPr>
         <w:t xml:space="preserve">Figure </w:t>
       </w:r>
-      <w:proofErr w:type="gramStart"/>
       <w:r>
         <w:rPr>
           <w:rFonts w:ascii="Times New Roman" w:hAnsi="Times New Roman" w:cs="Times New Roman"/>
@@ -9715,7 +9467,6 @@
         </w:rPr>
         <w:t xml:space="preserve"> :</w:t>
       </w:r>
-      <w:proofErr w:type="gramEnd"/>
       <w:r>
         <w:rPr>
           <w:rFonts w:ascii="Times New Roman" w:hAnsi="Times New Roman" w:cs="Times New Roman"/>
@@ -9802,25 +9553,413 @@
           <w:sz w:val="20"/>
           <w:szCs w:val="20"/>
         </w:rPr>
-        <w:t xml:space="preserve">, first two defenders) were all Chelsea players with a score of one, two and three. The code would then not let any more Chelsea players in the team, matching the constraints. The problem is if when it gets to the forward position its possible the highest scoring player could be a Chelsea player with a </w:t>
-      </w:r>
-      <w:r>
-        <w:rPr>
-          <w:rFonts w:ascii="Times New Roman" w:hAnsi="Times New Roman" w:cs="Times New Roman"/>
-          <w:sz w:val="20"/>
-          <w:szCs w:val="20"/>
-        </w:rPr>
-        <w:t>score of four. Meaning the highest scoring team would not be made. After much consideration of other methods an algorithm had to be made to solve this problem of picking the starting eleven.</w:t>
-      </w:r>
-    </w:p>
-    <w:p>
-      <w:pPr>
-        <w:rPr>
-          <w:rFonts w:ascii="Times New Roman" w:hAnsi="Times New Roman" w:cs="Times New Roman"/>
-          <w:sz w:val="20"/>
-          <w:szCs w:val="20"/>
-        </w:rPr>
-      </w:pPr>
+        <w:t xml:space="preserve">, first two defenders) were all Chelsea players with a score of one, two and three. The code would then not let any more Chelsea players in the team, matching the constraints. The problem is if when it gets to the forward position its possible the highest scoring player could be a Chelsea player with a score of four. Meaning the highest scoring team would not be made. After much consideration of </w:t>
+      </w:r>
+      <w:r>
+        <w:rPr>
+          <w:rFonts w:ascii="Times New Roman" w:hAnsi="Times New Roman" w:cs="Times New Roman"/>
+          <w:sz w:val="20"/>
+          <w:szCs w:val="20"/>
+        </w:rPr>
+        <w:t>other methods an algorithm had to be made to solve this problem of picking the starting eleven.</w:t>
+      </w:r>
+    </w:p>
+    <w:p>
+      <w:pPr>
+        <w:rPr>
+          <w:rFonts w:ascii="Times New Roman" w:hAnsi="Times New Roman" w:cs="Times New Roman"/>
+          <w:sz w:val="20"/>
+          <w:szCs w:val="20"/>
+        </w:rPr>
+      </w:pPr>
+      <w:r>
+        <w:rPr>
+          <w:rFonts w:ascii="Times New Roman" w:hAnsi="Times New Roman" w:cs="Times New Roman"/>
+          <w:noProof/>
+          <w:sz w:val="20"/>
+          <w:szCs w:val="20"/>
+        </w:rPr>
+        <w:drawing>
+          <wp:inline distT="0" distB="0" distL="0" distR="0" wp14:anchorId="7499B3D0" wp14:editId="046CEDDB">
+            <wp:extent cx="2640965" cy="6503035"/>
+            <wp:effectExtent l="0" t="0" r="6985" b="0"/>
+            <wp:docPr id="24" name="Picture 24"/>
+            <wp:cNvGraphicFramePr>
+              <a:graphicFrameLocks xmlns:a="http://schemas.openxmlformats.org/drawingml/2006/main" noChangeAspect="1"/>
+            </wp:cNvGraphicFramePr>
+            <a:graphic xmlns:a="http://schemas.openxmlformats.org/drawingml/2006/main">
+              <a:graphicData uri="http://schemas.openxmlformats.org/drawingml/2006/picture">
+                <pic:pic xmlns:pic="http://schemas.openxmlformats.org/drawingml/2006/picture">
+                  <pic:nvPicPr>
+                    <pic:cNvPr id="0" name="Picture 1"/>
+                    <pic:cNvPicPr>
+                      <a:picLocks noChangeAspect="1" noChangeArrowheads="1"/>
+                    </pic:cNvPicPr>
+                  </pic:nvPicPr>
+                  <pic:blipFill>
+                    <a:blip r:embed="rId38">
+                      <a:extLst>
+                        <a:ext uri="{28A0092B-C50C-407E-A947-70E740481C1C}">
+                          <a14:useLocalDpi xmlns:a14="http://schemas.microsoft.com/office/drawing/2010/main" val="0"/>
+                        </a:ext>
+                      </a:extLst>
+                    </a:blip>
+                    <a:srcRect/>
+                    <a:stretch>
+                      <a:fillRect/>
+                    </a:stretch>
+                  </pic:blipFill>
+                  <pic:spPr bwMode="auto">
+                    <a:xfrm>
+                      <a:off x="0" y="0"/>
+                      <a:ext cx="2640965" cy="6503035"/>
+                    </a:xfrm>
+                    <a:prstGeom prst="rect">
+                      <a:avLst/>
+                    </a:prstGeom>
+                    <a:noFill/>
+                    <a:ln>
+                      <a:noFill/>
+                    </a:ln>
+                  </pic:spPr>
+                </pic:pic>
+              </a:graphicData>
+            </a:graphic>
+          </wp:inline>
+        </w:drawing>
+      </w:r>
+    </w:p>
+    <w:p>
+      <w:pPr>
+        <w:rPr>
+          <w:rFonts w:ascii="Times New Roman" w:hAnsi="Times New Roman" w:cs="Times New Roman"/>
+          <w:b/>
+          <w:bCs/>
+          <w:sz w:val="24"/>
+          <w:szCs w:val="24"/>
+        </w:rPr>
+      </w:pPr>
+      <w:r>
+        <w:rPr>
+          <w:rFonts w:ascii="Times New Roman" w:hAnsi="Times New Roman" w:cs="Times New Roman"/>
+          <w:color w:val="7F7F7F"/>
+          <w:sz w:val="18"/>
+          <w:szCs w:val="18"/>
+        </w:rPr>
+        <w:t xml:space="preserve">Figure </w:t>
+      </w:r>
+      <w:r>
+        <w:rPr>
+          <w:rFonts w:ascii="Times New Roman" w:hAnsi="Times New Roman" w:cs="Times New Roman"/>
+          <w:color w:val="7F7F7F"/>
+          <w:sz w:val="18"/>
+          <w:szCs w:val="18"/>
+        </w:rPr>
+        <w:t>#</w:t>
+      </w:r>
+      <w:r>
+        <w:rPr>
+          <w:rFonts w:ascii="Times New Roman" w:hAnsi="Times New Roman" w:cs="Times New Roman"/>
+          <w:color w:val="7F7F7F"/>
+          <w:sz w:val="18"/>
+          <w:szCs w:val="18"/>
+        </w:rPr>
+        <w:t xml:space="preserve"> :</w:t>
+      </w:r>
+      <w:r>
+        <w:rPr>
+          <w:rFonts w:ascii="Times New Roman" w:hAnsi="Times New Roman" w:cs="Times New Roman"/>
+          <w:color w:val="7F7F7F"/>
+          <w:sz w:val="18"/>
+          <w:szCs w:val="18"/>
+        </w:rPr>
+        <w:t xml:space="preserve"> blah</w:t>
+      </w:r>
+    </w:p>
+    <w:p>
+      <w:pPr>
+        <w:rPr>
+          <w:rFonts w:ascii="Times New Roman" w:hAnsi="Times New Roman" w:cs="Times New Roman"/>
+          <w:sz w:val="20"/>
+          <w:szCs w:val="20"/>
+        </w:rPr>
+      </w:pPr>
+      <w:r>
+        <w:rPr>
+          <w:rFonts w:ascii="Times New Roman" w:hAnsi="Times New Roman" w:cs="Times New Roman"/>
+          <w:sz w:val="20"/>
+          <w:szCs w:val="20"/>
+        </w:rPr>
+        <w:t>Above, in Figure #, is a diagram of how the problem was solved to meet all the constraints and get the highest scoring predicted team.</w:t>
+      </w:r>
+      <w:r>
+        <w:rPr>
+          <w:rFonts w:ascii="Times New Roman" w:hAnsi="Times New Roman" w:cs="Times New Roman"/>
+          <w:sz w:val="20"/>
+          <w:szCs w:val="20"/>
+        </w:rPr>
+        <w:t xml:space="preserve"> The first goal is to fill up the minimum number of positions, seen in Figure &lt;#, but in order of highest scorer first instead of going down each position in order of goalkeeper to forward. As the coded gets the highest scorer from the nested object it removes </w:t>
+      </w:r>
+      <w:proofErr w:type="gramStart"/>
+      <w:r>
+        <w:rPr>
+          <w:rFonts w:ascii="Times New Roman" w:hAnsi="Times New Roman" w:cs="Times New Roman"/>
+          <w:sz w:val="20"/>
+          <w:szCs w:val="20"/>
+        </w:rPr>
+        <w:t>it</w:t>
+      </w:r>
+      <w:proofErr w:type="gramEnd"/>
+      <w:r>
+        <w:rPr>
+          <w:rFonts w:ascii="Times New Roman" w:hAnsi="Times New Roman" w:cs="Times New Roman"/>
+          <w:sz w:val="20"/>
+          <w:szCs w:val="20"/>
+        </w:rPr>
+        <w:t xml:space="preserve"> so it doesn’t just get found every time. The array that holds the best eleven is then iterated through to </w:t>
+      </w:r>
+      <w:r>
+        <w:rPr>
+          <w:rFonts w:ascii="Times New Roman" w:hAnsi="Times New Roman" w:cs="Times New Roman"/>
+          <w:sz w:val="20"/>
+          <w:szCs w:val="20"/>
+        </w:rPr>
+        <w:lastRenderedPageBreak/>
+        <w:t xml:space="preserve">check if it holds too many from the position or the team. If </w:t>
+      </w:r>
+      <w:r>
+        <w:rPr>
+          <w:rFonts w:ascii="Times New Roman" w:hAnsi="Times New Roman" w:cs="Times New Roman"/>
+          <w:sz w:val="20"/>
+          <w:szCs w:val="20"/>
+        </w:rPr>
+        <w:t>there is</w:t>
+      </w:r>
+      <w:r>
+        <w:rPr>
+          <w:rFonts w:ascii="Times New Roman" w:hAnsi="Times New Roman" w:cs="Times New Roman"/>
+          <w:sz w:val="20"/>
+          <w:szCs w:val="20"/>
+        </w:rPr>
+        <w:t xml:space="preserve"> too many from that team the player is just deleted. If </w:t>
+      </w:r>
+      <w:r>
+        <w:rPr>
+          <w:rFonts w:ascii="Times New Roman" w:hAnsi="Times New Roman" w:cs="Times New Roman"/>
+          <w:sz w:val="20"/>
+          <w:szCs w:val="20"/>
+        </w:rPr>
+        <w:t>there is</w:t>
+      </w:r>
+      <w:r>
+        <w:rPr>
+          <w:rFonts w:ascii="Times New Roman" w:hAnsi="Times New Roman" w:cs="Times New Roman"/>
+          <w:sz w:val="20"/>
+          <w:szCs w:val="20"/>
+        </w:rPr>
+        <w:t xml:space="preserve"> too many for the minimum position already </w:t>
+      </w:r>
+      <w:proofErr w:type="gramStart"/>
+      <w:r>
+        <w:rPr>
+          <w:rFonts w:ascii="Times New Roman" w:hAnsi="Times New Roman" w:cs="Times New Roman"/>
+          <w:sz w:val="20"/>
+          <w:szCs w:val="20"/>
+        </w:rPr>
+        <w:t>it’s</w:t>
+      </w:r>
+      <w:proofErr w:type="gramEnd"/>
+      <w:r>
+        <w:rPr>
+          <w:rFonts w:ascii="Times New Roman" w:hAnsi="Times New Roman" w:cs="Times New Roman"/>
+          <w:sz w:val="20"/>
+          <w:szCs w:val="20"/>
+        </w:rPr>
+        <w:t xml:space="preserve"> put into a buffer array. The reason why keeping these players is because if </w:t>
+      </w:r>
+      <w:r>
+        <w:rPr>
+          <w:rFonts w:ascii="Times New Roman" w:hAnsi="Times New Roman" w:cs="Times New Roman"/>
+          <w:sz w:val="20"/>
+          <w:szCs w:val="20"/>
+        </w:rPr>
+        <w:t>there is</w:t>
+      </w:r>
+      <w:r>
+        <w:rPr>
+          <w:rFonts w:ascii="Times New Roman" w:hAnsi="Times New Roman" w:cs="Times New Roman"/>
+          <w:sz w:val="20"/>
+          <w:szCs w:val="20"/>
+        </w:rPr>
+        <w:t xml:space="preserve"> too many for the position </w:t>
+      </w:r>
+      <w:proofErr w:type="gramStart"/>
+      <w:r>
+        <w:rPr>
+          <w:rFonts w:ascii="Times New Roman" w:hAnsi="Times New Roman" w:cs="Times New Roman"/>
+          <w:sz w:val="20"/>
+          <w:szCs w:val="20"/>
+        </w:rPr>
+        <w:t>at the moment</w:t>
+      </w:r>
+      <w:proofErr w:type="gramEnd"/>
+      <w:r>
+        <w:rPr>
+          <w:rFonts w:ascii="Times New Roman" w:hAnsi="Times New Roman" w:cs="Times New Roman"/>
+          <w:sz w:val="20"/>
+          <w:szCs w:val="20"/>
+        </w:rPr>
+        <w:t xml:space="preserve"> when the minimum is met for every position the player could then be added to fill up the remaining spots. Although if </w:t>
+      </w:r>
+      <w:r>
+        <w:rPr>
+          <w:rFonts w:ascii="Times New Roman" w:hAnsi="Times New Roman" w:cs="Times New Roman"/>
+          <w:sz w:val="20"/>
+          <w:szCs w:val="20"/>
+        </w:rPr>
+        <w:t>there is</w:t>
+      </w:r>
+      <w:r>
+        <w:rPr>
+          <w:rFonts w:ascii="Times New Roman" w:hAnsi="Times New Roman" w:cs="Times New Roman"/>
+          <w:sz w:val="20"/>
+          <w:szCs w:val="20"/>
+        </w:rPr>
+        <w:t xml:space="preserve"> already three from that team </w:t>
+      </w:r>
+      <w:proofErr w:type="gramStart"/>
+      <w:r>
+        <w:rPr>
+          <w:rFonts w:ascii="Times New Roman" w:hAnsi="Times New Roman" w:cs="Times New Roman"/>
+          <w:sz w:val="20"/>
+          <w:szCs w:val="20"/>
+        </w:rPr>
+        <w:t>that’s</w:t>
+      </w:r>
+      <w:proofErr w:type="gramEnd"/>
+      <w:r>
+        <w:rPr>
+          <w:rFonts w:ascii="Times New Roman" w:hAnsi="Times New Roman" w:cs="Times New Roman"/>
+          <w:sz w:val="20"/>
+          <w:szCs w:val="20"/>
+        </w:rPr>
+        <w:t xml:space="preserve"> never going to change so it would be redundant to keep the player somewhere as there is no situation where they will be used. So once the minimum is met for each position the buffer array is put back into the nested object holding the players. Then the same process is repeated but now each position </w:t>
+      </w:r>
+      <w:proofErr w:type="gramStart"/>
+      <w:r>
+        <w:rPr>
+          <w:rFonts w:ascii="Times New Roman" w:hAnsi="Times New Roman" w:cs="Times New Roman"/>
+          <w:sz w:val="20"/>
+          <w:szCs w:val="20"/>
+        </w:rPr>
+        <w:t>can’t</w:t>
+      </w:r>
+      <w:proofErr w:type="gramEnd"/>
+      <w:r>
+        <w:rPr>
+          <w:rFonts w:ascii="Times New Roman" w:hAnsi="Times New Roman" w:cs="Times New Roman"/>
+          <w:sz w:val="20"/>
+          <w:szCs w:val="20"/>
+        </w:rPr>
+        <w:t xml:space="preserve"> go past its maximum</w:t>
+      </w:r>
+      <w:r>
+        <w:rPr>
+          <w:rFonts w:ascii="Times New Roman" w:hAnsi="Times New Roman" w:cs="Times New Roman"/>
+          <w:sz w:val="20"/>
+          <w:szCs w:val="20"/>
+        </w:rPr>
+        <w:t xml:space="preserve"> and will stop once it hits eleven players. This way </w:t>
+      </w:r>
+      <w:proofErr w:type="gramStart"/>
+      <w:r>
+        <w:rPr>
+          <w:rFonts w:ascii="Times New Roman" w:hAnsi="Times New Roman" w:cs="Times New Roman"/>
+          <w:sz w:val="20"/>
+          <w:szCs w:val="20"/>
+        </w:rPr>
+        <w:t>it’s</w:t>
+      </w:r>
+      <w:proofErr w:type="gramEnd"/>
+      <w:r>
+        <w:rPr>
+          <w:rFonts w:ascii="Times New Roman" w:hAnsi="Times New Roman" w:cs="Times New Roman"/>
+          <w:sz w:val="20"/>
+          <w:szCs w:val="20"/>
+        </w:rPr>
+        <w:t xml:space="preserve"> always a valid formation and is the combination that results in the highest scoring team, solving the knapsack problem I had encountered. This step of the software development was far more difficult than previously expected. It was thought that the algorithm to give each player would be the most difficult to achieve then getting the 11 would be simple. </w:t>
+      </w:r>
+      <w:proofErr w:type="gramStart"/>
+      <w:r>
+        <w:rPr>
+          <w:rFonts w:ascii="Times New Roman" w:hAnsi="Times New Roman" w:cs="Times New Roman"/>
+          <w:sz w:val="20"/>
+          <w:szCs w:val="20"/>
+        </w:rPr>
+        <w:t>In reality it</w:t>
+      </w:r>
+      <w:proofErr w:type="gramEnd"/>
+      <w:r>
+        <w:rPr>
+          <w:rFonts w:ascii="Times New Roman" w:hAnsi="Times New Roman" w:cs="Times New Roman"/>
+          <w:sz w:val="20"/>
+          <w:szCs w:val="20"/>
+        </w:rPr>
+        <w:t xml:space="preserve"> was the opposite. With so much research before hand the algorithm was easy to code as I was well informed and prepared on how it would work but as stated getting the eleven, matching all the constraints and getting the best combination of players proved challenging but was achieved. [add more code here?].</w:t>
+      </w:r>
+    </w:p>
+    <w:p>
+      <w:pPr>
+        <w:rPr>
+          <w:rFonts w:ascii="Times New Roman" w:hAnsi="Times New Roman" w:cs="Times New Roman"/>
+          <w:sz w:val="20"/>
+          <w:szCs w:val="20"/>
+        </w:rPr>
+      </w:pPr>
+      <w:r>
+        <w:rPr>
+          <w:rFonts w:ascii="Times New Roman" w:hAnsi="Times New Roman" w:cs="Times New Roman"/>
+          <w:sz w:val="20"/>
+          <w:szCs w:val="20"/>
+        </w:rPr>
+        <w:t xml:space="preserve">Once this was achieved the front end was developed very quickly as it was very simple to implement. The best eleven had been written to the database [talk about </w:t>
+      </w:r>
+      <w:proofErr w:type="spellStart"/>
+      <w:r>
+        <w:rPr>
+          <w:rFonts w:ascii="Times New Roman" w:hAnsi="Times New Roman" w:cs="Times New Roman"/>
+          <w:sz w:val="20"/>
+          <w:szCs w:val="20"/>
+        </w:rPr>
+        <w:t>cronc</w:t>
+      </w:r>
+      <w:proofErr w:type="spellEnd"/>
+      <w:r>
+        <w:rPr>
+          <w:rFonts w:ascii="Times New Roman" w:hAnsi="Times New Roman" w:cs="Times New Roman"/>
+          <w:sz w:val="20"/>
+          <w:szCs w:val="20"/>
+        </w:rPr>
+        <w:t xml:space="preserve"> time] so it was a simple database call to get the players then </w:t>
+      </w:r>
+      <w:proofErr w:type="gramStart"/>
+      <w:r>
+        <w:rPr>
+          <w:rFonts w:ascii="Times New Roman" w:hAnsi="Times New Roman" w:cs="Times New Roman"/>
+          <w:sz w:val="20"/>
+          <w:szCs w:val="20"/>
+        </w:rPr>
+        <w:t>similar to</w:t>
+      </w:r>
+      <w:proofErr w:type="gramEnd"/>
+      <w:r>
+        <w:rPr>
+          <w:rFonts w:ascii="Times New Roman" w:hAnsi="Times New Roman" w:cs="Times New Roman"/>
+          <w:sz w:val="20"/>
+          <w:szCs w:val="20"/>
+        </w:rPr>
+        <w:t xml:space="preserve"> the other screens of displaying them with their corresponding pictures.</w:t>
+      </w:r>
     </w:p>
     <w:p>
       <w:pPr>
@@ -9892,24 +10031,98 @@
         </w:rPr>
         <w:t>0</w:t>
       </w:r>
-    </w:p>
-    <w:p>
-      <w:pPr>
-        <w:rPr>
-          <w:rFonts w:ascii="Times New Roman" w:hAnsi="Times New Roman" w:cs="Times New Roman"/>
-          <w:b/>
-          <w:bCs/>
-          <w:sz w:val="20"/>
-          <w:szCs w:val="20"/>
-        </w:rPr>
-      </w:pPr>
-      <w:r>
-        <w:rPr>
-          <w:rFonts w:ascii="Times New Roman" w:hAnsi="Times New Roman" w:cs="Times New Roman"/>
-          <w:b/>
-          <w:bCs/>
-          <w:sz w:val="20"/>
-          <w:szCs w:val="20"/>
+      <w:r>
+        <w:rPr>
+          <w:rFonts w:ascii="Times New Roman" w:hAnsi="Times New Roman" w:cs="Times New Roman"/>
+          <w:b/>
+          <w:bCs/>
+          <w:sz w:val="24"/>
+          <w:szCs w:val="24"/>
+        </w:rPr>
+        <w:tab/>
+      </w:r>
+      <w:r>
+        <w:rPr>
+          <w:rFonts w:ascii="Times New Roman" w:hAnsi="Times New Roman" w:cs="Times New Roman"/>
+          <w:b/>
+          <w:bCs/>
+          <w:sz w:val="24"/>
+          <w:szCs w:val="24"/>
+        </w:rPr>
+        <w:tab/>
+        <w:t>15/03 – 21/03</w:t>
+      </w:r>
+    </w:p>
+    <w:p>
+      <w:pPr>
+        <w:rPr>
+          <w:rFonts w:ascii="Times New Roman" w:hAnsi="Times New Roman" w:cs="Times New Roman"/>
+          <w:sz w:val="20"/>
+          <w:szCs w:val="20"/>
+        </w:rPr>
+      </w:pPr>
+      <w:r>
+        <w:rPr>
+          <w:rFonts w:ascii="Times New Roman" w:hAnsi="Times New Roman" w:cs="Times New Roman"/>
+          <w:sz w:val="20"/>
+          <w:szCs w:val="20"/>
+        </w:rPr>
+        <w:t xml:space="preserve">Sprint ten was the final sprint and was dedicated to improving the UI and fixing bugs I had noted through development. During this </w:t>
+      </w:r>
+      <w:proofErr w:type="gramStart"/>
+      <w:r>
+        <w:rPr>
+          <w:rFonts w:ascii="Times New Roman" w:hAnsi="Times New Roman" w:cs="Times New Roman"/>
+          <w:sz w:val="20"/>
+          <w:szCs w:val="20"/>
+        </w:rPr>
+        <w:t>time</w:t>
+      </w:r>
+      <w:proofErr w:type="gramEnd"/>
+      <w:r>
+        <w:rPr>
+          <w:rFonts w:ascii="Times New Roman" w:hAnsi="Times New Roman" w:cs="Times New Roman"/>
+          <w:sz w:val="20"/>
+          <w:szCs w:val="20"/>
+        </w:rPr>
+        <w:t xml:space="preserve"> I had also preformed a final user evaluation focus group but also a few informal user testing. This was just letting a few friends and family try out the app. All of this resulted in some bugs being found and UI improvements that were implemented in this sprint. Using </w:t>
+      </w:r>
+      <w:proofErr w:type="spellStart"/>
+      <w:r>
+        <w:rPr>
+          <w:rFonts w:ascii="Times New Roman" w:hAnsi="Times New Roman" w:cs="Times New Roman"/>
+          <w:sz w:val="20"/>
+          <w:szCs w:val="20"/>
+        </w:rPr>
+        <w:t>ClickUp</w:t>
+      </w:r>
+      <w:proofErr w:type="spellEnd"/>
+      <w:r>
+        <w:rPr>
+          <w:rFonts w:ascii="Times New Roman" w:hAnsi="Times New Roman" w:cs="Times New Roman"/>
+          <w:sz w:val="20"/>
+          <w:szCs w:val="20"/>
+        </w:rPr>
+        <w:t xml:space="preserve"> was useful during development and here was useful as below the backlog I was able to keep a note of any bugs noticed during development to ensure none were unattended.</w:t>
+      </w:r>
+    </w:p>
+    <w:p>
+      <w:pPr>
+        <w:rPr>
+          <w:rFonts w:ascii="Times New Roman" w:hAnsi="Times New Roman" w:cs="Times New Roman"/>
+          <w:b/>
+          <w:bCs/>
+          <w:sz w:val="28"/>
+          <w:szCs w:val="28"/>
+        </w:rPr>
+      </w:pPr>
+      <w:r>
+        <w:rPr>
+          <w:rFonts w:ascii="Times New Roman" w:hAnsi="Times New Roman" w:cs="Times New Roman"/>
+          <w:b/>
+          <w:bCs/>
+          <w:sz w:val="28"/>
+          <w:szCs w:val="28"/>
         </w:rPr>
         <w:t xml:space="preserve">6 </w:t>
       </w:r>
@@ -9918,8 +10131,8 @@
           <w:rFonts w:ascii="Times New Roman" w:hAnsi="Times New Roman" w:cs="Times New Roman"/>
           <w:b/>
           <w:bCs/>
-          <w:sz w:val="20"/>
-          <w:szCs w:val="20"/>
+          <w:sz w:val="28"/>
+          <w:szCs w:val="28"/>
         </w:rPr>
         <w:tab/>
         <w:t>Evaluation</w:t>
@@ -9931,17 +10144,17 @@
           <w:rFonts w:ascii="Times New Roman" w:hAnsi="Times New Roman" w:cs="Times New Roman"/>
           <w:b/>
           <w:bCs/>
-          <w:sz w:val="20"/>
-          <w:szCs w:val="20"/>
-        </w:rPr>
-      </w:pPr>
-      <w:r>
-        <w:rPr>
-          <w:rFonts w:ascii="Times New Roman" w:hAnsi="Times New Roman" w:cs="Times New Roman"/>
-          <w:b/>
-          <w:bCs/>
-          <w:sz w:val="20"/>
-          <w:szCs w:val="20"/>
+          <w:sz w:val="24"/>
+          <w:szCs w:val="24"/>
+        </w:rPr>
+      </w:pPr>
+      <w:r>
+        <w:rPr>
+          <w:rFonts w:ascii="Times New Roman" w:hAnsi="Times New Roman" w:cs="Times New Roman"/>
+          <w:b/>
+          <w:bCs/>
+          <w:sz w:val="24"/>
+          <w:szCs w:val="24"/>
         </w:rPr>
         <w:t>6.1</w:t>
       </w:r>
@@ -9950,8 +10163,8 @@
           <w:rFonts w:ascii="Times New Roman" w:hAnsi="Times New Roman" w:cs="Times New Roman"/>
           <w:b/>
           <w:bCs/>
-          <w:sz w:val="20"/>
-          <w:szCs w:val="20"/>
+          <w:sz w:val="24"/>
+          <w:szCs w:val="24"/>
         </w:rPr>
         <w:tab/>
       </w:r>
@@ -9960,8 +10173,8 @@
           <w:rFonts w:ascii="Times New Roman" w:hAnsi="Times New Roman" w:cs="Times New Roman"/>
           <w:b/>
           <w:bCs/>
-          <w:sz w:val="20"/>
-          <w:szCs w:val="20"/>
+          <w:sz w:val="24"/>
+          <w:szCs w:val="24"/>
         </w:rPr>
         <w:t>Focus group</w:t>
       </w:r>
@@ -9970,19 +10183,214 @@
       <w:pPr>
         <w:rPr>
           <w:rFonts w:ascii="Times New Roman" w:hAnsi="Times New Roman" w:cs="Times New Roman"/>
-          <w:b/>
-          <w:bCs/>
-          <w:sz w:val="20"/>
-          <w:szCs w:val="20"/>
-        </w:rPr>
-      </w:pPr>
-      <w:r>
-        <w:rPr>
-          <w:rFonts w:ascii="Times New Roman" w:hAnsi="Times New Roman" w:cs="Times New Roman"/>
-          <w:b/>
-          <w:bCs/>
-          <w:sz w:val="20"/>
-          <w:szCs w:val="20"/>
+          <w:sz w:val="20"/>
+          <w:szCs w:val="20"/>
+        </w:rPr>
+      </w:pPr>
+      <w:r>
+        <w:rPr>
+          <w:rFonts w:ascii="Times New Roman" w:hAnsi="Times New Roman" w:cs="Times New Roman"/>
+          <w:sz w:val="20"/>
+          <w:szCs w:val="20"/>
+        </w:rPr>
+        <w:t xml:space="preserve">As previously mentioned, during sprint ten a focus group was constructed to review the final product. The Android APK was sent to all the participants the day before after all the appropriate forms had been read and signed. If the APK did not work for whatever reason for some of the participants a live demo was prepared to show them how it worked and what they could do in the app and if they wanted to try </w:t>
+      </w:r>
+      <w:proofErr w:type="gramStart"/>
+      <w:r>
+        <w:rPr>
+          <w:rFonts w:ascii="Times New Roman" w:hAnsi="Times New Roman" w:cs="Times New Roman"/>
+          <w:sz w:val="20"/>
+          <w:szCs w:val="20"/>
+        </w:rPr>
+        <w:t>it</w:t>
+      </w:r>
+      <w:proofErr w:type="gramEnd"/>
+      <w:r>
+        <w:rPr>
+          <w:rFonts w:ascii="Times New Roman" w:hAnsi="Times New Roman" w:cs="Times New Roman"/>
+          <w:sz w:val="20"/>
+          <w:szCs w:val="20"/>
+        </w:rPr>
+        <w:t xml:space="preserve"> they could take control of the screen and try it themselves on the emulator.</w:t>
+      </w:r>
+      <w:r>
+        <w:rPr>
+          <w:rFonts w:ascii="Times New Roman" w:hAnsi="Times New Roman" w:cs="Times New Roman"/>
+          <w:sz w:val="20"/>
+          <w:szCs w:val="20"/>
+        </w:rPr>
+        <w:t xml:space="preserve"> The APK worked for everyone so this </w:t>
+      </w:r>
+      <w:proofErr w:type="gramStart"/>
+      <w:r>
+        <w:rPr>
+          <w:rFonts w:ascii="Times New Roman" w:hAnsi="Times New Roman" w:cs="Times New Roman"/>
+          <w:sz w:val="20"/>
+          <w:szCs w:val="20"/>
+        </w:rPr>
+        <w:t>wasn’t</w:t>
+      </w:r>
+      <w:proofErr w:type="gramEnd"/>
+      <w:r>
+        <w:rPr>
+          <w:rFonts w:ascii="Times New Roman" w:hAnsi="Times New Roman" w:cs="Times New Roman"/>
+          <w:sz w:val="20"/>
+          <w:szCs w:val="20"/>
+        </w:rPr>
+        <w:t xml:space="preserve"> necessary. Questions were prepared prior to the online meeting and each participant were cooperative. All the feedback was summarised, put into one </w:t>
+      </w:r>
+      <w:proofErr w:type="gramStart"/>
+      <w:r>
+        <w:rPr>
+          <w:rFonts w:ascii="Times New Roman" w:hAnsi="Times New Roman" w:cs="Times New Roman"/>
+          <w:sz w:val="20"/>
+          <w:szCs w:val="20"/>
+        </w:rPr>
+        <w:t>page</w:t>
+      </w:r>
+      <w:proofErr w:type="gramEnd"/>
+      <w:r>
+        <w:rPr>
+          <w:rFonts w:ascii="Times New Roman" w:hAnsi="Times New Roman" w:cs="Times New Roman"/>
+          <w:sz w:val="20"/>
+          <w:szCs w:val="20"/>
+        </w:rPr>
+        <w:t xml:space="preserve"> and shown to the participants to confirm it was the overall thoughts of the group. This resulted in much positive feedback such as the overall look and the app and the array of features but also constructive feedback with bugs they had </w:t>
+      </w:r>
+      <w:proofErr w:type="gramStart"/>
+      <w:r>
+        <w:rPr>
+          <w:rFonts w:ascii="Times New Roman" w:hAnsi="Times New Roman" w:cs="Times New Roman"/>
+          <w:sz w:val="20"/>
+          <w:szCs w:val="20"/>
+        </w:rPr>
+        <w:t>noticed</w:t>
+      </w:r>
+      <w:proofErr w:type="gramEnd"/>
+      <w:r>
+        <w:rPr>
+          <w:rFonts w:ascii="Times New Roman" w:hAnsi="Times New Roman" w:cs="Times New Roman"/>
+          <w:sz w:val="20"/>
+          <w:szCs w:val="20"/>
+        </w:rPr>
+        <w:t xml:space="preserve"> and things mentioned in the high fidelity prototypes that hadn’t been added to the app. One of the things brought up was that the app did work with no internet connection to show the fixtures and the player names but was unstable and would crash another being that I had not added to the predicted line up screen when the players were updated, which I had mentioned in my </w:t>
+      </w:r>
+      <w:proofErr w:type="gramStart"/>
+      <w:r>
+        <w:rPr>
+          <w:rFonts w:ascii="Times New Roman" w:hAnsi="Times New Roman" w:cs="Times New Roman"/>
+          <w:sz w:val="20"/>
+          <w:szCs w:val="20"/>
+        </w:rPr>
+        <w:t>high fidelity</w:t>
+      </w:r>
+      <w:proofErr w:type="gramEnd"/>
+      <w:r>
+        <w:rPr>
+          <w:rFonts w:ascii="Times New Roman" w:hAnsi="Times New Roman" w:cs="Times New Roman"/>
+          <w:sz w:val="20"/>
+          <w:szCs w:val="20"/>
+        </w:rPr>
+        <w:t xml:space="preserve"> prototypes. The focus group members were all friends of mine and all knew each other well. This made the meeting run smoothly as everyone was comfortable each other and </w:t>
+      </w:r>
+      <w:proofErr w:type="gramStart"/>
+      <w:r>
+        <w:rPr>
+          <w:rFonts w:ascii="Times New Roman" w:hAnsi="Times New Roman" w:cs="Times New Roman"/>
+          <w:sz w:val="20"/>
+          <w:szCs w:val="20"/>
+        </w:rPr>
+        <w:t>didn’t</w:t>
+      </w:r>
+      <w:proofErr w:type="gramEnd"/>
+      <w:r>
+        <w:rPr>
+          <w:rFonts w:ascii="Times New Roman" w:hAnsi="Times New Roman" w:cs="Times New Roman"/>
+          <w:sz w:val="20"/>
+          <w:szCs w:val="20"/>
+        </w:rPr>
+        <w:t xml:space="preserve"> need to be prompted to contribute as everyone knew each other so were not nervous. They were also more comfortable to criticise the product as they knew me and </w:t>
+      </w:r>
+      <w:proofErr w:type="gramStart"/>
+      <w:r>
+        <w:rPr>
+          <w:rFonts w:ascii="Times New Roman" w:hAnsi="Times New Roman" w:cs="Times New Roman"/>
+          <w:sz w:val="20"/>
+          <w:szCs w:val="20"/>
+        </w:rPr>
+        <w:t>didn’t</w:t>
+      </w:r>
+      <w:proofErr w:type="gramEnd"/>
+      <w:r>
+        <w:rPr>
+          <w:rFonts w:ascii="Times New Roman" w:hAnsi="Times New Roman" w:cs="Times New Roman"/>
+          <w:sz w:val="20"/>
+          <w:szCs w:val="20"/>
+        </w:rPr>
+        <w:t xml:space="preserve"> need to try and be polite to me with their criticism. Although I am aware since I knew the participants that this would add a level of bias </w:t>
+      </w:r>
+      <w:r>
+        <w:rPr>
+          <w:rFonts w:ascii="Times New Roman" w:hAnsi="Times New Roman" w:cs="Times New Roman"/>
+          <w:sz w:val="20"/>
+          <w:szCs w:val="20"/>
+        </w:rPr>
+        <w:t xml:space="preserve">as it could be argued since they knew </w:t>
+      </w:r>
+      <w:proofErr w:type="gramStart"/>
+      <w:r>
+        <w:rPr>
+          <w:rFonts w:ascii="Times New Roman" w:hAnsi="Times New Roman" w:cs="Times New Roman"/>
+          <w:sz w:val="20"/>
+          <w:szCs w:val="20"/>
+        </w:rPr>
+        <w:t>me</w:t>
+      </w:r>
+      <w:proofErr w:type="gramEnd"/>
+      <w:r>
+        <w:rPr>
+          <w:rFonts w:ascii="Times New Roman" w:hAnsi="Times New Roman" w:cs="Times New Roman"/>
+          <w:sz w:val="20"/>
+          <w:szCs w:val="20"/>
+        </w:rPr>
+        <w:t xml:space="preserve"> they would be more positive with their reviews. </w:t>
+      </w:r>
+      <w:proofErr w:type="gramStart"/>
+      <w:r>
+        <w:rPr>
+          <w:rFonts w:ascii="Times New Roman" w:hAnsi="Times New Roman" w:cs="Times New Roman"/>
+          <w:sz w:val="20"/>
+          <w:szCs w:val="20"/>
+        </w:rPr>
+        <w:t>Overall</w:t>
+      </w:r>
+      <w:proofErr w:type="gramEnd"/>
+      <w:r>
+        <w:rPr>
+          <w:rFonts w:ascii="Times New Roman" w:hAnsi="Times New Roman" w:cs="Times New Roman"/>
+          <w:sz w:val="20"/>
+          <w:szCs w:val="20"/>
+        </w:rPr>
+        <w:t xml:space="preserve"> the focus group provided much information into what had worked and things to consider for my future work.</w:t>
+      </w:r>
+    </w:p>
+    <w:p>
+      <w:pPr>
+        <w:rPr>
+          <w:rFonts w:ascii="Times New Roman" w:hAnsi="Times New Roman" w:cs="Times New Roman"/>
+          <w:b/>
+          <w:bCs/>
+          <w:sz w:val="24"/>
+          <w:szCs w:val="24"/>
+        </w:rPr>
+      </w:pPr>
+      <w:r>
+        <w:rPr>
+          <w:rFonts w:ascii="Times New Roman" w:hAnsi="Times New Roman" w:cs="Times New Roman"/>
+          <w:b/>
+          <w:bCs/>
+          <w:sz w:val="24"/>
+          <w:szCs w:val="24"/>
         </w:rPr>
         <w:t>6.2</w:t>
       </w:r>
@@ -9991,8 +10399,8 @@
           <w:rFonts w:ascii="Times New Roman" w:hAnsi="Times New Roman" w:cs="Times New Roman"/>
           <w:b/>
           <w:bCs/>
-          <w:sz w:val="20"/>
-          <w:szCs w:val="20"/>
+          <w:sz w:val="24"/>
+          <w:szCs w:val="24"/>
         </w:rPr>
         <w:tab/>
       </w:r>
@@ -10001,51 +10409,61 @@
           <w:rFonts w:ascii="Times New Roman" w:hAnsi="Times New Roman" w:cs="Times New Roman"/>
           <w:b/>
           <w:bCs/>
-          <w:sz w:val="20"/>
-          <w:szCs w:val="20"/>
-        </w:rPr>
-        <w:t xml:space="preserve">Starting 11 compare </w:t>
-      </w:r>
-      <w:proofErr w:type="gramStart"/>
-      <w:r>
-        <w:rPr>
-          <w:rFonts w:ascii="Times New Roman" w:hAnsi="Times New Roman" w:cs="Times New Roman"/>
-          <w:b/>
-          <w:bCs/>
-          <w:sz w:val="20"/>
-          <w:szCs w:val="20"/>
-        </w:rPr>
-        <w:t>too</w:t>
-      </w:r>
-      <w:proofErr w:type="gramEnd"/>
-      <w:r>
-        <w:rPr>
-          <w:rFonts w:ascii="Times New Roman" w:hAnsi="Times New Roman" w:cs="Times New Roman"/>
-          <w:b/>
-          <w:bCs/>
-          <w:sz w:val="20"/>
-          <w:szCs w:val="20"/>
-        </w:rPr>
-        <w:t xml:space="preserve"> </w:t>
-      </w:r>
-    </w:p>
-    <w:p>
-      <w:pPr>
-        <w:rPr>
-          <w:rFonts w:ascii="Times New Roman" w:hAnsi="Times New Roman" w:cs="Times New Roman"/>
-          <w:b/>
-          <w:bCs/>
-          <w:sz w:val="20"/>
-          <w:szCs w:val="20"/>
-        </w:rPr>
-      </w:pPr>
-      <w:r>
-        <w:rPr>
-          <w:rFonts w:ascii="Times New Roman" w:hAnsi="Times New Roman" w:cs="Times New Roman"/>
-          <w:b/>
-          <w:bCs/>
-          <w:sz w:val="20"/>
-          <w:szCs w:val="20"/>
+          <w:sz w:val="24"/>
+          <w:szCs w:val="24"/>
+        </w:rPr>
+        <w:t xml:space="preserve">Starting 11 compare too </w:t>
+      </w:r>
+      <w:r>
+        <w:rPr>
+          <w:rFonts w:ascii="Times New Roman" w:hAnsi="Times New Roman" w:cs="Times New Roman"/>
+          <w:b/>
+          <w:bCs/>
+          <w:sz w:val="24"/>
+          <w:szCs w:val="24"/>
+        </w:rPr>
+        <w:t>[</w:t>
+      </w:r>
+      <w:proofErr w:type="gramStart"/>
+      <w:r>
+        <w:rPr>
+          <w:rFonts w:ascii="Times New Roman" w:hAnsi="Times New Roman" w:cs="Times New Roman"/>
+          <w:b/>
+          <w:bCs/>
+          <w:sz w:val="24"/>
+          <w:szCs w:val="24"/>
+        </w:rPr>
+        <w:t>have to</w:t>
+      </w:r>
+      <w:proofErr w:type="gramEnd"/>
+      <w:r>
+        <w:rPr>
+          <w:rFonts w:ascii="Times New Roman" w:hAnsi="Times New Roman" w:cs="Times New Roman"/>
+          <w:b/>
+          <w:bCs/>
+          <w:sz w:val="24"/>
+          <w:szCs w:val="24"/>
+        </w:rPr>
+        <w:t xml:space="preserve"> wait for these 2]</w:t>
+      </w:r>
+    </w:p>
+    <w:p>
+      <w:pPr>
+        <w:rPr>
+          <w:rFonts w:ascii="Times New Roman" w:hAnsi="Times New Roman" w:cs="Times New Roman"/>
+          <w:b/>
+          <w:bCs/>
+          <w:sz w:val="24"/>
+          <w:szCs w:val="24"/>
+        </w:rPr>
+      </w:pPr>
+      <w:r>
+        <w:rPr>
+          <w:rFonts w:ascii="Times New Roman" w:hAnsi="Times New Roman" w:cs="Times New Roman"/>
+          <w:b/>
+          <w:bCs/>
+          <w:sz w:val="24"/>
+          <w:szCs w:val="24"/>
         </w:rPr>
         <w:t>6.3</w:t>
       </w:r>
@@ -10054,8 +10472,8 @@
           <w:rFonts w:ascii="Times New Roman" w:hAnsi="Times New Roman" w:cs="Times New Roman"/>
           <w:b/>
           <w:bCs/>
-          <w:sz w:val="20"/>
-          <w:szCs w:val="20"/>
+          <w:sz w:val="24"/>
+          <w:szCs w:val="24"/>
         </w:rPr>
         <w:tab/>
       </w:r>
@@ -10064,50 +10482,111 @@
           <w:rFonts w:ascii="Times New Roman" w:hAnsi="Times New Roman" w:cs="Times New Roman"/>
           <w:b/>
           <w:bCs/>
-          <w:sz w:val="20"/>
-          <w:szCs w:val="20"/>
-        </w:rPr>
-        <w:t>algorithm</w:t>
-      </w:r>
-    </w:p>
-    <w:p>
-      <w:pPr>
-        <w:rPr>
-          <w:rFonts w:ascii="Times New Roman" w:hAnsi="Times New Roman" w:cs="Times New Roman"/>
-          <w:b/>
-          <w:bCs/>
-          <w:sz w:val="20"/>
-          <w:szCs w:val="20"/>
-        </w:rPr>
-      </w:pPr>
-      <w:r>
-        <w:rPr>
-          <w:rFonts w:ascii="Times New Roman" w:hAnsi="Times New Roman" w:cs="Times New Roman"/>
-          <w:b/>
-          <w:bCs/>
-          <w:sz w:val="20"/>
-          <w:szCs w:val="20"/>
-        </w:rPr>
-        <w:t>7 Description of the final product</w:t>
-      </w:r>
-    </w:p>
-    <w:p>
-      <w:pPr>
-        <w:rPr>
-          <w:rFonts w:ascii="Times New Roman" w:hAnsi="Times New Roman" w:cs="Times New Roman"/>
-          <w:b/>
-          <w:bCs/>
-          <w:sz w:val="20"/>
-          <w:szCs w:val="20"/>
-        </w:rPr>
-      </w:pPr>
-      <w:r>
-        <w:rPr>
-          <w:rFonts w:ascii="Times New Roman" w:hAnsi="Times New Roman" w:cs="Times New Roman"/>
-          <w:b/>
-          <w:bCs/>
-          <w:sz w:val="20"/>
-          <w:szCs w:val="20"/>
+          <w:sz w:val="24"/>
+          <w:szCs w:val="24"/>
+        </w:rPr>
+        <w:t>A</w:t>
+      </w:r>
+      <w:r>
+        <w:rPr>
+          <w:rFonts w:ascii="Times New Roman" w:hAnsi="Times New Roman" w:cs="Times New Roman"/>
+          <w:b/>
+          <w:bCs/>
+          <w:sz w:val="24"/>
+          <w:szCs w:val="24"/>
+        </w:rPr>
+        <w:t>lgorithm</w:t>
+      </w:r>
+    </w:p>
+    <w:p>
+      <w:pPr>
+        <w:rPr>
+          <w:rFonts w:ascii="Times New Roman" w:hAnsi="Times New Roman" w:cs="Times New Roman"/>
+          <w:b/>
+          <w:bCs/>
+          <w:sz w:val="28"/>
+          <w:szCs w:val="28"/>
+        </w:rPr>
+      </w:pPr>
+      <w:r>
+        <w:rPr>
+          <w:rFonts w:ascii="Times New Roman" w:hAnsi="Times New Roman" w:cs="Times New Roman"/>
+          <w:b/>
+          <w:bCs/>
+          <w:sz w:val="28"/>
+          <w:szCs w:val="28"/>
+        </w:rPr>
+        <w:t xml:space="preserve">7 Description of the </w:t>
+      </w:r>
+      <w:r>
+        <w:rPr>
+          <w:rFonts w:ascii="Times New Roman" w:hAnsi="Times New Roman" w:cs="Times New Roman"/>
+          <w:b/>
+          <w:bCs/>
+          <w:sz w:val="28"/>
+          <w:szCs w:val="28"/>
+        </w:rPr>
+        <w:t>F</w:t>
+      </w:r>
+      <w:r>
+        <w:rPr>
+          <w:rFonts w:ascii="Times New Roman" w:hAnsi="Times New Roman" w:cs="Times New Roman"/>
+          <w:b/>
+          <w:bCs/>
+          <w:sz w:val="28"/>
+          <w:szCs w:val="28"/>
+        </w:rPr>
+        <w:t xml:space="preserve">inal </w:t>
+      </w:r>
+      <w:r>
+        <w:rPr>
+          <w:rFonts w:ascii="Times New Roman" w:hAnsi="Times New Roman" w:cs="Times New Roman"/>
+          <w:b/>
+          <w:bCs/>
+          <w:sz w:val="28"/>
+          <w:szCs w:val="28"/>
+        </w:rPr>
+        <w:t>P</w:t>
+      </w:r>
+      <w:r>
+        <w:rPr>
+          <w:rFonts w:ascii="Times New Roman" w:hAnsi="Times New Roman" w:cs="Times New Roman"/>
+          <w:b/>
+          <w:bCs/>
+          <w:sz w:val="28"/>
+          <w:szCs w:val="28"/>
+        </w:rPr>
+        <w:t>roduct</w:t>
+      </w:r>
+    </w:p>
+    <w:p>
+      <w:pPr>
+        <w:rPr>
+          <w:rFonts w:ascii="Times New Roman" w:hAnsi="Times New Roman" w:cs="Times New Roman"/>
+          <w:b/>
+          <w:bCs/>
+          <w:sz w:val="28"/>
+          <w:szCs w:val="28"/>
+        </w:rPr>
+      </w:pPr>
+    </w:p>
+    <w:p>
+      <w:pPr>
+        <w:rPr>
+          <w:rFonts w:ascii="Times New Roman" w:hAnsi="Times New Roman" w:cs="Times New Roman"/>
+          <w:b/>
+          <w:bCs/>
+          <w:sz w:val="28"/>
+          <w:szCs w:val="28"/>
+        </w:rPr>
+      </w:pPr>
+      <w:r>
+        <w:rPr>
+          <w:rFonts w:ascii="Times New Roman" w:hAnsi="Times New Roman" w:cs="Times New Roman"/>
+          <w:b/>
+          <w:bCs/>
+          <w:sz w:val="28"/>
+          <w:szCs w:val="28"/>
         </w:rPr>
         <w:t>8</w:t>
       </w:r>
@@ -10116,8 +10595,8 @@
           <w:rFonts w:ascii="Times New Roman" w:hAnsi="Times New Roman" w:cs="Times New Roman"/>
           <w:b/>
           <w:bCs/>
-          <w:sz w:val="20"/>
-          <w:szCs w:val="20"/>
+          <w:sz w:val="28"/>
+          <w:szCs w:val="28"/>
         </w:rPr>
         <w:tab/>
         <w:t>Conclusion / Future Work</w:t>

</xml_diff>

<commit_message>
caught up with diary and meeting minutes
</commit_message>
<xml_diff>
--- a/Documentation/Final-Report.docx
+++ b/Documentation/Final-Report.docx
@@ -1,6 +1,6 @@
 
 <file path=word/document.xml><?xml version="1.0" encoding="utf-8"?>
-<w:document xmlns:wpc="http://schemas.microsoft.com/office/word/2010/wordprocessingCanvas" xmlns:cx="http://schemas.microsoft.com/office/drawing/2014/chartex" xmlns:cx1="http://schemas.microsoft.com/office/drawing/2015/9/8/chartex" xmlns:cx2="http://schemas.microsoft.com/office/drawing/2015/10/21/chartex" xmlns:cx3="http://schemas.microsoft.com/office/drawing/2016/5/9/chartex" xmlns:cx4="http://schemas.microsoft.com/office/drawing/2016/5/10/chartex" xmlns:cx5="http://schemas.microsoft.com/office/drawing/2016/5/11/chartex" xmlns:cx6="http://schemas.microsoft.com/office/drawing/2016/5/12/chartex" xmlns:cx7="http://schemas.microsoft.com/office/drawing/2016/5/13/chartex" xmlns:cx8="http://schemas.microsoft.com/office/drawing/2016/5/14/chartex" xmlns:mc="http://schemas.openxmlformats.org/markup-compatibility/2006" xmlns:aink="http://schemas.microsoft.com/office/drawing/2016/ink" xmlns:am3d="http://schemas.microsoft.com/office/drawing/2017/model3d" xmlns:o="urn:schemas-microsoft-com:office:office" xmlns:r="http://schemas.openxmlformats.org/officeDocument/2006/relationships" xmlns:m="http://schemas.openxmlformats.org/officeDocument/2006/math" xmlns:v="urn:schemas-microsoft-com:vml" xmlns:wp14="http://schemas.microsoft.com/office/word/2010/wordprocessingDrawing" xmlns:wp="http://schemas.openxmlformats.org/drawingml/2006/wordprocessingDrawing" xmlns:w10="urn:schemas-microsoft-com:office:word" xmlns:w="http://schemas.openxmlformats.org/wordprocessingml/2006/main" xmlns:w14="http://schemas.microsoft.com/office/word/2010/wordml" xmlns:w15="http://schemas.microsoft.com/office/word/2012/wordml" xmlns:w16cex="http://schemas.microsoft.com/office/word/2018/wordml/cex" xmlns:w16cid="http://schemas.microsoft.com/office/word/2016/wordml/cid" xmlns:w16="http://schemas.microsoft.com/office/word/2018/wordml" xmlns:w16se="http://schemas.microsoft.com/office/word/2015/wordml/symex" xmlns:wpg="http://schemas.microsoft.com/office/word/2010/wordprocessingGroup" xmlns:wpi="http://schemas.microsoft.com/office/word/2010/wordprocessingInk" xmlns:wne="http://schemas.microsoft.com/office/word/2006/wordml" xmlns:wps="http://schemas.microsoft.com/office/word/2010/wordprocessingShape" mc:Ignorable="w14 w15 w16se w16cid w16 w16cex wp14">
+<w:document xmlns:wpc="http://schemas.microsoft.com/office/word/2010/wordprocessingCanvas" xmlns:cx="http://schemas.microsoft.com/office/drawing/2014/chartex" xmlns:cx1="http://schemas.microsoft.com/office/drawing/2015/9/8/chartex" xmlns:cx2="http://schemas.microsoft.com/office/drawing/2015/10/21/chartex" xmlns:cx3="http://schemas.microsoft.com/office/drawing/2016/5/9/chartex" xmlns:cx4="http://schemas.microsoft.com/office/drawing/2016/5/10/chartex" xmlns:cx5="http://schemas.microsoft.com/office/drawing/2016/5/11/chartex" xmlns:cx6="http://schemas.microsoft.com/office/drawing/2016/5/12/chartex" xmlns:cx7="http://schemas.microsoft.com/office/drawing/2016/5/13/chartex" xmlns:cx8="http://schemas.microsoft.com/office/drawing/2016/5/14/chartex" xmlns:mc="http://schemas.openxmlformats.org/markup-compatibility/2006" xmlns:aink="http://schemas.microsoft.com/office/drawing/2016/ink" xmlns:am3d="http://schemas.microsoft.com/office/drawing/2017/model3d" xmlns:o="urn:schemas-microsoft-com:office:office" xmlns:r="http://schemas.openxmlformats.org/officeDocument/2006/relationships" xmlns:m="http://schemas.openxmlformats.org/officeDocument/2006/math" xmlns:v="urn:schemas-microsoft-com:vml" xmlns:wp14="http://schemas.microsoft.com/office/word/2010/wordprocessingDrawing" xmlns:wp="http://schemas.openxmlformats.org/drawingml/2006/wordprocessingDrawing" xmlns:w10="urn:schemas-microsoft-com:office:word" xmlns:w="http://schemas.openxmlformats.org/wordprocessingml/2006/main" xmlns:w14="http://schemas.microsoft.com/office/word/2010/wordml" xmlns:w15="http://schemas.microsoft.com/office/word/2012/wordml" xmlns:w16cex="http://schemas.microsoft.com/office/word/2018/wordml/cex" xmlns:w16cid="http://schemas.microsoft.com/office/word/2016/wordml/cid" xmlns:w16="http://schemas.microsoft.com/office/word/2018/wordml" xmlns:w16sdtdh="http://schemas.microsoft.com/office/word/2020/wordml/sdtdatahash" xmlns:w16se="http://schemas.microsoft.com/office/word/2015/wordml/symex" xmlns:wpg="http://schemas.microsoft.com/office/word/2010/wordprocessingGroup" xmlns:wpi="http://schemas.microsoft.com/office/word/2010/wordprocessingInk" xmlns:wne="http://schemas.microsoft.com/office/word/2006/wordml" xmlns:wps="http://schemas.microsoft.com/office/word/2010/wordprocessingShape" mc:Ignorable="w14 w15 w16se w16cid w16 w16cex w16sdtdh wp14">
   <w:body>
     <w:p>
       <w:r>
@@ -352,7 +352,7 @@
           </mc:Choice>
           <mc:Fallback>
             <w:pict>
-              <v:group w14:anchorId="255D957C" id="Group 6" o:spid="_x0000_s1026" style="position:absolute;margin-left:220.4pt;margin-top:0;width:268.55pt;height:170.35pt;z-index:251668480" coordsize="34102,21634" o:gfxdata="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">
+              <v:group w14:anchorId="7AD88B0B" id="Group 6" o:spid="_x0000_s1026" style="position:absolute;margin-left:220.4pt;margin-top:0;width:268.55pt;height:170.35pt;z-index:251668480" coordsize="34102,21634" o:gfxdata="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">
                 <v:shapetype id="_x0000_t75" coordsize="21600,21600" o:spt="75" o:preferrelative="t" path="m@4@5l@4@11@9@11@9@5xe" filled="f" stroked="f">
                   <v:stroke joinstyle="miter"/>
                   <v:formulas>
@@ -372,10 +372,10 @@
                   <v:path o:extrusionok="f" gradientshapeok="t" o:connecttype="rect"/>
                   <o:lock v:ext="edit" aspectratio="t"/>
                 </v:shapetype>
-                <v:shape id="Picture 4" o:spid="_x0000_s1027" type="#_x0000_t75" style="position:absolute;left:19802;width:14300;height:21634;visibility:visible;mso-wrap-style:square" o:gfxdata="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">
+                <v:shape id="Picture 4" o:spid="_x0000_s1027" type="#_x0000_t75" style="position:absolute;left:19802;width:14300;height:21634;visibility:visible;mso-wrap-style:square" o:gfxdata="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">
                   <v:imagedata r:id="rId12" o:title=""/>
                 </v:shape>
-                <v:shape id="Picture 5" o:spid="_x0000_s1028" type="#_x0000_t75" style="position:absolute;width:19875;height:21621;visibility:visible;mso-wrap-style:square" o:gfxdata="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">
+                <v:shape id="Picture 5" o:spid="_x0000_s1028" type="#_x0000_t75" style="position:absolute;width:19875;height:21621;visibility:visible;mso-wrap-style:square" o:gfxdata="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">
                   <v:imagedata r:id="rId13" o:title=""/>
                 </v:shape>
                 <w10:wrap type="topAndBottom"/>
@@ -13804,22 +13804,19 @@
         <w:t xml:space="preserve">which had the highest score from the </w:t>
       </w:r>
       <w:r>
-        <w:rPr>
-          <w:noProof/>
-        </w:rPr>
         <w:drawing>
-          <wp:anchor distT="0" distB="0" distL="114300" distR="114300" simplePos="0" relativeHeight="251693056" behindDoc="0" locked="0" layoutInCell="1" allowOverlap="1" wp14:anchorId="15BCBEA0" wp14:editId="43A4128D">
+          <wp:anchor distT="0" distB="0" distL="114300" distR="114300" simplePos="0" relativeHeight="251697152" behindDoc="0" locked="0" layoutInCell="1" allowOverlap="1" wp14:anchorId="1DED2387" wp14:editId="56522249">
             <wp:simplePos x="0" y="0"/>
-            <wp:positionH relativeFrom="margin">
-              <wp:posOffset>680484</wp:posOffset>
+            <wp:positionH relativeFrom="column">
+              <wp:posOffset>525145</wp:posOffset>
             </wp:positionH>
             <wp:positionV relativeFrom="paragraph">
-              <wp:posOffset>407508</wp:posOffset>
+              <wp:posOffset>349885</wp:posOffset>
             </wp:positionV>
-            <wp:extent cx="1209675" cy="2620010"/>
-            <wp:effectExtent l="0" t="0" r="9525" b="8890"/>
+            <wp:extent cx="1169035" cy="2533015"/>
+            <wp:effectExtent l="0" t="0" r="0" b="635"/>
             <wp:wrapTopAndBottom/>
-            <wp:docPr id="31" name="Picture 31"/>
+            <wp:docPr id="33" name="Picture 33"/>
             <wp:cNvGraphicFramePr>
               <a:graphicFrameLocks xmlns:a="http://schemas.openxmlformats.org/drawingml/2006/main" noChangeAspect="1"/>
             </wp:cNvGraphicFramePr>
@@ -13831,7 +13828,7 @@
                     <pic:cNvPicPr/>
                   </pic:nvPicPr>
                   <pic:blipFill>
-                    <a:blip r:embed="rId45">
+                    <a:blip r:embed="rId45" cstate="print">
                       <a:extLst>
                         <a:ext uri="{28A0092B-C50C-407E-A947-70E740481C1C}">
                           <a14:useLocalDpi xmlns:a14="http://schemas.microsoft.com/office/drawing/2010/main" val="0"/>
@@ -13845,7 +13842,7 @@
                   <pic:spPr>
                     <a:xfrm>
                       <a:off x="0" y="0"/>
-                      <a:ext cx="1209675" cy="2620010"/>
+                      <a:ext cx="1169035" cy="2533015"/>
                     </a:xfrm>
                     <a:prstGeom prst="rect">
                       <a:avLst/>
@@ -13869,6 +13866,12 @@
         </w:rPr>
         <w:t>prediction algorithm.</w:t>
       </w:r>
+      <w:r>
+        <w:rPr>
+          <w:noProof/>
+        </w:rPr>
+        <w:t xml:space="preserve"> </w:t>
+      </w:r>
     </w:p>
     <w:p>
       <w:pPr>
@@ -13925,40 +13928,16 @@
       </w:pPr>
       <w:r>
         <w:rPr>
-          <w:rFonts w:ascii="Times New Roman" w:hAnsi="Times New Roman" w:cs="Times New Roman"/>
-        </w:rPr>
-        <w:t>The last thing to be added was a simple splash screen,  Fixture #,  that is shown for three seconds when the app is started before then going to the fixtures. This utilised the animation feature from Android Studio where the logo I created could be shown moving down the screen when the app is started.</w:t>
-      </w:r>
-    </w:p>
-    <w:p>
-      <w:pPr>
-        <w:rPr>
-          <w:rFonts w:ascii="Times New Roman" w:hAnsi="Times New Roman" w:cs="Times New Roman"/>
-        </w:rPr>
-      </w:pPr>
-    </w:p>
-    <w:p>
-      <w:pPr>
-        <w:rPr>
-          <w:rFonts w:ascii="Times New Roman" w:hAnsi="Times New Roman" w:cs="Times New Roman"/>
-          <w:b/>
-          <w:bCs/>
-          <w:sz w:val="24"/>
-          <w:szCs w:val="24"/>
-        </w:rPr>
-      </w:pPr>
-      <w:r>
-        <w:rPr>
           <w:noProof/>
         </w:rPr>
         <w:drawing>
-          <wp:anchor distT="0" distB="0" distL="114300" distR="114300" simplePos="0" relativeHeight="251694080" behindDoc="0" locked="0" layoutInCell="1" allowOverlap="1" wp14:anchorId="27C45C0C" wp14:editId="592FD214">
+          <wp:anchor distT="0" distB="0" distL="114300" distR="114300" simplePos="0" relativeHeight="251694080" behindDoc="0" locked="0" layoutInCell="1" allowOverlap="1" wp14:anchorId="27C45C0C" wp14:editId="17674EF3">
             <wp:simplePos x="0" y="0"/>
             <wp:positionH relativeFrom="margin">
-              <wp:posOffset>520700</wp:posOffset>
+              <wp:posOffset>563230</wp:posOffset>
             </wp:positionH>
             <wp:positionV relativeFrom="paragraph">
-              <wp:posOffset>0</wp:posOffset>
+              <wp:posOffset>1207268</wp:posOffset>
             </wp:positionV>
             <wp:extent cx="1173480" cy="2543175"/>
             <wp:effectExtent l="0" t="0" r="7620" b="9525"/>
@@ -14010,6 +13989,23 @@
       <w:r>
         <w:rPr>
           <w:rFonts w:ascii="Times New Roman" w:hAnsi="Times New Roman" w:cs="Times New Roman"/>
+        </w:rPr>
+        <w:t>The last thing to be added was a simple splash screen,  Fixture #,  that is shown for three seconds when the app is started before then going to the fixtures. This utilised the animation feature from Android Studio where the logo I created could be shown moving down the screen when the app is started.</w:t>
+      </w:r>
+    </w:p>
+    <w:p>
+      <w:pPr>
+        <w:rPr>
+          <w:rFonts w:ascii="Times New Roman" w:hAnsi="Times New Roman" w:cs="Times New Roman"/>
+          <w:b/>
+          <w:bCs/>
+          <w:sz w:val="24"/>
+          <w:szCs w:val="24"/>
+        </w:rPr>
+      </w:pPr>
+      <w:r>
+        <w:rPr>
+          <w:rFonts w:ascii="Times New Roman" w:hAnsi="Times New Roman" w:cs="Times New Roman"/>
           <w:color w:val="7F7F7F"/>
           <w:sz w:val="18"/>
           <w:szCs w:val="18"/>
@@ -14121,7 +14117,7 @@
           <w:sz w:val="20"/>
           <w:szCs w:val="20"/>
         </w:rPr>
-        <w:t xml:space="preserve"> I feel like this has been achieved. The user evaluation at the end of development also shared </w:t>
+        <w:t xml:space="preserve"> I feel like this has been achieved. The user evaluation at the end of development also shared this thought. My </w:t>
       </w:r>
       <w:r>
         <w:rPr>
@@ -14130,7 +14126,7 @@
           <w:sz w:val="20"/>
           <w:szCs w:val="20"/>
         </w:rPr>
-        <w:t xml:space="preserve">this thought. My </w:t>
+        <w:t>feature</w:t>
       </w:r>
       <w:r>
         <w:rPr>
@@ -14139,7 +14135,7 @@
           <w:sz w:val="20"/>
           <w:szCs w:val="20"/>
         </w:rPr>
-        <w:t>feature</w:t>
+        <w:t xml:space="preserve"> that</w:t>
       </w:r>
       <w:r>
         <w:rPr>
@@ -14148,7 +14144,7 @@
           <w:sz w:val="20"/>
           <w:szCs w:val="20"/>
         </w:rPr>
-        <w:t xml:space="preserve"> that</w:t>
+        <w:t xml:space="preserve"> </w:t>
       </w:r>
       <w:r>
         <w:rPr>
@@ -14157,7 +14153,7 @@
           <w:sz w:val="20"/>
           <w:szCs w:val="20"/>
         </w:rPr>
-        <w:t xml:space="preserve"> </w:t>
+        <w:t>predicts</w:t>
       </w:r>
       <w:r>
         <w:rPr>
@@ -14166,7 +14162,7 @@
           <w:sz w:val="20"/>
           <w:szCs w:val="20"/>
         </w:rPr>
-        <w:t>predicts</w:t>
+        <w:t xml:space="preserve"> the starting eleven of each team has a #% success record for the three weeks it was tested and outperformed two other well regarded sources. Lastly the best team of </w:t>
       </w:r>
       <w:r>
         <w:rPr>
@@ -14175,7 +14171,7 @@
           <w:sz w:val="20"/>
           <w:szCs w:val="20"/>
         </w:rPr>
-        <w:t xml:space="preserve"> the starting eleven of each team has a #% success record for the three weeks it was tested and outperformed two other well regarded sources. Lastly the best team of the week predictor beat the average score every week (check this).</w:t>
+        <w:t>the week predictor beat the average score every week (check this).</w:t>
       </w:r>
     </w:p>
     <w:p>
@@ -14317,75 +14313,586 @@
           <w:sz w:val="28"/>
           <w:szCs w:val="28"/>
         </w:rPr>
-        <w:t>9</w:t>
-      </w:r>
-      <w:r>
-        <w:rPr>
-          <w:rFonts w:ascii="Times New Roman" w:hAnsi="Times New Roman" w:cs="Times New Roman"/>
-          <w:b/>
-          <w:bCs/>
+        <w:t>Acknowledgments</w:t>
+      </w:r>
+    </w:p>
+    <w:p>
+      <w:pPr>
+        <w:rPr>
+          <w:rFonts w:ascii="Times New Roman" w:hAnsi="Times New Roman" w:cs="Times New Roman"/>
+        </w:rPr>
+      </w:pPr>
+      <w:r>
+        <w:rPr>
+          <w:rFonts w:ascii="Times New Roman" w:hAnsi="Times New Roman" w:cs="Times New Roman"/>
+        </w:rPr>
+        <w:t xml:space="preserve">I would like to extend my thanks to Dr Daniel Rough for the constant guidance and support given throughout the project. </w:t>
+      </w:r>
+      <w:r>
+        <w:rPr>
+          <w:rFonts w:ascii="Times New Roman" w:hAnsi="Times New Roman" w:cs="Times New Roman"/>
+        </w:rPr>
+        <w:t>Also,</w:t>
+      </w:r>
+      <w:r>
+        <w:rPr>
+          <w:rFonts w:ascii="Times New Roman" w:hAnsi="Times New Roman" w:cs="Times New Roman"/>
+        </w:rPr>
+        <w:t xml:space="preserve"> a great thanks </w:t>
+      </w:r>
+      <w:proofErr w:type="gramStart"/>
+      <w:r>
+        <w:rPr>
+          <w:rFonts w:ascii="Times New Roman" w:hAnsi="Times New Roman" w:cs="Times New Roman"/>
+        </w:rPr>
+        <w:t>has to</w:t>
+      </w:r>
+      <w:proofErr w:type="gramEnd"/>
+      <w:r>
+        <w:rPr>
+          <w:rFonts w:ascii="Times New Roman" w:hAnsi="Times New Roman" w:cs="Times New Roman"/>
+        </w:rPr>
+        <w:t xml:space="preserve"> be given to anyone who took part in the requirements gathering or evaluation of any part of the development. The feedback and results were vital the development of the system.</w:t>
+      </w:r>
+    </w:p>
+    <w:p>
+      <w:pPr>
+        <w:rPr>
+          <w:rFonts w:ascii="Times New Roman" w:hAnsi="Times New Roman" w:cs="Times New Roman"/>
+          <w:b/>
+          <w:bCs/>
+          <w:iCs/>
           <w:sz w:val="28"/>
           <w:szCs w:val="28"/>
         </w:rPr>
-        <w:tab/>
-      </w:r>
-      <w:r>
-        <w:rPr>
-          <w:rFonts w:ascii="Times New Roman" w:hAnsi="Times New Roman" w:cs="Times New Roman"/>
-          <w:b/>
-          <w:bCs/>
+      </w:pPr>
+      <w:r>
+        <w:rPr>
+          <w:rFonts w:ascii="Times New Roman" w:hAnsi="Times New Roman" w:cs="Times New Roman"/>
+          <w:b/>
+          <w:bCs/>
+          <w:iCs/>
           <w:sz w:val="28"/>
           <w:szCs w:val="28"/>
         </w:rPr>
-        <w:t>Acknowledgments</w:t>
-      </w:r>
-    </w:p>
-    <w:p>
-      <w:pPr>
-        <w:rPr>
-          <w:rFonts w:ascii="Times New Roman" w:hAnsi="Times New Roman" w:cs="Times New Roman"/>
-        </w:rPr>
-      </w:pPr>
-      <w:r>
-        <w:rPr>
-          <w:rFonts w:ascii="Times New Roman" w:hAnsi="Times New Roman" w:cs="Times New Roman"/>
-        </w:rPr>
-        <w:t xml:space="preserve">I would like to extend my thanks to Dr Daniel Rough for the constant guidance and support given throughout the project. </w:t>
-      </w:r>
-      <w:r>
-        <w:rPr>
-          <w:rFonts w:ascii="Times New Roman" w:hAnsi="Times New Roman" w:cs="Times New Roman"/>
-        </w:rPr>
-        <w:t>Also,</w:t>
-      </w:r>
-      <w:r>
-        <w:rPr>
-          <w:rFonts w:ascii="Times New Roman" w:hAnsi="Times New Roman" w:cs="Times New Roman"/>
-        </w:rPr>
-        <w:t xml:space="preserve"> a great thanks </w:t>
+        <w:t>References</w:t>
+      </w:r>
+    </w:p>
+    <w:p>
+      <w:pPr>
+        <w:rPr>
+          <w:rFonts w:ascii="Times New Roman" w:hAnsi="Times New Roman" w:cs="Times New Roman"/>
+          <w:sz w:val="20"/>
+          <w:szCs w:val="20"/>
+        </w:rPr>
+      </w:pPr>
+      <w:r>
+        <w:rPr>
+          <w:rFonts w:ascii="Times New Roman" w:hAnsi="Times New Roman" w:cs="Times New Roman"/>
+          <w:sz w:val="20"/>
+          <w:szCs w:val="20"/>
+        </w:rPr>
+        <w:t>[1] - Gomez, M., Lago-</w:t>
+      </w:r>
+      <w:proofErr w:type="spellStart"/>
+      <w:r>
+        <w:rPr>
+          <w:rFonts w:ascii="Times New Roman" w:hAnsi="Times New Roman" w:cs="Times New Roman"/>
+          <w:sz w:val="20"/>
+          <w:szCs w:val="20"/>
+        </w:rPr>
+        <w:t>Peñas</w:t>
+      </w:r>
+      <w:proofErr w:type="spellEnd"/>
+      <w:r>
+        <w:rPr>
+          <w:rFonts w:ascii="Times New Roman" w:hAnsi="Times New Roman" w:cs="Times New Roman"/>
+          <w:sz w:val="20"/>
+          <w:szCs w:val="20"/>
+        </w:rPr>
+        <w:t xml:space="preserve">, C. and Owen, L., 2016. The influence of substitutions on elite soccer teams’ performance. International Journal of Performance Analysis in Sport, 16(2), pp.553-568. </w:t>
+      </w:r>
+    </w:p>
+    <w:p>
+      <w:pPr>
+        <w:rPr>
+          <w:rFonts w:ascii="Times New Roman" w:hAnsi="Times New Roman" w:cs="Times New Roman"/>
+          <w:sz w:val="20"/>
+          <w:szCs w:val="20"/>
+        </w:rPr>
+      </w:pPr>
+      <w:r>
+        <w:rPr>
+          <w:rFonts w:ascii="Times New Roman" w:hAnsi="Times New Roman" w:cs="Times New Roman"/>
+          <w:sz w:val="20"/>
+          <w:szCs w:val="20"/>
+        </w:rPr>
+        <w:t xml:space="preserve">[2] - </w:t>
+      </w:r>
+      <w:proofErr w:type="spellStart"/>
+      <w:r>
+        <w:rPr>
+          <w:rFonts w:ascii="Times New Roman" w:hAnsi="Times New Roman" w:cs="Times New Roman"/>
+          <w:sz w:val="20"/>
+          <w:szCs w:val="20"/>
+        </w:rPr>
+        <w:t>StatsBomb</w:t>
+      </w:r>
+      <w:proofErr w:type="spellEnd"/>
+      <w:r>
+        <w:rPr>
+          <w:rFonts w:ascii="Times New Roman" w:hAnsi="Times New Roman" w:cs="Times New Roman"/>
+          <w:sz w:val="20"/>
+          <w:szCs w:val="20"/>
+        </w:rPr>
+        <w:t xml:space="preserve">. 2021. Smart Use </w:t>
       </w:r>
       <w:proofErr w:type="gramStart"/>
       <w:r>
         <w:rPr>
           <w:rFonts w:ascii="Times New Roman" w:hAnsi="Times New Roman" w:cs="Times New Roman"/>
-        </w:rPr>
-        <w:t>has to</w:t>
+          <w:sz w:val="20"/>
+          <w:szCs w:val="20"/>
+        </w:rPr>
+        <w:t>Of</w:t>
       </w:r>
       <w:proofErr w:type="gramEnd"/>
       <w:r>
         <w:rPr>
           <w:rFonts w:ascii="Times New Roman" w:hAnsi="Times New Roman" w:cs="Times New Roman"/>
-        </w:rPr>
-        <w:t xml:space="preserve"> be given to anyone who took part in the requirements gathering or evaluation of any part of the development. The feedback and results were vital the development of the system.</w:t>
-      </w:r>
-    </w:p>
-    <w:p>
-      <w:pPr>
-        <w:rPr>
-          <w:rFonts w:ascii="Times New Roman" w:hAnsi="Times New Roman" w:cs="Times New Roman"/>
+          <w:sz w:val="20"/>
+          <w:szCs w:val="20"/>
+        </w:rPr>
+        <w:t xml:space="preserve"> Substitutes Can Make A Difference | </w:t>
+      </w:r>
+      <w:proofErr w:type="spellStart"/>
+      <w:r>
+        <w:rPr>
+          <w:rFonts w:ascii="Times New Roman" w:hAnsi="Times New Roman" w:cs="Times New Roman"/>
+          <w:sz w:val="20"/>
+          <w:szCs w:val="20"/>
+        </w:rPr>
+        <w:t>Statsbomb</w:t>
+      </w:r>
+      <w:proofErr w:type="spellEnd"/>
+      <w:r>
+        <w:rPr>
+          <w:rFonts w:ascii="Times New Roman" w:hAnsi="Times New Roman" w:cs="Times New Roman"/>
+          <w:sz w:val="20"/>
+          <w:szCs w:val="20"/>
+        </w:rPr>
+        <w:t xml:space="preserve">. [online] Available at: </w:t>
+      </w:r>
+      <w:hyperlink r:id="rId47" w:history="1">
+        <w:r>
+          <w:rPr>
+            <w:rStyle w:val="Hyperlink"/>
+            <w:rFonts w:ascii="Times New Roman" w:hAnsi="Times New Roman" w:cs="Times New Roman"/>
+            <w:sz w:val="20"/>
+            <w:szCs w:val="20"/>
+          </w:rPr>
+          <w:t>https://statsbomb.com/2014/01/smart-use-of-substitutes-can-make-a-difference/</w:t>
+        </w:r>
+      </w:hyperlink>
+      <w:r>
+        <w:rPr>
+          <w:rFonts w:ascii="Times New Roman" w:hAnsi="Times New Roman" w:cs="Times New Roman"/>
+          <w:sz w:val="20"/>
+          <w:szCs w:val="20"/>
+        </w:rPr>
+        <w:t xml:space="preserve"> </w:t>
+      </w:r>
+    </w:p>
+    <w:p>
+      <w:pPr>
+        <w:rPr>
+          <w:rFonts w:ascii="Times New Roman" w:hAnsi="Times New Roman" w:cs="Times New Roman"/>
+          <w:sz w:val="20"/>
+          <w:szCs w:val="20"/>
+        </w:rPr>
+      </w:pPr>
+      <w:r>
+        <w:rPr>
+          <w:rFonts w:ascii="Times New Roman" w:hAnsi="Times New Roman" w:cs="Times New Roman"/>
+          <w:sz w:val="20"/>
+          <w:szCs w:val="20"/>
+        </w:rPr>
+        <w:t xml:space="preserve">[3] - </w:t>
+      </w:r>
+      <w:proofErr w:type="spellStart"/>
+      <w:r>
+        <w:rPr>
+          <w:rFonts w:ascii="Times New Roman" w:hAnsi="Times New Roman" w:cs="Times New Roman"/>
+          <w:sz w:val="20"/>
+          <w:szCs w:val="20"/>
+        </w:rPr>
+        <w:t>Bonomo</w:t>
+      </w:r>
+      <w:proofErr w:type="spellEnd"/>
+      <w:r>
+        <w:rPr>
+          <w:rFonts w:ascii="Times New Roman" w:hAnsi="Times New Roman" w:cs="Times New Roman"/>
+          <w:sz w:val="20"/>
+          <w:szCs w:val="20"/>
+        </w:rPr>
+        <w:t xml:space="preserve">, F., Durán, G. and </w:t>
+      </w:r>
+      <w:proofErr w:type="spellStart"/>
+      <w:r>
+        <w:rPr>
+          <w:rFonts w:ascii="Times New Roman" w:hAnsi="Times New Roman" w:cs="Times New Roman"/>
+          <w:sz w:val="20"/>
+          <w:szCs w:val="20"/>
+        </w:rPr>
+        <w:t>Marenco</w:t>
+      </w:r>
+      <w:proofErr w:type="spellEnd"/>
+      <w:r>
+        <w:rPr>
+          <w:rFonts w:ascii="Times New Roman" w:hAnsi="Times New Roman" w:cs="Times New Roman"/>
+          <w:sz w:val="20"/>
+          <w:szCs w:val="20"/>
+        </w:rPr>
+        <w:t xml:space="preserve">, J., 2013. Mathematical programming as a tool for virtual soccer coaches: a case study of a fantasy sport game. International Transactions in Operational Research, 21(3), pp.399-414. </w:t>
+      </w:r>
+    </w:p>
+    <w:p>
+      <w:pPr>
+        <w:rPr>
+          <w:rFonts w:ascii="Times New Roman" w:hAnsi="Times New Roman" w:cs="Times New Roman"/>
+          <w:sz w:val="20"/>
+          <w:szCs w:val="20"/>
+        </w:rPr>
+      </w:pPr>
+      <w:r>
+        <w:rPr>
+          <w:rFonts w:ascii="Times New Roman" w:hAnsi="Times New Roman" w:cs="Times New Roman"/>
+          <w:sz w:val="20"/>
+          <w:szCs w:val="20"/>
+        </w:rPr>
+        <w:lastRenderedPageBreak/>
+        <w:t xml:space="preserve">[4] - William </w:t>
+      </w:r>
+      <w:proofErr w:type="spellStart"/>
+      <w:r>
+        <w:rPr>
+          <w:rFonts w:ascii="Times New Roman" w:hAnsi="Times New Roman" w:cs="Times New Roman"/>
+          <w:sz w:val="20"/>
+          <w:szCs w:val="20"/>
+        </w:rPr>
+        <w:t>Eilertsen</w:t>
+      </w:r>
+      <w:proofErr w:type="spellEnd"/>
+      <w:r>
+        <w:rPr>
+          <w:rFonts w:ascii="Times New Roman" w:hAnsi="Times New Roman" w:cs="Times New Roman"/>
+          <w:sz w:val="20"/>
+          <w:szCs w:val="20"/>
+        </w:rPr>
+        <w:t xml:space="preserve">, Akash </w:t>
+      </w:r>
+      <w:proofErr w:type="gramStart"/>
+      <w:r>
+        <w:rPr>
+          <w:rFonts w:ascii="Times New Roman" w:hAnsi="Times New Roman" w:cs="Times New Roman"/>
+          <w:sz w:val="20"/>
+          <w:szCs w:val="20"/>
+        </w:rPr>
+        <w:t>Gupta</w:t>
+      </w:r>
+      <w:proofErr w:type="gramEnd"/>
+      <w:r>
+        <w:rPr>
+          <w:rFonts w:ascii="Times New Roman" w:hAnsi="Times New Roman" w:cs="Times New Roman"/>
+          <w:sz w:val="20"/>
+          <w:szCs w:val="20"/>
+        </w:rPr>
+        <w:t xml:space="preserve"> and </w:t>
+      </w:r>
+      <w:proofErr w:type="spellStart"/>
+      <w:r>
+        <w:rPr>
+          <w:rFonts w:ascii="Times New Roman" w:hAnsi="Times New Roman" w:cs="Times New Roman"/>
+          <w:sz w:val="20"/>
+          <w:szCs w:val="20"/>
+        </w:rPr>
+        <w:t>Bjørn</w:t>
+      </w:r>
+      <w:proofErr w:type="spellEnd"/>
+      <w:r>
+        <w:rPr>
+          <w:rFonts w:ascii="Times New Roman" w:hAnsi="Times New Roman" w:cs="Times New Roman"/>
+          <w:sz w:val="20"/>
+          <w:szCs w:val="20"/>
+        </w:rPr>
+        <w:t xml:space="preserve"> </w:t>
+      </w:r>
+      <w:proofErr w:type="spellStart"/>
+      <w:r>
+        <w:rPr>
+          <w:rFonts w:ascii="Times New Roman" w:hAnsi="Times New Roman" w:cs="Times New Roman"/>
+          <w:sz w:val="20"/>
+          <w:szCs w:val="20"/>
+        </w:rPr>
+        <w:t>Kåre</w:t>
+      </w:r>
+      <w:proofErr w:type="spellEnd"/>
+      <w:r>
+        <w:rPr>
+          <w:rFonts w:ascii="Times New Roman" w:hAnsi="Times New Roman" w:cs="Times New Roman"/>
+          <w:sz w:val="20"/>
+          <w:szCs w:val="20"/>
+        </w:rPr>
+        <w:t xml:space="preserve"> Kristiansen, 2018, Developing a Forecast-Based Optimization Model for Fantasy Premier League, pp.39-44. </w:t>
+      </w:r>
+    </w:p>
+    <w:p>
+      <w:pPr>
+        <w:rPr>
+          <w:rFonts w:ascii="Times New Roman" w:hAnsi="Times New Roman" w:cs="Times New Roman"/>
+          <w:sz w:val="20"/>
+          <w:szCs w:val="20"/>
+        </w:rPr>
+      </w:pPr>
+      <w:r>
+        <w:rPr>
+          <w:rFonts w:ascii="Times New Roman" w:hAnsi="Times New Roman" w:cs="Times New Roman"/>
+          <w:sz w:val="20"/>
+          <w:szCs w:val="20"/>
+        </w:rPr>
+        <w:t xml:space="preserve">[5] - Google Docs. 2017. Player Data FPL 2016-17. [online] Available at: https://docs.google.com/spreadsheets/d/176H3jnq0MY1v_4Tiz6gtE8s0eFaMZDAxdAsOGLWwtCM/edit#gid=18 14073723 </w:t>
+      </w:r>
+    </w:p>
+    <w:p>
+      <w:pPr>
+        <w:rPr>
+          <w:rFonts w:ascii="Times New Roman" w:hAnsi="Times New Roman" w:cs="Times New Roman"/>
+          <w:sz w:val="20"/>
+          <w:szCs w:val="20"/>
+        </w:rPr>
+      </w:pPr>
+      <w:r>
+        <w:rPr>
+          <w:rFonts w:ascii="Times New Roman" w:hAnsi="Times New Roman" w:cs="Times New Roman"/>
+          <w:sz w:val="20"/>
+          <w:szCs w:val="20"/>
+        </w:rPr>
+        <w:t xml:space="preserve">[6] - Fplanalytics.com. 2019. Season 2018/19 | </w:t>
+      </w:r>
+      <w:proofErr w:type="spellStart"/>
+      <w:r>
+        <w:rPr>
+          <w:rFonts w:ascii="Times New Roman" w:hAnsi="Times New Roman" w:cs="Times New Roman"/>
+          <w:sz w:val="20"/>
+          <w:szCs w:val="20"/>
+        </w:rPr>
+        <w:t>Fplanalytics</w:t>
+      </w:r>
+      <w:proofErr w:type="spellEnd"/>
+      <w:r>
+        <w:rPr>
+          <w:rFonts w:ascii="Times New Roman" w:hAnsi="Times New Roman" w:cs="Times New Roman"/>
+          <w:sz w:val="20"/>
+          <w:szCs w:val="20"/>
+        </w:rPr>
+        <w:t xml:space="preserve">. [online] Available at: </w:t>
+      </w:r>
+      <w:hyperlink r:id="rId48" w:history="1">
+        <w:r>
+          <w:rPr>
+            <w:rStyle w:val="Hyperlink"/>
+            <w:rFonts w:ascii="Times New Roman" w:hAnsi="Times New Roman" w:cs="Times New Roman"/>
+            <w:sz w:val="20"/>
+            <w:szCs w:val="20"/>
+          </w:rPr>
+          <w:t>https://www.fplanalytics.com/history1819.html</w:t>
+        </w:r>
+      </w:hyperlink>
+      <w:r>
+        <w:rPr>
+          <w:rFonts w:ascii="Times New Roman" w:hAnsi="Times New Roman" w:cs="Times New Roman"/>
+          <w:sz w:val="20"/>
+          <w:szCs w:val="20"/>
+        </w:rPr>
+        <w:t xml:space="preserve"> </w:t>
+      </w:r>
+    </w:p>
+    <w:p>
+      <w:pPr>
+        <w:rPr>
+          <w:rFonts w:ascii="Times New Roman" w:hAnsi="Times New Roman" w:cs="Times New Roman"/>
+          <w:sz w:val="20"/>
+          <w:szCs w:val="20"/>
+        </w:rPr>
+      </w:pPr>
+      <w:r>
+        <w:rPr>
+          <w:rFonts w:ascii="Times New Roman" w:hAnsi="Times New Roman" w:cs="Times New Roman"/>
+          <w:sz w:val="20"/>
+          <w:szCs w:val="20"/>
+        </w:rPr>
+        <w:t>[7] - Planet Football. 2020. Comparing Liverpool’</w:t>
+      </w:r>
+      <w:r>
+        <w:rPr>
+          <w:rFonts w:ascii="Times New Roman" w:hAnsi="Times New Roman" w:cs="Times New Roman"/>
+          <w:sz w:val="20"/>
+          <w:szCs w:val="20"/>
+        </w:rPr>
+        <w:t>s</w:t>
+      </w:r>
+      <w:r>
+        <w:rPr>
+          <w:rFonts w:ascii="Times New Roman" w:hAnsi="Times New Roman" w:cs="Times New Roman"/>
+          <w:sz w:val="20"/>
+          <w:szCs w:val="20"/>
+        </w:rPr>
+        <w:t xml:space="preserve"> Record </w:t>
+      </w:r>
+      <w:proofErr w:type="gramStart"/>
+      <w:r>
+        <w:rPr>
+          <w:rFonts w:ascii="Times New Roman" w:hAnsi="Times New Roman" w:cs="Times New Roman"/>
+          <w:sz w:val="20"/>
+          <w:szCs w:val="20"/>
+        </w:rPr>
+        <w:t>With</w:t>
+      </w:r>
+      <w:proofErr w:type="gramEnd"/>
+      <w:r>
+        <w:rPr>
+          <w:rFonts w:ascii="Times New Roman" w:hAnsi="Times New Roman" w:cs="Times New Roman"/>
+          <w:sz w:val="20"/>
+          <w:szCs w:val="20"/>
+        </w:rPr>
+        <w:t xml:space="preserve"> And Without Virgil Van Dijk Since 2018 - Planet Football. [online] Available at: https://www.planetfootball.com/quick-reads/comparing-liverpools-record-with-and</w:t>
+      </w:r>
+      <w:r>
+        <w:rPr>
+          <w:rFonts w:ascii="Times New Roman" w:hAnsi="Times New Roman" w:cs="Times New Roman"/>
+          <w:sz w:val="20"/>
+          <w:szCs w:val="20"/>
+        </w:rPr>
+        <w:t xml:space="preserve">without-virgil-van-dijk-since-2018/ </w:t>
+      </w:r>
+    </w:p>
+    <w:p>
+      <w:pPr>
+        <w:rPr>
+          <w:rFonts w:ascii="Times New Roman" w:hAnsi="Times New Roman" w:cs="Times New Roman"/>
+          <w:sz w:val="20"/>
+          <w:szCs w:val="20"/>
+        </w:rPr>
+      </w:pPr>
+      <w:r>
+        <w:rPr>
+          <w:rFonts w:ascii="Times New Roman" w:hAnsi="Times New Roman" w:cs="Times New Roman"/>
+          <w:sz w:val="20"/>
+          <w:szCs w:val="20"/>
+        </w:rPr>
+        <w:t xml:space="preserve">[8] - Lewis, M., 2013. Moneyball. New York: W.W. Norton. </w:t>
+      </w:r>
+    </w:p>
+    <w:p>
+      <w:pPr>
+        <w:rPr>
+          <w:rFonts w:ascii="Times New Roman" w:hAnsi="Times New Roman" w:cs="Times New Roman"/>
+          <w:sz w:val="20"/>
+          <w:szCs w:val="20"/>
+        </w:rPr>
+      </w:pPr>
+      <w:r>
+        <w:rPr>
+          <w:rFonts w:ascii="Times New Roman" w:hAnsi="Times New Roman" w:cs="Times New Roman"/>
+          <w:sz w:val="20"/>
+          <w:szCs w:val="20"/>
+        </w:rPr>
+        <w:t>[9] - Goal.com. 2020. 'It Is Brilliantly Executed' - Moneyball Guru Praises Liverpool Transfer Strategy | Goal.Com. [online] Available at: https://www.goal.com/en-gb/news/moneyball-guru-praises-liverpool-transfer</w:t>
+      </w:r>
+      <w:r>
+        <w:rPr>
+          <w:rFonts w:ascii="Times New Roman" w:hAnsi="Times New Roman" w:cs="Times New Roman"/>
+          <w:sz w:val="20"/>
+          <w:szCs w:val="20"/>
+        </w:rPr>
+        <w:t>strategy/1xys03c1b33tq1gmg94xon8486</w:t>
+      </w:r>
+    </w:p>
+    <w:p>
+      <w:pPr>
+        <w:rPr>
+          <w:rFonts w:ascii="Times New Roman" w:hAnsi="Times New Roman" w:cs="Times New Roman"/>
+          <w:b/>
+          <w:bCs/>
+          <w:sz w:val="20"/>
+          <w:szCs w:val="20"/>
+        </w:rPr>
+      </w:pPr>
+      <w:r>
+        <w:rPr>
+          <w:rFonts w:ascii="Times New Roman" w:hAnsi="Times New Roman" w:cs="Times New Roman"/>
+          <w:b/>
+          <w:bCs/>
+          <w:sz w:val="20"/>
+          <w:szCs w:val="20"/>
+        </w:rPr>
+        <w:t xml:space="preserve">[10] - BBC Sport. 2021. Elite Sport Can Continue </w:t>
+      </w:r>
+      <w:proofErr w:type="gramStart"/>
+      <w:r>
+        <w:rPr>
+          <w:rFonts w:ascii="Times New Roman" w:hAnsi="Times New Roman" w:cs="Times New Roman"/>
+          <w:b/>
+          <w:bCs/>
+          <w:sz w:val="20"/>
+          <w:szCs w:val="20"/>
+        </w:rPr>
+        <w:t>In</w:t>
+      </w:r>
+      <w:proofErr w:type="gramEnd"/>
+      <w:r>
+        <w:rPr>
+          <w:rFonts w:ascii="Times New Roman" w:hAnsi="Times New Roman" w:cs="Times New Roman"/>
+          <w:b/>
+          <w:bCs/>
+          <w:sz w:val="20"/>
+          <w:szCs w:val="20"/>
+        </w:rPr>
+        <w:t xml:space="preserve"> England. [online] Available at:</w:t>
+      </w:r>
+      <w:r>
+        <w:rPr>
+          <w:rFonts w:ascii="Times New Roman" w:hAnsi="Times New Roman" w:cs="Times New Roman"/>
+          <w:b/>
+          <w:bCs/>
+          <w:sz w:val="20"/>
+          <w:szCs w:val="20"/>
+        </w:rPr>
+        <w:t xml:space="preserve"> </w:t>
+      </w:r>
+      <w:hyperlink r:id="rId49" w:history="1">
+        <w:r>
+          <w:rPr>
+            <w:rStyle w:val="Hyperlink"/>
+            <w:rFonts w:ascii="Times New Roman" w:hAnsi="Times New Roman" w:cs="Times New Roman"/>
+            <w:b/>
+            <w:bCs/>
+            <w:sz w:val="20"/>
+            <w:szCs w:val="20"/>
+          </w:rPr>
+          <w:t>https://www.bbc.co.uk/sport/55534762</w:t>
+        </w:r>
+      </w:hyperlink>
+    </w:p>
+    <w:p>
+      <w:pPr>
+        <w:rPr>
+          <w:rFonts w:ascii="Times New Roman" w:hAnsi="Times New Roman" w:cs="Times New Roman"/>
+          <w:b/>
+          <w:bCs/>
           <w:iCs/>
-          <w:sz w:val="20"/>
-          <w:szCs w:val="20"/>
+          <w:sz w:val="24"/>
+          <w:szCs w:val="24"/>
         </w:rPr>
       </w:pPr>
     </w:p>
@@ -14401,7 +14908,7 @@
 </file>
 
 <file path=word/endnotes.xml><?xml version="1.0" encoding="utf-8"?>
-<w:endnotes xmlns:wpc="http://schemas.microsoft.com/office/word/2010/wordprocessingCanvas" xmlns:cx="http://schemas.microsoft.com/office/drawing/2014/chartex" xmlns:cx1="http://schemas.microsoft.com/office/drawing/2015/9/8/chartex" xmlns:cx2="http://schemas.microsoft.com/office/drawing/2015/10/21/chartex" xmlns:cx3="http://schemas.microsoft.com/office/drawing/2016/5/9/chartex" xmlns:cx4="http://schemas.microsoft.com/office/drawing/2016/5/10/chartex" xmlns:cx5="http://schemas.microsoft.com/office/drawing/2016/5/11/chartex" xmlns:cx6="http://schemas.microsoft.com/office/drawing/2016/5/12/chartex" xmlns:cx7="http://schemas.microsoft.com/office/drawing/2016/5/13/chartex" xmlns:cx8="http://schemas.microsoft.com/office/drawing/2016/5/14/chartex" xmlns:mc="http://schemas.openxmlformats.org/markup-compatibility/2006" xmlns:aink="http://schemas.microsoft.com/office/drawing/2016/ink" xmlns:am3d="http://schemas.microsoft.com/office/drawing/2017/model3d" xmlns:o="urn:schemas-microsoft-com:office:office" xmlns:r="http://schemas.openxmlformats.org/officeDocument/2006/relationships" xmlns:m="http://schemas.openxmlformats.org/officeDocument/2006/math" xmlns:v="urn:schemas-microsoft-com:vml" xmlns:wp14="http://schemas.microsoft.com/office/word/2010/wordprocessingDrawing" xmlns:wp="http://schemas.openxmlformats.org/drawingml/2006/wordprocessingDrawing" xmlns:w10="urn:schemas-microsoft-com:office:word" xmlns:w="http://schemas.openxmlformats.org/wordprocessingml/2006/main" xmlns:w14="http://schemas.microsoft.com/office/word/2010/wordml" xmlns:w15="http://schemas.microsoft.com/office/word/2012/wordml" xmlns:w16cex="http://schemas.microsoft.com/office/word/2018/wordml/cex" xmlns:w16cid="http://schemas.microsoft.com/office/word/2016/wordml/cid" xmlns:w16="http://schemas.microsoft.com/office/word/2018/wordml" xmlns:w16se="http://schemas.microsoft.com/office/word/2015/wordml/symex" xmlns:wpg="http://schemas.microsoft.com/office/word/2010/wordprocessingGroup" xmlns:wpi="http://schemas.microsoft.com/office/word/2010/wordprocessingInk" xmlns:wne="http://schemas.microsoft.com/office/word/2006/wordml" xmlns:wps="http://schemas.microsoft.com/office/word/2010/wordprocessingShape" mc:Ignorable="w14 w15 w16se w16cid w16 w16cex wp14">
+<w:endnotes xmlns:wpc="http://schemas.microsoft.com/office/word/2010/wordprocessingCanvas" xmlns:cx="http://schemas.microsoft.com/office/drawing/2014/chartex" xmlns:cx1="http://schemas.microsoft.com/office/drawing/2015/9/8/chartex" xmlns:cx2="http://schemas.microsoft.com/office/drawing/2015/10/21/chartex" xmlns:cx3="http://schemas.microsoft.com/office/drawing/2016/5/9/chartex" xmlns:cx4="http://schemas.microsoft.com/office/drawing/2016/5/10/chartex" xmlns:cx5="http://schemas.microsoft.com/office/drawing/2016/5/11/chartex" xmlns:cx6="http://schemas.microsoft.com/office/drawing/2016/5/12/chartex" xmlns:cx7="http://schemas.microsoft.com/office/drawing/2016/5/13/chartex" xmlns:cx8="http://schemas.microsoft.com/office/drawing/2016/5/14/chartex" xmlns:mc="http://schemas.openxmlformats.org/markup-compatibility/2006" xmlns:aink="http://schemas.microsoft.com/office/drawing/2016/ink" xmlns:am3d="http://schemas.microsoft.com/office/drawing/2017/model3d" xmlns:o="urn:schemas-microsoft-com:office:office" xmlns:r="http://schemas.openxmlformats.org/officeDocument/2006/relationships" xmlns:m="http://schemas.openxmlformats.org/officeDocument/2006/math" xmlns:v="urn:schemas-microsoft-com:vml" xmlns:wp14="http://schemas.microsoft.com/office/word/2010/wordprocessingDrawing" xmlns:wp="http://schemas.openxmlformats.org/drawingml/2006/wordprocessingDrawing" xmlns:w10="urn:schemas-microsoft-com:office:word" xmlns:w="http://schemas.openxmlformats.org/wordprocessingml/2006/main" xmlns:w14="http://schemas.microsoft.com/office/word/2010/wordml" xmlns:w15="http://schemas.microsoft.com/office/word/2012/wordml" xmlns:w16cex="http://schemas.microsoft.com/office/word/2018/wordml/cex" xmlns:w16cid="http://schemas.microsoft.com/office/word/2016/wordml/cid" xmlns:w16="http://schemas.microsoft.com/office/word/2018/wordml" xmlns:w16sdtdh="http://schemas.microsoft.com/office/word/2020/wordml/sdtdatahash" xmlns:w16se="http://schemas.microsoft.com/office/word/2015/wordml/symex" xmlns:wpg="http://schemas.microsoft.com/office/word/2010/wordprocessingGroup" xmlns:wpi="http://schemas.microsoft.com/office/word/2010/wordprocessingInk" xmlns:wne="http://schemas.microsoft.com/office/word/2006/wordml" xmlns:wps="http://schemas.microsoft.com/office/word/2010/wordprocessingShape" mc:Ignorable="w14 w15 w16se w16cid w16 w16cex w16sdtdh wp14">
   <w:endnote w:type="separator" w:id="-1">
     <w:p>
       <w:pPr>
@@ -14426,7 +14933,7 @@
 </file>
 
 <file path=word/footer1.xml><?xml version="1.0" encoding="utf-8"?>
-<w:ftr xmlns:wpc="http://schemas.microsoft.com/office/word/2010/wordprocessingCanvas" xmlns:cx="http://schemas.microsoft.com/office/drawing/2014/chartex" xmlns:cx1="http://schemas.microsoft.com/office/drawing/2015/9/8/chartex" xmlns:cx2="http://schemas.microsoft.com/office/drawing/2015/10/21/chartex" xmlns:cx3="http://schemas.microsoft.com/office/drawing/2016/5/9/chartex" xmlns:cx4="http://schemas.microsoft.com/office/drawing/2016/5/10/chartex" xmlns:cx5="http://schemas.microsoft.com/office/drawing/2016/5/11/chartex" xmlns:cx6="http://schemas.microsoft.com/office/drawing/2016/5/12/chartex" xmlns:cx7="http://schemas.microsoft.com/office/drawing/2016/5/13/chartex" xmlns:cx8="http://schemas.microsoft.com/office/drawing/2016/5/14/chartex" xmlns:mc="http://schemas.openxmlformats.org/markup-compatibility/2006" xmlns:aink="http://schemas.microsoft.com/office/drawing/2016/ink" xmlns:am3d="http://schemas.microsoft.com/office/drawing/2017/model3d" xmlns:o="urn:schemas-microsoft-com:office:office" xmlns:r="http://schemas.openxmlformats.org/officeDocument/2006/relationships" xmlns:m="http://schemas.openxmlformats.org/officeDocument/2006/math" xmlns:v="urn:schemas-microsoft-com:vml" xmlns:wp14="http://schemas.microsoft.com/office/word/2010/wordprocessingDrawing" xmlns:wp="http://schemas.openxmlformats.org/drawingml/2006/wordprocessingDrawing" xmlns:w10="urn:schemas-microsoft-com:office:word" xmlns:w="http://schemas.openxmlformats.org/wordprocessingml/2006/main" xmlns:w14="http://schemas.microsoft.com/office/word/2010/wordml" xmlns:w15="http://schemas.microsoft.com/office/word/2012/wordml" xmlns:w16cex="http://schemas.microsoft.com/office/word/2018/wordml/cex" xmlns:w16cid="http://schemas.microsoft.com/office/word/2016/wordml/cid" xmlns:w16="http://schemas.microsoft.com/office/word/2018/wordml" xmlns:w16se="http://schemas.microsoft.com/office/word/2015/wordml/symex" xmlns:wpg="http://schemas.microsoft.com/office/word/2010/wordprocessingGroup" xmlns:wpi="http://schemas.microsoft.com/office/word/2010/wordprocessingInk" xmlns:wne="http://schemas.microsoft.com/office/word/2006/wordml" xmlns:wps="http://schemas.microsoft.com/office/word/2010/wordprocessingShape" mc:Ignorable="w14 w15 w16se w16cid w16 w16cex wp14">
+<w:ftr xmlns:wpc="http://schemas.microsoft.com/office/word/2010/wordprocessingCanvas" xmlns:cx="http://schemas.microsoft.com/office/drawing/2014/chartex" xmlns:cx1="http://schemas.microsoft.com/office/drawing/2015/9/8/chartex" xmlns:cx2="http://schemas.microsoft.com/office/drawing/2015/10/21/chartex" xmlns:cx3="http://schemas.microsoft.com/office/drawing/2016/5/9/chartex" xmlns:cx4="http://schemas.microsoft.com/office/drawing/2016/5/10/chartex" xmlns:cx5="http://schemas.microsoft.com/office/drawing/2016/5/11/chartex" xmlns:cx6="http://schemas.microsoft.com/office/drawing/2016/5/12/chartex" xmlns:cx7="http://schemas.microsoft.com/office/drawing/2016/5/13/chartex" xmlns:cx8="http://schemas.microsoft.com/office/drawing/2016/5/14/chartex" xmlns:mc="http://schemas.openxmlformats.org/markup-compatibility/2006" xmlns:aink="http://schemas.microsoft.com/office/drawing/2016/ink" xmlns:am3d="http://schemas.microsoft.com/office/drawing/2017/model3d" xmlns:o="urn:schemas-microsoft-com:office:office" xmlns:r="http://schemas.openxmlformats.org/officeDocument/2006/relationships" xmlns:m="http://schemas.openxmlformats.org/officeDocument/2006/math" xmlns:v="urn:schemas-microsoft-com:vml" xmlns:wp14="http://schemas.microsoft.com/office/word/2010/wordprocessingDrawing" xmlns:wp="http://schemas.openxmlformats.org/drawingml/2006/wordprocessingDrawing" xmlns:w10="urn:schemas-microsoft-com:office:word" xmlns:w="http://schemas.openxmlformats.org/wordprocessingml/2006/main" xmlns:w14="http://schemas.microsoft.com/office/word/2010/wordml" xmlns:w15="http://schemas.microsoft.com/office/word/2012/wordml" xmlns:w16cex="http://schemas.microsoft.com/office/word/2018/wordml/cex" xmlns:w16cid="http://schemas.microsoft.com/office/word/2016/wordml/cid" xmlns:w16="http://schemas.microsoft.com/office/word/2018/wordml" xmlns:w16sdtdh="http://schemas.microsoft.com/office/word/2020/wordml/sdtdatahash" xmlns:w16se="http://schemas.microsoft.com/office/word/2015/wordml/symex" xmlns:wpg="http://schemas.microsoft.com/office/word/2010/wordprocessingGroup" xmlns:wpi="http://schemas.microsoft.com/office/word/2010/wordprocessingInk" xmlns:wne="http://schemas.microsoft.com/office/word/2006/wordml" xmlns:wps="http://schemas.microsoft.com/office/word/2010/wordprocessingShape" mc:Ignorable="w14 w15 w16se w16cid w16 w16cex w16sdtdh wp14">
   <w:p>
     <w:pPr>
       <w:pStyle w:val="Footer"/>
@@ -14464,7 +14971,7 @@
 </file>
 
 <file path=word/footer2.xml><?xml version="1.0" encoding="utf-8"?>
-<w:ftr xmlns:wpc="http://schemas.microsoft.com/office/word/2010/wordprocessingCanvas" xmlns:cx="http://schemas.microsoft.com/office/drawing/2014/chartex" xmlns:cx1="http://schemas.microsoft.com/office/drawing/2015/9/8/chartex" xmlns:cx2="http://schemas.microsoft.com/office/drawing/2015/10/21/chartex" xmlns:cx3="http://schemas.microsoft.com/office/drawing/2016/5/9/chartex" xmlns:cx4="http://schemas.microsoft.com/office/drawing/2016/5/10/chartex" xmlns:cx5="http://schemas.microsoft.com/office/drawing/2016/5/11/chartex" xmlns:cx6="http://schemas.microsoft.com/office/drawing/2016/5/12/chartex" xmlns:cx7="http://schemas.microsoft.com/office/drawing/2016/5/13/chartex" xmlns:cx8="http://schemas.microsoft.com/office/drawing/2016/5/14/chartex" xmlns:mc="http://schemas.openxmlformats.org/markup-compatibility/2006" xmlns:aink="http://schemas.microsoft.com/office/drawing/2016/ink" xmlns:am3d="http://schemas.microsoft.com/office/drawing/2017/model3d" xmlns:o="urn:schemas-microsoft-com:office:office" xmlns:r="http://schemas.openxmlformats.org/officeDocument/2006/relationships" xmlns:m="http://schemas.openxmlformats.org/officeDocument/2006/math" xmlns:v="urn:schemas-microsoft-com:vml" xmlns:wp14="http://schemas.microsoft.com/office/word/2010/wordprocessingDrawing" xmlns:wp="http://schemas.openxmlformats.org/drawingml/2006/wordprocessingDrawing" xmlns:w10="urn:schemas-microsoft-com:office:word" xmlns:w="http://schemas.openxmlformats.org/wordprocessingml/2006/main" xmlns:w14="http://schemas.microsoft.com/office/word/2010/wordml" xmlns:w15="http://schemas.microsoft.com/office/word/2012/wordml" xmlns:w16cex="http://schemas.microsoft.com/office/word/2018/wordml/cex" xmlns:w16cid="http://schemas.microsoft.com/office/word/2016/wordml/cid" xmlns:w16="http://schemas.microsoft.com/office/word/2018/wordml" xmlns:w16se="http://schemas.microsoft.com/office/word/2015/wordml/symex" xmlns:wpg="http://schemas.microsoft.com/office/word/2010/wordprocessingGroup" xmlns:wpi="http://schemas.microsoft.com/office/word/2010/wordprocessingInk" xmlns:wne="http://schemas.microsoft.com/office/word/2006/wordml" xmlns:wps="http://schemas.microsoft.com/office/word/2010/wordprocessingShape" mc:Ignorable="w14 w15 w16se w16cid w16 w16cex wp14">
+<w:ftr xmlns:wpc="http://schemas.microsoft.com/office/word/2010/wordprocessingCanvas" xmlns:cx="http://schemas.microsoft.com/office/drawing/2014/chartex" xmlns:cx1="http://schemas.microsoft.com/office/drawing/2015/9/8/chartex" xmlns:cx2="http://schemas.microsoft.com/office/drawing/2015/10/21/chartex" xmlns:cx3="http://schemas.microsoft.com/office/drawing/2016/5/9/chartex" xmlns:cx4="http://schemas.microsoft.com/office/drawing/2016/5/10/chartex" xmlns:cx5="http://schemas.microsoft.com/office/drawing/2016/5/11/chartex" xmlns:cx6="http://schemas.microsoft.com/office/drawing/2016/5/12/chartex" xmlns:cx7="http://schemas.microsoft.com/office/drawing/2016/5/13/chartex" xmlns:cx8="http://schemas.microsoft.com/office/drawing/2016/5/14/chartex" xmlns:mc="http://schemas.openxmlformats.org/markup-compatibility/2006" xmlns:aink="http://schemas.microsoft.com/office/drawing/2016/ink" xmlns:am3d="http://schemas.microsoft.com/office/drawing/2017/model3d" xmlns:o="urn:schemas-microsoft-com:office:office" xmlns:r="http://schemas.openxmlformats.org/officeDocument/2006/relationships" xmlns:m="http://schemas.openxmlformats.org/officeDocument/2006/math" xmlns:v="urn:schemas-microsoft-com:vml" xmlns:wp14="http://schemas.microsoft.com/office/word/2010/wordprocessingDrawing" xmlns:wp="http://schemas.openxmlformats.org/drawingml/2006/wordprocessingDrawing" xmlns:w10="urn:schemas-microsoft-com:office:word" xmlns:w="http://schemas.openxmlformats.org/wordprocessingml/2006/main" xmlns:w14="http://schemas.microsoft.com/office/word/2010/wordml" xmlns:w15="http://schemas.microsoft.com/office/word/2012/wordml" xmlns:w16cex="http://schemas.microsoft.com/office/word/2018/wordml/cex" xmlns:w16cid="http://schemas.microsoft.com/office/word/2016/wordml/cid" xmlns:w16="http://schemas.microsoft.com/office/word/2018/wordml" xmlns:w16sdtdh="http://schemas.microsoft.com/office/word/2020/wordml/sdtdatahash" xmlns:w16se="http://schemas.microsoft.com/office/word/2015/wordml/symex" xmlns:wpg="http://schemas.microsoft.com/office/word/2010/wordprocessingGroup" xmlns:wpi="http://schemas.microsoft.com/office/word/2010/wordprocessingInk" xmlns:wne="http://schemas.microsoft.com/office/word/2006/wordml" xmlns:wps="http://schemas.microsoft.com/office/word/2010/wordprocessingShape" mc:Ignorable="w14 w15 w16se w16cid w16 w16cex w16sdtdh wp14">
   <w:p>
     <w:pPr>
       <w:pStyle w:val="Footer"/>
@@ -14515,7 +15022,7 @@
 </file>
 
 <file path=word/footnotes.xml><?xml version="1.0" encoding="utf-8"?>
-<w:footnotes xmlns:wpc="http://schemas.microsoft.com/office/word/2010/wordprocessingCanvas" xmlns:cx="http://schemas.microsoft.com/office/drawing/2014/chartex" xmlns:cx1="http://schemas.microsoft.com/office/drawing/2015/9/8/chartex" xmlns:cx2="http://schemas.microsoft.com/office/drawing/2015/10/21/chartex" xmlns:cx3="http://schemas.microsoft.com/office/drawing/2016/5/9/chartex" xmlns:cx4="http://schemas.microsoft.com/office/drawing/2016/5/10/chartex" xmlns:cx5="http://schemas.microsoft.com/office/drawing/2016/5/11/chartex" xmlns:cx6="http://schemas.microsoft.com/office/drawing/2016/5/12/chartex" xmlns:cx7="http://schemas.microsoft.com/office/drawing/2016/5/13/chartex" xmlns:cx8="http://schemas.microsoft.com/office/drawing/2016/5/14/chartex" xmlns:mc="http://schemas.openxmlformats.org/markup-compatibility/2006" xmlns:aink="http://schemas.microsoft.com/office/drawing/2016/ink" xmlns:am3d="http://schemas.microsoft.com/office/drawing/2017/model3d" xmlns:o="urn:schemas-microsoft-com:office:office" xmlns:r="http://schemas.openxmlformats.org/officeDocument/2006/relationships" xmlns:m="http://schemas.openxmlformats.org/officeDocument/2006/math" xmlns:v="urn:schemas-microsoft-com:vml" xmlns:wp14="http://schemas.microsoft.com/office/word/2010/wordprocessingDrawing" xmlns:wp="http://schemas.openxmlformats.org/drawingml/2006/wordprocessingDrawing" xmlns:w10="urn:schemas-microsoft-com:office:word" xmlns:w="http://schemas.openxmlformats.org/wordprocessingml/2006/main" xmlns:w14="http://schemas.microsoft.com/office/word/2010/wordml" xmlns:w15="http://schemas.microsoft.com/office/word/2012/wordml" xmlns:w16cex="http://schemas.microsoft.com/office/word/2018/wordml/cex" xmlns:w16cid="http://schemas.microsoft.com/office/word/2016/wordml/cid" xmlns:w16="http://schemas.microsoft.com/office/word/2018/wordml" xmlns:w16se="http://schemas.microsoft.com/office/word/2015/wordml/symex" xmlns:wpg="http://schemas.microsoft.com/office/word/2010/wordprocessingGroup" xmlns:wpi="http://schemas.microsoft.com/office/word/2010/wordprocessingInk" xmlns:wne="http://schemas.microsoft.com/office/word/2006/wordml" xmlns:wps="http://schemas.microsoft.com/office/word/2010/wordprocessingShape" mc:Ignorable="w14 w15 w16se w16cid w16 w16cex wp14">
+<w:footnotes xmlns:wpc="http://schemas.microsoft.com/office/word/2010/wordprocessingCanvas" xmlns:cx="http://schemas.microsoft.com/office/drawing/2014/chartex" xmlns:cx1="http://schemas.microsoft.com/office/drawing/2015/9/8/chartex" xmlns:cx2="http://schemas.microsoft.com/office/drawing/2015/10/21/chartex" xmlns:cx3="http://schemas.microsoft.com/office/drawing/2016/5/9/chartex" xmlns:cx4="http://schemas.microsoft.com/office/drawing/2016/5/10/chartex" xmlns:cx5="http://schemas.microsoft.com/office/drawing/2016/5/11/chartex" xmlns:cx6="http://schemas.microsoft.com/office/drawing/2016/5/12/chartex" xmlns:cx7="http://schemas.microsoft.com/office/drawing/2016/5/13/chartex" xmlns:cx8="http://schemas.microsoft.com/office/drawing/2016/5/14/chartex" xmlns:mc="http://schemas.openxmlformats.org/markup-compatibility/2006" xmlns:aink="http://schemas.microsoft.com/office/drawing/2016/ink" xmlns:am3d="http://schemas.microsoft.com/office/drawing/2017/model3d" xmlns:o="urn:schemas-microsoft-com:office:office" xmlns:r="http://schemas.openxmlformats.org/officeDocument/2006/relationships" xmlns:m="http://schemas.openxmlformats.org/officeDocument/2006/math" xmlns:v="urn:schemas-microsoft-com:vml" xmlns:wp14="http://schemas.microsoft.com/office/word/2010/wordprocessingDrawing" xmlns:wp="http://schemas.openxmlformats.org/drawingml/2006/wordprocessingDrawing" xmlns:w10="urn:schemas-microsoft-com:office:word" xmlns:w="http://schemas.openxmlformats.org/wordprocessingml/2006/main" xmlns:w14="http://schemas.microsoft.com/office/word/2010/wordml" xmlns:w15="http://schemas.microsoft.com/office/word/2012/wordml" xmlns:w16cex="http://schemas.microsoft.com/office/word/2018/wordml/cex" xmlns:w16cid="http://schemas.microsoft.com/office/word/2016/wordml/cid" xmlns:w16="http://schemas.microsoft.com/office/word/2018/wordml" xmlns:w16sdtdh="http://schemas.microsoft.com/office/word/2020/wordml/sdtdatahash" xmlns:w16se="http://schemas.microsoft.com/office/word/2015/wordml/symex" xmlns:wpg="http://schemas.microsoft.com/office/word/2010/wordprocessingGroup" xmlns:wpi="http://schemas.microsoft.com/office/word/2010/wordprocessingInk" xmlns:wne="http://schemas.microsoft.com/office/word/2006/wordml" xmlns:wps="http://schemas.microsoft.com/office/word/2010/wordprocessingShape" mc:Ignorable="w14 w15 w16se w16cid w16 w16cex w16sdtdh wp14">
   <w:footnote w:type="separator" w:id="-1">
     <w:p>
       <w:pPr>
@@ -14540,7 +15047,7 @@
 </file>
 
 <file path=word/numbering.xml><?xml version="1.0" encoding="utf-8"?>
-<w:numbering xmlns:wpc="http://schemas.microsoft.com/office/word/2010/wordprocessingCanvas" xmlns:cx="http://schemas.microsoft.com/office/drawing/2014/chartex" xmlns:cx1="http://schemas.microsoft.com/office/drawing/2015/9/8/chartex" xmlns:cx2="http://schemas.microsoft.com/office/drawing/2015/10/21/chartex" xmlns:cx3="http://schemas.microsoft.com/office/drawing/2016/5/9/chartex" xmlns:cx4="http://schemas.microsoft.com/office/drawing/2016/5/10/chartex" xmlns:cx5="http://schemas.microsoft.com/office/drawing/2016/5/11/chartex" xmlns:cx6="http://schemas.microsoft.com/office/drawing/2016/5/12/chartex" xmlns:cx7="http://schemas.microsoft.com/office/drawing/2016/5/13/chartex" xmlns:cx8="http://schemas.microsoft.com/office/drawing/2016/5/14/chartex" xmlns:mc="http://schemas.openxmlformats.org/markup-compatibility/2006" xmlns:aink="http://schemas.microsoft.com/office/drawing/2016/ink" xmlns:am3d="http://schemas.microsoft.com/office/drawing/2017/model3d" xmlns:o="urn:schemas-microsoft-com:office:office" xmlns:r="http://schemas.openxmlformats.org/officeDocument/2006/relationships" xmlns:m="http://schemas.openxmlformats.org/officeDocument/2006/math" xmlns:v="urn:schemas-microsoft-com:vml" xmlns:wp14="http://schemas.microsoft.com/office/word/2010/wordprocessingDrawing" xmlns:wp="http://schemas.openxmlformats.org/drawingml/2006/wordprocessingDrawing" xmlns:w10="urn:schemas-microsoft-com:office:word" xmlns:w="http://schemas.openxmlformats.org/wordprocessingml/2006/main" xmlns:w14="http://schemas.microsoft.com/office/word/2010/wordml" xmlns:w15="http://schemas.microsoft.com/office/word/2012/wordml" xmlns:w16cex="http://schemas.microsoft.com/office/word/2018/wordml/cex" xmlns:w16cid="http://schemas.microsoft.com/office/word/2016/wordml/cid" xmlns:w16="http://schemas.microsoft.com/office/word/2018/wordml" xmlns:w16se="http://schemas.microsoft.com/office/word/2015/wordml/symex" xmlns:wpg="http://schemas.microsoft.com/office/word/2010/wordprocessingGroup" xmlns:wpi="http://schemas.microsoft.com/office/word/2010/wordprocessingInk" xmlns:wne="http://schemas.microsoft.com/office/word/2006/wordml" xmlns:wps="http://schemas.microsoft.com/office/word/2010/wordprocessingShape" mc:Ignorable="w14 w15 w16se w16cid w16 w16cex wp14">
+<w:numbering xmlns:wpc="http://schemas.microsoft.com/office/word/2010/wordprocessingCanvas" xmlns:cx="http://schemas.microsoft.com/office/drawing/2014/chartex" xmlns:cx1="http://schemas.microsoft.com/office/drawing/2015/9/8/chartex" xmlns:cx2="http://schemas.microsoft.com/office/drawing/2015/10/21/chartex" xmlns:cx3="http://schemas.microsoft.com/office/drawing/2016/5/9/chartex" xmlns:cx4="http://schemas.microsoft.com/office/drawing/2016/5/10/chartex" xmlns:cx5="http://schemas.microsoft.com/office/drawing/2016/5/11/chartex" xmlns:cx6="http://schemas.microsoft.com/office/drawing/2016/5/12/chartex" xmlns:cx7="http://schemas.microsoft.com/office/drawing/2016/5/13/chartex" xmlns:cx8="http://schemas.microsoft.com/office/drawing/2016/5/14/chartex" xmlns:mc="http://schemas.openxmlformats.org/markup-compatibility/2006" xmlns:aink="http://schemas.microsoft.com/office/drawing/2016/ink" xmlns:am3d="http://schemas.microsoft.com/office/drawing/2017/model3d" xmlns:o="urn:schemas-microsoft-com:office:office" xmlns:r="http://schemas.openxmlformats.org/officeDocument/2006/relationships" xmlns:m="http://schemas.openxmlformats.org/officeDocument/2006/math" xmlns:v="urn:schemas-microsoft-com:vml" xmlns:wp14="http://schemas.microsoft.com/office/word/2010/wordprocessingDrawing" xmlns:wp="http://schemas.openxmlformats.org/drawingml/2006/wordprocessingDrawing" xmlns:w10="urn:schemas-microsoft-com:office:word" xmlns:w="http://schemas.openxmlformats.org/wordprocessingml/2006/main" xmlns:w14="http://schemas.microsoft.com/office/word/2010/wordml" xmlns:w15="http://schemas.microsoft.com/office/word/2012/wordml" xmlns:w16cex="http://schemas.microsoft.com/office/word/2018/wordml/cex" xmlns:w16cid="http://schemas.microsoft.com/office/word/2016/wordml/cid" xmlns:w16="http://schemas.microsoft.com/office/word/2018/wordml" xmlns:w16sdtdh="http://schemas.microsoft.com/office/word/2020/wordml/sdtdatahash" xmlns:w16se="http://schemas.microsoft.com/office/word/2015/wordml/symex" xmlns:wpg="http://schemas.microsoft.com/office/word/2010/wordprocessingGroup" xmlns:wpi="http://schemas.microsoft.com/office/word/2010/wordprocessingInk" xmlns:wne="http://schemas.microsoft.com/office/word/2006/wordml" xmlns:wps="http://schemas.microsoft.com/office/word/2010/wordprocessingShape" mc:Ignorable="w14 w15 w16se w16cid w16 w16cex w16sdtdh wp14">
   <w:abstractNum w:abstractNumId="0" w15:restartNumberingAfterBreak="0">
     <w:nsid w:val="00F4308B"/>
     <w:multiLevelType w:val="hybridMultilevel"/>
@@ -15188,7 +15695,7 @@
 </file>
 
 <file path=word/styles.xml><?xml version="1.0" encoding="utf-8"?>
-<w:styles xmlns:mc="http://schemas.openxmlformats.org/markup-compatibility/2006" xmlns:r="http://schemas.openxmlformats.org/officeDocument/2006/relationships" xmlns:w="http://schemas.openxmlformats.org/wordprocessingml/2006/main" xmlns:w14="http://schemas.microsoft.com/office/word/2010/wordml" xmlns:w15="http://schemas.microsoft.com/office/word/2012/wordml" xmlns:w16cex="http://schemas.microsoft.com/office/word/2018/wordml/cex" xmlns:w16cid="http://schemas.microsoft.com/office/word/2016/wordml/cid" xmlns:w16="http://schemas.microsoft.com/office/word/2018/wordml" xmlns:w16se="http://schemas.microsoft.com/office/word/2015/wordml/symex" mc:Ignorable="w14 w15 w16se w16cid w16 w16cex">
+<w:styles xmlns:mc="http://schemas.openxmlformats.org/markup-compatibility/2006" xmlns:r="http://schemas.openxmlformats.org/officeDocument/2006/relationships" xmlns:w="http://schemas.openxmlformats.org/wordprocessingml/2006/main" xmlns:w14="http://schemas.microsoft.com/office/word/2010/wordml" xmlns:w15="http://schemas.microsoft.com/office/word/2012/wordml" xmlns:w16cex="http://schemas.microsoft.com/office/word/2018/wordml/cex" xmlns:w16cid="http://schemas.microsoft.com/office/word/2016/wordml/cid" xmlns:w16="http://schemas.microsoft.com/office/word/2018/wordml" xmlns:w16sdtdh="http://schemas.microsoft.com/office/word/2020/wordml/sdtdatahash" xmlns:w16se="http://schemas.microsoft.com/office/word/2015/wordml/symex" mc:Ignorable="w14 w15 w16se w16cid w16 w16cex w16sdtdh">
   <w:docDefaults>
     <w:rPrDefault>
       <w:rPr>

</xml_diff>